<commit_message>
Added an error 404 page
added the page and added the image to static folder
</commit_message>
<xml_diff>
--- a/Documentation.docx
+++ b/Documentation.docx
@@ -362,6 +362,113 @@
           <w:szCs w:val="32"/>
         </w:rPr>
         <w:t>2.1 Project management</w:t>
+      </w:r>
+    </w:p>
+    <w:p>
+      <w:pPr>
+        <w:rPr>
+          <w:rFonts w:ascii="Times New Roman" w:hAnsi="Times New Roman" w:cs="Times New Roman"/>
+          <w:sz w:val="24"/>
+          <w:szCs w:val="24"/>
+        </w:rPr>
+      </w:pPr>
+      <w:r>
+        <w:rPr>
+          <w:rFonts w:ascii="Times New Roman" w:hAnsi="Times New Roman" w:cs="Times New Roman"/>
+          <w:sz w:val="24"/>
+          <w:szCs w:val="24"/>
+        </w:rPr>
+        <w:t xml:space="preserve">Project management skills </w:t>
+      </w:r>
+      <w:proofErr w:type="gramStart"/>
+      <w:r>
+        <w:rPr>
+          <w:rFonts w:ascii="Times New Roman" w:hAnsi="Times New Roman" w:cs="Times New Roman"/>
+          <w:sz w:val="24"/>
+          <w:szCs w:val="24"/>
+        </w:rPr>
+        <w:t>are put</w:t>
+      </w:r>
+      <w:proofErr w:type="gramEnd"/>
+      <w:r>
+        <w:rPr>
+          <w:rFonts w:ascii="Times New Roman" w:hAnsi="Times New Roman" w:cs="Times New Roman"/>
+          <w:sz w:val="24"/>
+          <w:szCs w:val="24"/>
+        </w:rPr>
+        <w:t xml:space="preserve"> to good use for this proje</w:t>
+      </w:r>
+      <w:r>
+        <w:rPr>
+          <w:rFonts w:ascii="Times New Roman" w:hAnsi="Times New Roman" w:cs="Times New Roman"/>
+          <w:sz w:val="24"/>
+          <w:szCs w:val="24"/>
+        </w:rPr>
+        <w:t xml:space="preserve">ct. Having gone through project </w:t>
+      </w:r>
+      <w:r>
+        <w:rPr>
+          <w:rFonts w:ascii="Times New Roman" w:hAnsi="Times New Roman" w:cs="Times New Roman"/>
+          <w:sz w:val="24"/>
+          <w:szCs w:val="24"/>
+        </w:rPr>
+        <w:t>management modules over web and football forums</w:t>
+      </w:r>
+      <w:r>
+        <w:rPr>
+          <w:rFonts w:ascii="Times New Roman" w:hAnsi="Times New Roman" w:cs="Times New Roman"/>
+          <w:sz w:val="24"/>
+          <w:szCs w:val="24"/>
+        </w:rPr>
+        <w:t>, they enha</w:t>
+      </w:r>
+      <w:r>
+        <w:rPr>
+          <w:rFonts w:ascii="Times New Roman" w:hAnsi="Times New Roman" w:cs="Times New Roman"/>
+          <w:sz w:val="24"/>
+          <w:szCs w:val="24"/>
+        </w:rPr>
+        <w:t>nced our</w:t>
+      </w:r>
+      <w:r>
+        <w:rPr>
+          <w:rFonts w:ascii="Times New Roman" w:hAnsi="Times New Roman" w:cs="Times New Roman"/>
+          <w:sz w:val="24"/>
+          <w:szCs w:val="24"/>
+        </w:rPr>
+        <w:t xml:space="preserve"> knowledge on managing a </w:t>
+      </w:r>
+      <w:r>
+        <w:rPr>
+          <w:rFonts w:ascii="Times New Roman" w:hAnsi="Times New Roman" w:cs="Times New Roman"/>
+          <w:sz w:val="24"/>
+          <w:szCs w:val="24"/>
+        </w:rPr>
+        <w:t>project. Project management focuses on achieving the objectives by applying five pro</w:t>
+      </w:r>
+      <w:r>
+        <w:rPr>
+          <w:rFonts w:ascii="Times New Roman" w:hAnsi="Times New Roman" w:cs="Times New Roman"/>
+          <w:sz w:val="24"/>
+          <w:szCs w:val="24"/>
+        </w:rPr>
+        <w:t xml:space="preserve">cesses </w:t>
+      </w:r>
+      <w:r>
+        <w:rPr>
+          <w:rFonts w:ascii="Times New Roman" w:hAnsi="Times New Roman" w:cs="Times New Roman"/>
+          <w:sz w:val="24"/>
+          <w:szCs w:val="24"/>
+        </w:rPr>
+        <w:t>presented in Figure below.</w:t>
+      </w:r>
+      <w:r>
+        <w:rPr>
+          <w:rFonts w:ascii="Times New Roman" w:hAnsi="Times New Roman" w:cs="Times New Roman"/>
+          <w:sz w:val="24"/>
+          <w:szCs w:val="24"/>
+        </w:rPr>
+        <w:cr/>
       </w:r>
     </w:p>
     <w:p>
@@ -389,10 +496,10 @@
                   <wp:posOffset>4502785</wp:posOffset>
                 </wp:positionH>
                 <wp:positionV relativeFrom="paragraph">
-                  <wp:posOffset>1177925</wp:posOffset>
+                  <wp:posOffset>21591</wp:posOffset>
                 </wp:positionV>
-                <wp:extent cx="1076325" cy="409575"/>
-                <wp:effectExtent l="0" t="0" r="28575" b="47625"/>
+                <wp:extent cx="1076325" cy="438150"/>
+                <wp:effectExtent l="0" t="0" r="28575" b="38100"/>
                 <wp:wrapNone/>
                 <wp:docPr id="15" name="Curved Down Arrow 15"/>
                 <wp:cNvGraphicFramePr/>
@@ -403,7 +510,7 @@
                       <wps:spPr>
                         <a:xfrm>
                           <a:off x="0" y="0"/>
-                          <a:ext cx="1076325" cy="409575"/>
+                          <a:ext cx="1076325" cy="438150"/>
                         </a:xfrm>
                         <a:prstGeom prst="curvedDownArrow">
                           <a:avLst/>
@@ -434,12 +541,15 @@
                     </wps:wsp>
                   </a:graphicData>
                 </a:graphic>
+                <wp14:sizeRelV relativeFrom="margin">
+                  <wp14:pctHeight>0</wp14:pctHeight>
+                </wp14:sizeRelV>
               </wp:anchor>
             </w:drawing>
           </mc:Choice>
           <mc:Fallback>
             <w:pict>
-              <v:shapetype w14:anchorId="069CBB9D" id="_x0000_t105" coordsize="21600,21600" o:spt="105" adj="12960,19440,14400" path="wr,0@3@23,0@22@4,0@15,0@1@23@7,0@13@2l@14@2@8@22@12@2at,0@3@23@11@2@17@26@15,0@1@23@17@26@15@22xewr,0@3@23@4,0@17@26nfe">
+              <v:shapetype w14:anchorId="43E19EEC" id="_x0000_t105" coordsize="21600,21600" o:spt="105" adj="12960,19440,14400" path="wr,0@3@23,0@22@4,0@15,0@1@23@7,0@13@2l@14@2@8@22@12@2at,0@3@23@11@2@17@26@15,0@1@23@17@26@15@22xewr,0@3@23@4,0@17@26nfe">
                 <v:stroke joinstyle="miter"/>
                 <v:formulas>
                   <v:f eqn="val #0"/>
@@ -500,7 +610,7 @@
                 </v:handles>
                 <o:complex v:ext="view"/>
               </v:shapetype>
-              <v:shape id="Curved Down Arrow 15" o:spid="_x0000_s1026" type="#_x0000_t105" style="position:absolute;margin-left:354.55pt;margin-top:92.75pt;width:84.75pt;height:32.25pt;z-index:251676672;visibility:visible;mso-wrap-style:square;mso-wrap-distance-left:9pt;mso-wrap-distance-top:0;mso-wrap-distance-right:9pt;mso-wrap-distance-bottom:0;mso-position-horizontal:absolute;mso-position-horizontal-relative:text;mso-position-vertical:absolute;mso-position-vertical-relative:text;v-text-anchor:middle" o:gfxdata="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" adj="17490,20572,16200" fillcolor="#5b9bd5 [3204]" strokecolor="#1f4d78 [1604]" strokeweight="1pt"/>
+              <v:shape id="Curved Down Arrow 15" o:spid="_x0000_s1026" type="#_x0000_t105" style="position:absolute;margin-left:354.55pt;margin-top:1.7pt;width:84.75pt;height:34.5pt;z-index:251676672;visibility:visible;mso-wrap-style:square;mso-height-percent:0;mso-wrap-distance-left:9pt;mso-wrap-distance-top:0;mso-wrap-distance-right:9pt;mso-wrap-distance-bottom:0;mso-position-horizontal:absolute;mso-position-horizontal-relative:text;mso-position-vertical:absolute;mso-position-vertical-relative:text;mso-height-percent:0;mso-height-relative:margin;v-text-anchor:middle" o:gfxdata="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" adj="17204,20501,16200" fillcolor="#5b9bd5 [3204]" strokecolor="#1f4d78 [1604]" strokeweight="1pt"/>
             </w:pict>
           </mc:Fallback>
         </mc:AlternateContent>
@@ -519,10 +629,10 @@
               <wp:anchor distT="0" distB="0" distL="114300" distR="114300" simplePos="0" relativeHeight="251675648" behindDoc="0" locked="0" layoutInCell="1" allowOverlap="1">
                 <wp:simplePos x="0" y="0"/>
                 <wp:positionH relativeFrom="column">
-                  <wp:posOffset>2769235</wp:posOffset>
+                  <wp:posOffset>2693035</wp:posOffset>
                 </wp:positionH>
                 <wp:positionV relativeFrom="paragraph">
-                  <wp:posOffset>1158875</wp:posOffset>
+                  <wp:posOffset>12065</wp:posOffset>
                 </wp:positionV>
                 <wp:extent cx="1047750" cy="428625"/>
                 <wp:effectExtent l="0" t="0" r="19050" b="47625"/>
@@ -572,7 +682,7 @@
           </mc:Choice>
           <mc:Fallback>
             <w:pict>
-              <v:shape w14:anchorId="5E732372" id="Curved Down Arrow 14" o:spid="_x0000_s1026" type="#_x0000_t105" style="position:absolute;margin-left:218.05pt;margin-top:91.25pt;width:82.5pt;height:33.75pt;z-index:251675648;visibility:visible;mso-wrap-style:square;mso-wrap-distance-left:9pt;mso-wrap-distance-top:0;mso-wrap-distance-right:9pt;mso-wrap-distance-bottom:0;mso-position-horizontal:absolute;mso-position-horizontal-relative:text;mso-position-vertical:absolute;mso-position-vertical-relative:text;v-text-anchor:middle" o:gfxdata="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" adj="17182,20496,16200" fillcolor="#5b9bd5 [3204]" strokecolor="#1f4d78 [1604]" strokeweight="1pt"/>
+              <v:shape w14:anchorId="4546FFE4" id="Curved Down Arrow 14" o:spid="_x0000_s1026" type="#_x0000_t105" style="position:absolute;margin-left:212.05pt;margin-top:.95pt;width:82.5pt;height:33.75pt;z-index:251675648;visibility:visible;mso-wrap-style:square;mso-wrap-distance-left:9pt;mso-wrap-distance-top:0;mso-wrap-distance-right:9pt;mso-wrap-distance-bottom:0;mso-position-horizontal:absolute;mso-position-horizontal-relative:text;mso-position-vertical:absolute;mso-position-vertical-relative:text;v-text-anchor:middle" o:gfxdata="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" adj="17182,20496,16200" fillcolor="#5b9bd5 [3204]" strokecolor="#1f4d78 [1604]" strokeweight="1pt"/>
             </w:pict>
           </mc:Fallback>
         </mc:AlternateContent>
@@ -594,9 +704,9 @@
                   <wp:posOffset>883285</wp:posOffset>
                 </wp:positionH>
                 <wp:positionV relativeFrom="paragraph">
-                  <wp:posOffset>1139825</wp:posOffset>
+                  <wp:posOffset>12065</wp:posOffset>
                 </wp:positionV>
-                <wp:extent cx="1133475" cy="457200"/>
+                <wp:extent cx="1133475" cy="419100"/>
                 <wp:effectExtent l="0" t="0" r="28575" b="38100"/>
                 <wp:wrapNone/>
                 <wp:docPr id="13" name="Curved Down Arrow 13"/>
@@ -608,7 +718,7 @@
                       <wps:spPr>
                         <a:xfrm>
                           <a:off x="0" y="0"/>
-                          <a:ext cx="1133475" cy="457200"/>
+                          <a:ext cx="1133475" cy="419100"/>
                         </a:xfrm>
                         <a:prstGeom prst="curvedDownArrow">
                           <a:avLst/>
@@ -639,123 +749,19 @@
                     </wps:wsp>
                   </a:graphicData>
                 </a:graphic>
+                <wp14:sizeRelV relativeFrom="margin">
+                  <wp14:pctHeight>0</wp14:pctHeight>
+                </wp14:sizeRelV>
               </wp:anchor>
             </w:drawing>
           </mc:Choice>
           <mc:Fallback>
             <w:pict>
-              <v:shape w14:anchorId="09CDC351" id="Curved Down Arrow 13" o:spid="_x0000_s1026" type="#_x0000_t105" style="position:absolute;margin-left:69.55pt;margin-top:89.75pt;width:89.25pt;height:36pt;z-index:251674624;visibility:visible;mso-wrap-style:square;mso-wrap-distance-left:9pt;mso-wrap-distance-top:0;mso-wrap-distance-right:9pt;mso-wrap-distance-bottom:0;mso-position-horizontal:absolute;mso-position-horizontal-relative:text;mso-position-vertical:absolute;mso-position-vertical-relative:text;v-text-anchor:middle" o:gfxdata="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" adj="17244,20511,16200" fillcolor="#5b9bd5 [3204]" strokecolor="#1f4d78 [1604]" strokeweight="1pt"/>
+              <v:shape w14:anchorId="1FB46B2A" id="Curved Down Arrow 13" o:spid="_x0000_s1026" type="#_x0000_t105" style="position:absolute;margin-left:69.55pt;margin-top:.95pt;width:89.25pt;height:33pt;z-index:251674624;visibility:visible;mso-wrap-style:square;mso-height-percent:0;mso-wrap-distance-left:9pt;mso-wrap-distance-top:0;mso-wrap-distance-right:9pt;mso-wrap-distance-bottom:0;mso-position-horizontal:absolute;mso-position-horizontal-relative:text;mso-position-vertical:absolute;mso-position-vertical-relative:text;mso-height-percent:0;mso-height-relative:margin;v-text-anchor:middle" o:gfxdata="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" adj="17607,20602,16200" fillcolor="#5b9bd5 [3204]" strokecolor="#1f4d78 [1604]" strokeweight="1pt"/>
             </w:pict>
           </mc:Fallback>
         </mc:AlternateContent>
       </w:r>
-      <w:r>
-        <w:rPr>
-          <w:rFonts w:ascii="Times New Roman" w:hAnsi="Times New Roman" w:cs="Times New Roman"/>
-          <w:sz w:val="24"/>
-          <w:szCs w:val="24"/>
-        </w:rPr>
-        <w:t xml:space="preserve">Project management skills </w:t>
-      </w:r>
-      <w:proofErr w:type="gramStart"/>
-      <w:r>
-        <w:rPr>
-          <w:rFonts w:ascii="Times New Roman" w:hAnsi="Times New Roman" w:cs="Times New Roman"/>
-          <w:sz w:val="24"/>
-          <w:szCs w:val="24"/>
-        </w:rPr>
-        <w:t>are put</w:t>
-      </w:r>
-      <w:proofErr w:type="gramEnd"/>
-      <w:r>
-        <w:rPr>
-          <w:rFonts w:ascii="Times New Roman" w:hAnsi="Times New Roman" w:cs="Times New Roman"/>
-          <w:sz w:val="24"/>
-          <w:szCs w:val="24"/>
-        </w:rPr>
-        <w:t xml:space="preserve"> to good use for this proje</w:t>
-      </w:r>
-      <w:r>
-        <w:rPr>
-          <w:rFonts w:ascii="Times New Roman" w:hAnsi="Times New Roman" w:cs="Times New Roman"/>
-          <w:sz w:val="24"/>
-          <w:szCs w:val="24"/>
-        </w:rPr>
-        <w:t xml:space="preserve">ct. Having gone through project </w:t>
-      </w:r>
-      <w:r>
-        <w:rPr>
-          <w:rFonts w:ascii="Times New Roman" w:hAnsi="Times New Roman" w:cs="Times New Roman"/>
-          <w:sz w:val="24"/>
-          <w:szCs w:val="24"/>
-        </w:rPr>
-        <w:t>management modules in Time Series Analysis, Optimizati</w:t>
-      </w:r>
-      <w:r>
-        <w:rPr>
-          <w:rFonts w:ascii="Times New Roman" w:hAnsi="Times New Roman" w:cs="Times New Roman"/>
-          <w:sz w:val="24"/>
-          <w:szCs w:val="24"/>
-        </w:rPr>
-        <w:t xml:space="preserve">on and with two interns Project </w:t>
-      </w:r>
-      <w:r>
-        <w:rPr>
-          <w:rFonts w:ascii="Times New Roman" w:hAnsi="Times New Roman" w:cs="Times New Roman"/>
-          <w:sz w:val="24"/>
-          <w:szCs w:val="24"/>
-        </w:rPr>
-        <w:t>Management for Business and IT respectively, they enha</w:t>
-      </w:r>
-      <w:r>
-        <w:rPr>
-          <w:rFonts w:ascii="Times New Roman" w:hAnsi="Times New Roman" w:cs="Times New Roman"/>
-          <w:sz w:val="24"/>
-          <w:szCs w:val="24"/>
-        </w:rPr>
-        <w:t xml:space="preserve">nced my knowledge on managing a </w:t>
-      </w:r>
-      <w:r>
-        <w:rPr>
-          <w:rFonts w:ascii="Times New Roman" w:hAnsi="Times New Roman" w:cs="Times New Roman"/>
-          <w:sz w:val="24"/>
-          <w:szCs w:val="24"/>
-        </w:rPr>
-        <w:t>project. Project management focuses on achieving the objectives by applying five pro</w:t>
-      </w:r>
-      <w:r>
-        <w:rPr>
-          <w:rFonts w:ascii="Times New Roman" w:hAnsi="Times New Roman" w:cs="Times New Roman"/>
-          <w:sz w:val="24"/>
-          <w:szCs w:val="24"/>
-        </w:rPr>
-        <w:t xml:space="preserve">cesses </w:t>
-      </w:r>
-      <w:r>
-        <w:rPr>
-          <w:rFonts w:ascii="Times New Roman" w:hAnsi="Times New Roman" w:cs="Times New Roman"/>
-          <w:sz w:val="24"/>
-          <w:szCs w:val="24"/>
-        </w:rPr>
-        <w:t>presented in Figure below.</w:t>
-      </w:r>
-      <w:r>
-        <w:rPr>
-          <w:rFonts w:ascii="Times New Roman" w:hAnsi="Times New Roman" w:cs="Times New Roman"/>
-          <w:sz w:val="24"/>
-          <w:szCs w:val="24"/>
-        </w:rPr>
-        <w:cr/>
-      </w:r>
-    </w:p>
-    <w:p>
-      <w:pPr>
-        <w:rPr>
-          <w:rFonts w:ascii="Times New Roman" w:hAnsi="Times New Roman" w:cs="Times New Roman"/>
-          <w:sz w:val="24"/>
-          <w:szCs w:val="24"/>
-        </w:rPr>
-      </w:pPr>
       <w:r>
         <w:rPr>
           <w:rFonts w:ascii="Times New Roman" w:hAnsi="Times New Roman" w:cs="Times New Roman"/>
@@ -2651,15 +2657,7 @@
                                 <w:sz w:val="28"/>
                                 <w:szCs w:val="28"/>
                               </w:rPr>
-                              <w:t xml:space="preserve">   </w:t>
-                            </w:r>
-                            <w:r>
-                              <w:rPr>
-                                <w:rFonts w:ascii="Times New Roman" w:hAnsi="Times New Roman" w:cs="Times New Roman"/>
-                                <w:sz w:val="28"/>
-                                <w:szCs w:val="28"/>
-                              </w:rPr>
-                              <w:t>Requirements</w:t>
+                              <w:t xml:space="preserve">   Requirements</w:t>
                             </w:r>
                           </w:p>
                         </w:txbxContent>
@@ -2698,15 +2696,7 @@
                           <w:sz w:val="28"/>
                           <w:szCs w:val="28"/>
                         </w:rPr>
-                        <w:t xml:space="preserve">   </w:t>
-                      </w:r>
-                      <w:r>
-                        <w:rPr>
-                          <w:rFonts w:ascii="Times New Roman" w:hAnsi="Times New Roman" w:cs="Times New Roman"/>
-                          <w:sz w:val="28"/>
-                          <w:szCs w:val="28"/>
-                        </w:rPr>
-                        <w:t>Requirements</w:t>
+                        <w:t xml:space="preserve">   Requirements</w:t>
                       </w:r>
                     </w:p>
                   </w:txbxContent>
@@ -3332,13 +3322,7 @@
                               </w:rPr>
                             </w:pPr>
                             <w:r>
-                              <w:t xml:space="preserve">   </w:t>
-                            </w:r>
-                            <w:r>
-                              <w:t xml:space="preserve">  </w:t>
-                            </w:r>
-                            <w:r>
-                              <w:t xml:space="preserve"> </w:t>
+                              <w:t xml:space="preserve">      </w:t>
                             </w:r>
                             <w:r>
                               <w:rPr>
@@ -3363,15 +3347,7 @@
                                 <w:sz w:val="28"/>
                                 <w:szCs w:val="28"/>
                               </w:rPr>
-                              <w:t xml:space="preserve"> </w:t>
-                            </w:r>
-                            <w:r>
-                              <w:rPr>
-                                <w:rFonts w:ascii="Times New Roman" w:hAnsi="Times New Roman" w:cs="Times New Roman"/>
-                                <w:sz w:val="28"/>
-                                <w:szCs w:val="28"/>
-                              </w:rPr>
-                              <w:t xml:space="preserve">      Architecture</w:t>
+                              <w:t xml:space="preserve">       Architecture</w:t>
                             </w:r>
                           </w:p>
                         </w:txbxContent>
@@ -3405,13 +3381,7 @@
                         </w:rPr>
                       </w:pPr>
                       <w:r>
-                        <w:t xml:space="preserve">   </w:t>
-                      </w:r>
-                      <w:r>
-                        <w:t xml:space="preserve">  </w:t>
-                      </w:r>
-                      <w:r>
-                        <w:t xml:space="preserve"> </w:t>
+                        <w:t xml:space="preserve">      </w:t>
                       </w:r>
                       <w:r>
                         <w:rPr>
@@ -3436,15 +3406,7 @@
                           <w:sz w:val="28"/>
                           <w:szCs w:val="28"/>
                         </w:rPr>
-                        <w:t xml:space="preserve"> </w:t>
-                      </w:r>
-                      <w:r>
-                        <w:rPr>
-                          <w:rFonts w:ascii="Times New Roman" w:hAnsi="Times New Roman" w:cs="Times New Roman"/>
-                          <w:sz w:val="28"/>
-                          <w:szCs w:val="28"/>
-                        </w:rPr>
-                        <w:t xml:space="preserve">      Architecture</w:t>
+                        <w:t xml:space="preserve">       Architecture</w:t>
                       </w:r>
                     </w:p>
                   </w:txbxContent>
@@ -4269,15 +4231,31 @@
           <w:sz w:val="24"/>
           <w:szCs w:val="24"/>
         </w:rPr>
-        <w:t>There are five phases in this model and the first phase is t</w:t>
-      </w:r>
-      <w:r>
-        <w:rPr>
-          <w:rFonts w:ascii="Times New Roman" w:hAnsi="Times New Roman" w:cs="Times New Roman"/>
-          <w:sz w:val="24"/>
-          <w:szCs w:val="24"/>
-        </w:rPr>
-        <w:t xml:space="preserve">he planning stage. The planning </w:t>
+        <w:t>There are four</w:t>
+      </w:r>
+      <w:r>
+        <w:rPr>
+          <w:rFonts w:ascii="Times New Roman" w:hAnsi="Times New Roman" w:cs="Times New Roman"/>
+          <w:sz w:val="24"/>
+          <w:szCs w:val="24"/>
+        </w:rPr>
+        <w:t xml:space="preserve"> phases in this model and the first phase is t</w:t>
+      </w:r>
+      <w:r>
+        <w:rPr>
+          <w:rFonts w:ascii="Times New Roman" w:hAnsi="Times New Roman" w:cs="Times New Roman"/>
+          <w:sz w:val="24"/>
+          <w:szCs w:val="24"/>
+        </w:rPr>
+        <w:t>he requirement stage. The requirement</w:t>
+      </w:r>
+      <w:r>
+        <w:rPr>
+          <w:rFonts w:ascii="Times New Roman" w:hAnsi="Times New Roman" w:cs="Times New Roman"/>
+          <w:sz w:val="24"/>
+          <w:szCs w:val="24"/>
+        </w:rPr>
+        <w:t xml:space="preserve"> </w:t>
       </w:r>
       <w:r>
         <w:rPr>
@@ -4343,23 +4321,31 @@
           <w:sz w:val="24"/>
           <w:szCs w:val="24"/>
         </w:rPr>
-        <w:t xml:space="preserve">xt phase is analysis. Gathering and analysing the system and </w:t>
-      </w:r>
-      <w:r>
-        <w:rPr>
-          <w:rFonts w:ascii="Times New Roman" w:hAnsi="Times New Roman" w:cs="Times New Roman"/>
-          <w:sz w:val="24"/>
-          <w:szCs w:val="24"/>
-        </w:rPr>
-        <w:t>user requirements is essential for entry to the design step.</w:t>
-      </w:r>
-      <w:r>
-        <w:rPr>
-          <w:rFonts w:ascii="Times New Roman" w:hAnsi="Times New Roman" w:cs="Times New Roman"/>
-          <w:sz w:val="24"/>
-          <w:szCs w:val="24"/>
-        </w:rPr>
-        <w:cr/>
+        <w:t>xt phase is design and architecture</w:t>
+      </w:r>
+      <w:r>
+        <w:rPr>
+          <w:rFonts w:ascii="Times New Roman" w:hAnsi="Times New Roman" w:cs="Times New Roman"/>
+          <w:sz w:val="24"/>
+          <w:szCs w:val="24"/>
+        </w:rPr>
+        <w:t xml:space="preserve">. Gathering and analysing the system and </w:t>
+      </w:r>
+      <w:r>
+        <w:rPr>
+          <w:rFonts w:ascii="Times New Roman" w:hAnsi="Times New Roman" w:cs="Times New Roman"/>
+          <w:sz w:val="24"/>
+          <w:szCs w:val="24"/>
+        </w:rPr>
+        <w:t xml:space="preserve">user requirements is essential for entry to the </w:t>
+      </w:r>
+      <w:r>
+        <w:rPr>
+          <w:rFonts w:ascii="Times New Roman" w:hAnsi="Times New Roman" w:cs="Times New Roman"/>
+          <w:sz w:val="24"/>
+          <w:szCs w:val="24"/>
+        </w:rPr>
+        <w:t>design step.</w:t>
       </w:r>
     </w:p>
     <w:p>
@@ -4373,6 +4359,108 @@
           <w:szCs w:val="24"/>
         </w:rPr>
       </w:pPr>
+      <w:r>
+        <w:rPr>
+          <w:rFonts w:ascii="Times New Roman" w:hAnsi="Times New Roman" w:cs="Times New Roman"/>
+          <w:sz w:val="24"/>
+          <w:szCs w:val="24"/>
+        </w:rPr>
+        <w:lastRenderedPageBreak/>
+        <w:t>With the user requirements gathering completed, there is a need to prepare the resources</w:t>
+      </w:r>
+      <w:r>
+        <w:rPr>
+          <w:rFonts w:ascii="Times New Roman" w:hAnsi="Times New Roman" w:cs="Times New Roman"/>
+          <w:sz w:val="24"/>
+          <w:szCs w:val="24"/>
+        </w:rPr>
+        <w:t xml:space="preserve"> </w:t>
+      </w:r>
+      <w:r>
+        <w:rPr>
+          <w:rFonts w:ascii="Times New Roman" w:hAnsi="Times New Roman" w:cs="Times New Roman"/>
+          <w:sz w:val="24"/>
+          <w:szCs w:val="24"/>
+        </w:rPr>
+        <w:t>for the project. They can be</w:t>
+      </w:r>
+      <w:r>
+        <w:rPr>
+          <w:rFonts w:ascii="Times New Roman" w:hAnsi="Times New Roman" w:cs="Times New Roman"/>
+          <w:sz w:val="24"/>
+          <w:szCs w:val="24"/>
+        </w:rPr>
+        <w:t xml:space="preserve"> software or hardware components, care</w:t>
+      </w:r>
+      <w:r>
+        <w:rPr>
+          <w:rFonts w:ascii="Times New Roman" w:hAnsi="Times New Roman" w:cs="Times New Roman"/>
+          <w:sz w:val="24"/>
+          <w:szCs w:val="24"/>
+        </w:rPr>
+        <w:t xml:space="preserve">ful consideration and selection </w:t>
+      </w:r>
+      <w:r>
+        <w:rPr>
+          <w:rFonts w:ascii="Times New Roman" w:hAnsi="Times New Roman" w:cs="Times New Roman"/>
+          <w:sz w:val="24"/>
+          <w:szCs w:val="24"/>
+        </w:rPr>
+        <w:t>is to be taken care at this stage. The decision on the appropri</w:t>
+      </w:r>
+      <w:r>
+        <w:rPr>
+          <w:rFonts w:ascii="Times New Roman" w:hAnsi="Times New Roman" w:cs="Times New Roman"/>
+          <w:sz w:val="24"/>
+          <w:szCs w:val="24"/>
+        </w:rPr>
+        <w:t xml:space="preserve">ate resources to be used </w:t>
+      </w:r>
+      <w:proofErr w:type="gramStart"/>
+      <w:r>
+        <w:rPr>
+          <w:rFonts w:ascii="Times New Roman" w:hAnsi="Times New Roman" w:cs="Times New Roman"/>
+          <w:sz w:val="24"/>
+          <w:szCs w:val="24"/>
+        </w:rPr>
+        <w:t xml:space="preserve">is </w:t>
+      </w:r>
+      <w:r>
+        <w:t xml:space="preserve"> </w:t>
+      </w:r>
+      <w:r>
+        <w:rPr>
+          <w:rFonts w:ascii="Times New Roman" w:hAnsi="Times New Roman" w:cs="Times New Roman"/>
+          <w:sz w:val="24"/>
+          <w:szCs w:val="24"/>
+        </w:rPr>
+        <w:t>further</w:t>
+      </w:r>
+      <w:proofErr w:type="gramEnd"/>
+      <w:r>
+        <w:rPr>
+          <w:rFonts w:ascii="Times New Roman" w:hAnsi="Times New Roman" w:cs="Times New Roman"/>
+          <w:sz w:val="24"/>
+          <w:szCs w:val="24"/>
+        </w:rPr>
+        <w:t xml:space="preserve"> elaborated under the subsections below. The next s</w:t>
+      </w:r>
+      <w:r>
+        <w:rPr>
+          <w:rFonts w:ascii="Times New Roman" w:hAnsi="Times New Roman" w:cs="Times New Roman"/>
+          <w:sz w:val="24"/>
+          <w:szCs w:val="24"/>
+        </w:rPr>
+        <w:t xml:space="preserve">tep is to design the system and </w:t>
+      </w:r>
+      <w:r>
+        <w:rPr>
+          <w:rFonts w:ascii="Times New Roman" w:hAnsi="Times New Roman" w:cs="Times New Roman"/>
+          <w:sz w:val="24"/>
+          <w:szCs w:val="24"/>
+        </w:rPr>
+        <w:t>database structure.</w:t>
+      </w:r>
     </w:p>
     <w:p>
       <w:pPr>
@@ -4391,47 +4479,7 @@
           <w:sz w:val="24"/>
           <w:szCs w:val="24"/>
         </w:rPr>
-        <w:t>With the user requirements gathering completed, there is a need to prepare the resources</w:t>
-      </w:r>
-      <w:r>
-        <w:rPr>
-          <w:rFonts w:ascii="Times New Roman" w:hAnsi="Times New Roman" w:cs="Times New Roman"/>
-          <w:sz w:val="24"/>
-          <w:szCs w:val="24"/>
-        </w:rPr>
-        <w:t xml:space="preserve"> </w:t>
-      </w:r>
-      <w:r>
-        <w:rPr>
-          <w:rFonts w:ascii="Times New Roman" w:hAnsi="Times New Roman" w:cs="Times New Roman"/>
-          <w:sz w:val="24"/>
-          <w:szCs w:val="24"/>
-        </w:rPr>
-        <w:t>for the project. Be it software or hardware components, care</w:t>
-      </w:r>
-      <w:r>
-        <w:rPr>
-          <w:rFonts w:ascii="Times New Roman" w:hAnsi="Times New Roman" w:cs="Times New Roman"/>
-          <w:sz w:val="24"/>
-          <w:szCs w:val="24"/>
-        </w:rPr>
-        <w:t xml:space="preserve">ful consideration and selection </w:t>
-      </w:r>
-      <w:r>
-        <w:rPr>
-          <w:rFonts w:ascii="Times New Roman" w:hAnsi="Times New Roman" w:cs="Times New Roman"/>
-          <w:sz w:val="24"/>
-          <w:szCs w:val="24"/>
-        </w:rPr>
-        <w:t>is to be taken care at this stage. The decision on the appropri</w:t>
-      </w:r>
-      <w:r>
-        <w:rPr>
-          <w:rFonts w:ascii="Times New Roman" w:hAnsi="Times New Roman" w:cs="Times New Roman"/>
-          <w:sz w:val="24"/>
-          <w:szCs w:val="24"/>
-        </w:rPr>
-        <w:t xml:space="preserve">ate resources to be used </w:t>
+        <w:t xml:space="preserve">Results from the analysis and preparation that </w:t>
       </w:r>
       <w:proofErr w:type="gramStart"/>
       <w:r>
@@ -4440,18 +4488,15 @@
           <w:sz w:val="24"/>
           <w:szCs w:val="24"/>
         </w:rPr>
-        <w:t xml:space="preserve">is </w:t>
-      </w:r>
-      <w:r>
-        <w:t xml:space="preserve"> </w:t>
-      </w:r>
-      <w:r>
-        <w:rPr>
-          <w:rFonts w:ascii="Times New Roman" w:hAnsi="Times New Roman" w:cs="Times New Roman"/>
-          <w:sz w:val="24"/>
-          <w:szCs w:val="24"/>
-        </w:rPr>
-        <w:t>further</w:t>
+        <w:t>were conclu</w:t>
+      </w:r>
+      <w:r>
+        <w:rPr>
+          <w:rFonts w:ascii="Times New Roman" w:hAnsi="Times New Roman" w:cs="Times New Roman"/>
+          <w:sz w:val="24"/>
+          <w:szCs w:val="24"/>
+        </w:rPr>
+        <w:t>ded</w:t>
       </w:r>
       <w:proofErr w:type="gramEnd"/>
       <w:r>
@@ -4460,23 +4505,99 @@
           <w:sz w:val="24"/>
           <w:szCs w:val="24"/>
         </w:rPr>
-        <w:t xml:space="preserve"> elaborated under the subsections below. The next s</w:t>
-      </w:r>
-      <w:r>
-        <w:rPr>
-          <w:rFonts w:ascii="Times New Roman" w:hAnsi="Times New Roman" w:cs="Times New Roman"/>
-          <w:sz w:val="24"/>
-          <w:szCs w:val="24"/>
-        </w:rPr>
-        <w:t xml:space="preserve">tep is to design the system and </w:t>
-      </w:r>
-      <w:r>
-        <w:rPr>
-          <w:rFonts w:ascii="Times New Roman" w:hAnsi="Times New Roman" w:cs="Times New Roman"/>
-          <w:sz w:val="24"/>
-          <w:szCs w:val="24"/>
-        </w:rPr>
-        <w:t>database structure.</w:t>
+        <w:t xml:space="preserve"> from the previous stage are </w:t>
+      </w:r>
+      <w:r>
+        <w:rPr>
+          <w:rFonts w:ascii="Times New Roman" w:hAnsi="Times New Roman" w:cs="Times New Roman"/>
+          <w:sz w:val="24"/>
+          <w:szCs w:val="24"/>
+        </w:rPr>
+        <w:t>put into action. With the user requirements in mind, the fl</w:t>
+      </w:r>
+      <w:r>
+        <w:rPr>
+          <w:rFonts w:ascii="Times New Roman" w:hAnsi="Times New Roman" w:cs="Times New Roman"/>
+          <w:sz w:val="24"/>
+          <w:szCs w:val="24"/>
+        </w:rPr>
+        <w:t xml:space="preserve">ow of the system </w:t>
+      </w:r>
+      <w:proofErr w:type="gramStart"/>
+      <w:r>
+        <w:rPr>
+          <w:rFonts w:ascii="Times New Roman" w:hAnsi="Times New Roman" w:cs="Times New Roman"/>
+          <w:sz w:val="24"/>
+          <w:szCs w:val="24"/>
+        </w:rPr>
+        <w:t>is planned</w:t>
+      </w:r>
+      <w:proofErr w:type="gramEnd"/>
+      <w:r>
+        <w:rPr>
+          <w:rFonts w:ascii="Times New Roman" w:hAnsi="Times New Roman" w:cs="Times New Roman"/>
+          <w:sz w:val="24"/>
+          <w:szCs w:val="24"/>
+        </w:rPr>
+        <w:t xml:space="preserve"> and </w:t>
+      </w:r>
+      <w:r>
+        <w:rPr>
+          <w:rFonts w:ascii="Times New Roman" w:hAnsi="Times New Roman" w:cs="Times New Roman"/>
+          <w:sz w:val="24"/>
+          <w:szCs w:val="24"/>
+        </w:rPr>
+        <w:t>the use</w:t>
+      </w:r>
+      <w:r>
+        <w:rPr>
+          <w:rFonts w:ascii="Times New Roman" w:hAnsi="Times New Roman" w:cs="Times New Roman"/>
+          <w:sz w:val="24"/>
+          <w:szCs w:val="24"/>
+        </w:rPr>
+        <w:t xml:space="preserve">r interface is designed to suit </w:t>
+      </w:r>
+      <w:r>
+        <w:rPr>
+          <w:rFonts w:ascii="Times New Roman" w:hAnsi="Times New Roman" w:cs="Times New Roman"/>
+          <w:sz w:val="24"/>
+          <w:szCs w:val="24"/>
+        </w:rPr>
+        <w:t>their easy navigation ne</w:t>
+      </w:r>
+      <w:r>
+        <w:rPr>
+          <w:rFonts w:ascii="Times New Roman" w:hAnsi="Times New Roman" w:cs="Times New Roman"/>
+          <w:sz w:val="24"/>
+          <w:szCs w:val="24"/>
+        </w:rPr>
+        <w:t xml:space="preserve">eds. In addition, the number of </w:t>
+      </w:r>
+      <w:r>
+        <w:rPr>
+          <w:rFonts w:ascii="Times New Roman" w:hAnsi="Times New Roman" w:cs="Times New Roman"/>
+          <w:sz w:val="24"/>
+          <w:szCs w:val="24"/>
+        </w:rPr>
+        <w:t xml:space="preserve">tables, attributes, primary and unique keys of the database </w:t>
+      </w:r>
+      <w:proofErr w:type="gramStart"/>
+      <w:r>
+        <w:rPr>
+          <w:rFonts w:ascii="Times New Roman" w:hAnsi="Times New Roman" w:cs="Times New Roman"/>
+          <w:sz w:val="24"/>
+          <w:szCs w:val="24"/>
+        </w:rPr>
+        <w:t>is listed</w:t>
+      </w:r>
+      <w:proofErr w:type="gramEnd"/>
+      <w:r>
+        <w:rPr>
+          <w:rFonts w:ascii="Times New Roman" w:hAnsi="Times New Roman" w:cs="Times New Roman"/>
+          <w:sz w:val="24"/>
+          <w:szCs w:val="24"/>
+        </w:rPr>
+        <w:t>.</w:t>
       </w:r>
     </w:p>
     <w:p>
@@ -4496,7 +4617,15 @@
           <w:sz w:val="24"/>
           <w:szCs w:val="24"/>
         </w:rPr>
-        <w:t xml:space="preserve">Results from the analysis and preparation that </w:t>
+        <w:t>After completing the design, actual coding begins. Da</w:t>
+      </w:r>
+      <w:r>
+        <w:rPr>
+          <w:rFonts w:ascii="Times New Roman" w:hAnsi="Times New Roman" w:cs="Times New Roman"/>
+          <w:sz w:val="24"/>
+          <w:szCs w:val="24"/>
+        </w:rPr>
+        <w:t xml:space="preserve">tabase </w:t>
       </w:r>
       <w:proofErr w:type="gramStart"/>
       <w:r>
@@ -4505,15 +4634,7 @@
           <w:sz w:val="24"/>
           <w:szCs w:val="24"/>
         </w:rPr>
-        <w:t>were conclu</w:t>
-      </w:r>
-      <w:r>
-        <w:rPr>
-          <w:rFonts w:ascii="Times New Roman" w:hAnsi="Times New Roman" w:cs="Times New Roman"/>
-          <w:sz w:val="24"/>
-          <w:szCs w:val="24"/>
-        </w:rPr>
-        <w:t>ded</w:t>
+        <w:t>is created</w:t>
       </w:r>
       <w:proofErr w:type="gramEnd"/>
       <w:r>
@@ -4522,23 +4643,23 @@
           <w:sz w:val="24"/>
           <w:szCs w:val="24"/>
         </w:rPr>
-        <w:t xml:space="preserve"> from the previous stage are </w:t>
-      </w:r>
-      <w:r>
-        <w:rPr>
-          <w:rFonts w:ascii="Times New Roman" w:hAnsi="Times New Roman" w:cs="Times New Roman"/>
-          <w:sz w:val="24"/>
-          <w:szCs w:val="24"/>
-        </w:rPr>
-        <w:t>put into action. With the user requirements in mind, the fl</w:t>
-      </w:r>
-      <w:r>
-        <w:rPr>
-          <w:rFonts w:ascii="Times New Roman" w:hAnsi="Times New Roman" w:cs="Times New Roman"/>
-          <w:sz w:val="24"/>
-          <w:szCs w:val="24"/>
-        </w:rPr>
-        <w:t xml:space="preserve">ow of the system </w:t>
+        <w:t xml:space="preserve"> and codes are written. Some of the </w:t>
+      </w:r>
+      <w:r>
+        <w:rPr>
+          <w:rFonts w:ascii="Times New Roman" w:hAnsi="Times New Roman" w:cs="Times New Roman"/>
+          <w:sz w:val="24"/>
+          <w:szCs w:val="24"/>
+        </w:rPr>
+        <w:t>codes required amendments and impro</w:t>
+      </w:r>
+      <w:r>
+        <w:rPr>
+          <w:rFonts w:ascii="Times New Roman" w:hAnsi="Times New Roman" w:cs="Times New Roman"/>
+          <w:sz w:val="24"/>
+          <w:szCs w:val="24"/>
+        </w:rPr>
+        <w:t xml:space="preserve">vement to it so these </w:t>
       </w:r>
       <w:proofErr w:type="gramStart"/>
       <w:r>
@@ -4547,7 +4668,23 @@
           <w:sz w:val="24"/>
           <w:szCs w:val="24"/>
         </w:rPr>
-        <w:t>is planned</w:t>
+        <w:t xml:space="preserve">are being </w:t>
+      </w:r>
+      <w:r>
+        <w:rPr>
+          <w:rFonts w:ascii="Times New Roman" w:hAnsi="Times New Roman" w:cs="Times New Roman"/>
+          <w:sz w:val="24"/>
+          <w:szCs w:val="24"/>
+        </w:rPr>
+        <w:t>develo</w:t>
+      </w:r>
+      <w:r>
+        <w:rPr>
+          <w:rFonts w:ascii="Times New Roman" w:hAnsi="Times New Roman" w:cs="Times New Roman"/>
+          <w:sz w:val="24"/>
+          <w:szCs w:val="24"/>
+        </w:rPr>
+        <w:t>ped</w:t>
       </w:r>
       <w:proofErr w:type="gramEnd"/>
       <w:r>
@@ -4556,47 +4693,55 @@
           <w:sz w:val="24"/>
           <w:szCs w:val="24"/>
         </w:rPr>
-        <w:t xml:space="preserve"> and </w:t>
-      </w:r>
-      <w:r>
-        <w:rPr>
-          <w:rFonts w:ascii="Times New Roman" w:hAnsi="Times New Roman" w:cs="Times New Roman"/>
-          <w:sz w:val="24"/>
-          <w:szCs w:val="24"/>
-        </w:rPr>
-        <w:t>the use</w:t>
-      </w:r>
-      <w:r>
-        <w:rPr>
-          <w:rFonts w:ascii="Times New Roman" w:hAnsi="Times New Roman" w:cs="Times New Roman"/>
-          <w:sz w:val="24"/>
-          <w:szCs w:val="24"/>
-        </w:rPr>
-        <w:t xml:space="preserve">r interface is designed to suit </w:t>
-      </w:r>
-      <w:r>
-        <w:rPr>
-          <w:rFonts w:ascii="Times New Roman" w:hAnsi="Times New Roman" w:cs="Times New Roman"/>
-          <w:sz w:val="24"/>
-          <w:szCs w:val="24"/>
-        </w:rPr>
-        <w:t>their easy navigation ne</w:t>
-      </w:r>
-      <w:r>
-        <w:rPr>
-          <w:rFonts w:ascii="Times New Roman" w:hAnsi="Times New Roman" w:cs="Times New Roman"/>
-          <w:sz w:val="24"/>
-          <w:szCs w:val="24"/>
-        </w:rPr>
-        <w:t xml:space="preserve">eds. In addition, the number of </w:t>
-      </w:r>
-      <w:r>
-        <w:rPr>
-          <w:rFonts w:ascii="Times New Roman" w:hAnsi="Times New Roman" w:cs="Times New Roman"/>
-          <w:sz w:val="24"/>
-          <w:szCs w:val="24"/>
-        </w:rPr>
-        <w:t xml:space="preserve">tables, attributes, primary and unique keys of the database </w:t>
+        <w:t xml:space="preserve"> at this third</w:t>
+      </w:r>
+      <w:r>
+        <w:rPr>
+          <w:rFonts w:ascii="Times New Roman" w:hAnsi="Times New Roman" w:cs="Times New Roman"/>
+          <w:sz w:val="24"/>
+          <w:szCs w:val="24"/>
+        </w:rPr>
+        <w:t xml:space="preserve"> stage of the </w:t>
+      </w:r>
+      <w:r>
+        <w:rPr>
+          <w:rFonts w:ascii="Times New Roman" w:hAnsi="Times New Roman" w:cs="Times New Roman"/>
+          <w:sz w:val="24"/>
+          <w:szCs w:val="24"/>
+        </w:rPr>
+        <w:t>agile</w:t>
+      </w:r>
+      <w:r>
+        <w:rPr>
+          <w:rFonts w:ascii="Times New Roman" w:hAnsi="Times New Roman" w:cs="Times New Roman"/>
+          <w:sz w:val="24"/>
+          <w:szCs w:val="24"/>
+        </w:rPr>
+        <w:t xml:space="preserve"> model. </w:t>
+      </w:r>
+      <w:r>
+        <w:rPr>
+          <w:rFonts w:ascii="Times New Roman" w:hAnsi="Times New Roman" w:cs="Times New Roman"/>
+          <w:sz w:val="24"/>
+          <w:szCs w:val="24"/>
+        </w:rPr>
+        <w:t xml:space="preserve">With the development completed, </w:t>
+      </w:r>
+      <w:r>
+        <w:rPr>
+          <w:rFonts w:ascii="Times New Roman" w:hAnsi="Times New Roman" w:cs="Times New Roman"/>
+          <w:sz w:val="24"/>
+          <w:szCs w:val="24"/>
+        </w:rPr>
+        <w:t>testing will begin. The c</w:t>
+      </w:r>
+      <w:r>
+        <w:rPr>
+          <w:rFonts w:ascii="Times New Roman" w:hAnsi="Times New Roman" w:cs="Times New Roman"/>
+          <w:sz w:val="24"/>
+          <w:szCs w:val="24"/>
+        </w:rPr>
+        <w:t xml:space="preserve">odes and database </w:t>
       </w:r>
       <w:proofErr w:type="gramStart"/>
       <w:r>
@@ -4605,7 +4750,7 @@
           <w:sz w:val="24"/>
           <w:szCs w:val="24"/>
         </w:rPr>
-        <w:t>is listed</w:t>
+        <w:t>are tested</w:t>
       </w:r>
       <w:proofErr w:type="gramEnd"/>
       <w:r>
@@ -4614,7 +4759,73 @@
           <w:sz w:val="24"/>
           <w:szCs w:val="24"/>
         </w:rPr>
-        <w:t>.</w:t>
+        <w:t xml:space="preserve"> to </w:t>
+      </w:r>
+      <w:r>
+        <w:rPr>
+          <w:rFonts w:ascii="Times New Roman" w:hAnsi="Times New Roman" w:cs="Times New Roman"/>
+          <w:sz w:val="24"/>
+          <w:szCs w:val="24"/>
+        </w:rPr>
+        <w:t>ens</w:t>
+      </w:r>
+      <w:r>
+        <w:rPr>
+          <w:rFonts w:ascii="Times New Roman" w:hAnsi="Times New Roman" w:cs="Times New Roman"/>
+          <w:sz w:val="24"/>
+          <w:szCs w:val="24"/>
+        </w:rPr>
+        <w:t xml:space="preserve">ure the results obtained are as </w:t>
+      </w:r>
+      <w:r>
+        <w:rPr>
+          <w:rFonts w:ascii="Times New Roman" w:hAnsi="Times New Roman" w:cs="Times New Roman"/>
+          <w:sz w:val="24"/>
+          <w:szCs w:val="24"/>
+        </w:rPr>
+        <w:t xml:space="preserve">intended. More time </w:t>
+      </w:r>
+      <w:proofErr w:type="gramStart"/>
+      <w:r>
+        <w:rPr>
+          <w:rFonts w:ascii="Times New Roman" w:hAnsi="Times New Roman" w:cs="Times New Roman"/>
+          <w:sz w:val="24"/>
+          <w:szCs w:val="24"/>
+        </w:rPr>
+        <w:t>is spent</w:t>
+      </w:r>
+      <w:proofErr w:type="gramEnd"/>
+      <w:r>
+        <w:rPr>
+          <w:rFonts w:ascii="Times New Roman" w:hAnsi="Times New Roman" w:cs="Times New Roman"/>
+          <w:sz w:val="24"/>
+          <w:szCs w:val="24"/>
+        </w:rPr>
+        <w:t xml:space="preserve"> on both development and testing </w:t>
+      </w:r>
+      <w:r>
+        <w:rPr>
+          <w:rFonts w:ascii="Times New Roman" w:hAnsi="Times New Roman" w:cs="Times New Roman"/>
+          <w:sz w:val="24"/>
+          <w:szCs w:val="24"/>
+        </w:rPr>
+        <w:t xml:space="preserve">stages because it is inevitable </w:t>
+      </w:r>
+      <w:r>
+        <w:rPr>
+          <w:rFonts w:ascii="Times New Roman" w:hAnsi="Times New Roman" w:cs="Times New Roman"/>
+          <w:sz w:val="24"/>
+          <w:szCs w:val="24"/>
+        </w:rPr>
+        <w:t>to have errors and issues and buffer time is allocated for troubleshooting.</w:t>
+      </w:r>
+      <w:r>
+        <w:rPr>
+          <w:rFonts w:ascii="Times New Roman" w:hAnsi="Times New Roman" w:cs="Times New Roman"/>
+          <w:sz w:val="24"/>
+          <w:szCs w:val="24"/>
+        </w:rPr>
+        <w:cr/>
       </w:r>
     </w:p>
     <w:p>
@@ -4624,209 +4835,17 @@
         </w:tabs>
         <w:rPr>
           <w:rFonts w:ascii="Times New Roman" w:hAnsi="Times New Roman" w:cs="Times New Roman"/>
-          <w:sz w:val="24"/>
-          <w:szCs w:val="24"/>
-        </w:rPr>
-      </w:pPr>
-      <w:r>
-        <w:rPr>
-          <w:rFonts w:ascii="Times New Roman" w:hAnsi="Times New Roman" w:cs="Times New Roman"/>
-          <w:sz w:val="24"/>
-          <w:szCs w:val="24"/>
-        </w:rPr>
-        <w:t>After completing the design, actual coding begins. Da</w:t>
-      </w:r>
-      <w:r>
-        <w:rPr>
-          <w:rFonts w:ascii="Times New Roman" w:hAnsi="Times New Roman" w:cs="Times New Roman"/>
-          <w:sz w:val="24"/>
-          <w:szCs w:val="24"/>
-        </w:rPr>
-        <w:t xml:space="preserve">tabase </w:t>
-      </w:r>
-      <w:proofErr w:type="gramStart"/>
-      <w:r>
-        <w:rPr>
-          <w:rFonts w:ascii="Times New Roman" w:hAnsi="Times New Roman" w:cs="Times New Roman"/>
-          <w:sz w:val="24"/>
-          <w:szCs w:val="24"/>
-        </w:rPr>
-        <w:t>is created</w:t>
-      </w:r>
-      <w:proofErr w:type="gramEnd"/>
-      <w:r>
-        <w:rPr>
-          <w:rFonts w:ascii="Times New Roman" w:hAnsi="Times New Roman" w:cs="Times New Roman"/>
-          <w:sz w:val="24"/>
-          <w:szCs w:val="24"/>
-        </w:rPr>
-        <w:t xml:space="preserve"> and codes are written. Some of the </w:t>
-      </w:r>
-      <w:r>
-        <w:rPr>
-          <w:rFonts w:ascii="Times New Roman" w:hAnsi="Times New Roman" w:cs="Times New Roman"/>
-          <w:sz w:val="24"/>
-          <w:szCs w:val="24"/>
-        </w:rPr>
-        <w:t>codes required amendments and impro</w:t>
-      </w:r>
-      <w:r>
-        <w:rPr>
-          <w:rFonts w:ascii="Times New Roman" w:hAnsi="Times New Roman" w:cs="Times New Roman"/>
-          <w:sz w:val="24"/>
-          <w:szCs w:val="24"/>
-        </w:rPr>
-        <w:t xml:space="preserve">vement to it so these </w:t>
-      </w:r>
-      <w:proofErr w:type="gramStart"/>
-      <w:r>
-        <w:rPr>
-          <w:rFonts w:ascii="Times New Roman" w:hAnsi="Times New Roman" w:cs="Times New Roman"/>
-          <w:sz w:val="24"/>
-          <w:szCs w:val="24"/>
-        </w:rPr>
-        <w:t xml:space="preserve">are being </w:t>
-      </w:r>
-      <w:r>
-        <w:rPr>
-          <w:rFonts w:ascii="Times New Roman" w:hAnsi="Times New Roman" w:cs="Times New Roman"/>
-          <w:sz w:val="24"/>
-          <w:szCs w:val="24"/>
-        </w:rPr>
-        <w:t>develo</w:t>
-      </w:r>
-      <w:r>
-        <w:rPr>
-          <w:rFonts w:ascii="Times New Roman" w:hAnsi="Times New Roman" w:cs="Times New Roman"/>
-          <w:sz w:val="24"/>
-          <w:szCs w:val="24"/>
-        </w:rPr>
-        <w:t>ped</w:t>
-      </w:r>
-      <w:proofErr w:type="gramEnd"/>
-      <w:r>
-        <w:rPr>
-          <w:rFonts w:ascii="Times New Roman" w:hAnsi="Times New Roman" w:cs="Times New Roman"/>
-          <w:sz w:val="24"/>
-          <w:szCs w:val="24"/>
-        </w:rPr>
-        <w:t xml:space="preserve"> at this fourth stage of the </w:t>
-      </w:r>
-      <w:r>
-        <w:rPr>
-          <w:rFonts w:ascii="Times New Roman" w:hAnsi="Times New Roman" w:cs="Times New Roman"/>
-          <w:sz w:val="24"/>
-          <w:szCs w:val="24"/>
-        </w:rPr>
-        <w:t xml:space="preserve">waterfall model. </w:t>
-      </w:r>
-      <w:r>
-        <w:rPr>
-          <w:rFonts w:ascii="Times New Roman" w:hAnsi="Times New Roman" w:cs="Times New Roman"/>
-          <w:sz w:val="24"/>
-          <w:szCs w:val="24"/>
-        </w:rPr>
-        <w:t xml:space="preserve">With the development completed, </w:t>
-      </w:r>
-      <w:r>
-        <w:rPr>
-          <w:rFonts w:ascii="Times New Roman" w:hAnsi="Times New Roman" w:cs="Times New Roman"/>
-          <w:sz w:val="24"/>
-          <w:szCs w:val="24"/>
-        </w:rPr>
-        <w:t>testing will begin. The c</w:t>
-      </w:r>
-      <w:r>
-        <w:rPr>
-          <w:rFonts w:ascii="Times New Roman" w:hAnsi="Times New Roman" w:cs="Times New Roman"/>
-          <w:sz w:val="24"/>
-          <w:szCs w:val="24"/>
-        </w:rPr>
-        <w:t xml:space="preserve">odes and database </w:t>
-      </w:r>
-      <w:proofErr w:type="gramStart"/>
-      <w:r>
-        <w:rPr>
-          <w:rFonts w:ascii="Times New Roman" w:hAnsi="Times New Roman" w:cs="Times New Roman"/>
-          <w:sz w:val="24"/>
-          <w:szCs w:val="24"/>
-        </w:rPr>
-        <w:t>are tested</w:t>
-      </w:r>
-      <w:proofErr w:type="gramEnd"/>
-      <w:r>
-        <w:rPr>
-          <w:rFonts w:ascii="Times New Roman" w:hAnsi="Times New Roman" w:cs="Times New Roman"/>
-          <w:sz w:val="24"/>
-          <w:szCs w:val="24"/>
-        </w:rPr>
-        <w:t xml:space="preserve"> to </w:t>
-      </w:r>
-      <w:r>
-        <w:rPr>
-          <w:rFonts w:ascii="Times New Roman" w:hAnsi="Times New Roman" w:cs="Times New Roman"/>
-          <w:sz w:val="24"/>
-          <w:szCs w:val="24"/>
-        </w:rPr>
-        <w:t>ens</w:t>
-      </w:r>
-      <w:r>
-        <w:rPr>
-          <w:rFonts w:ascii="Times New Roman" w:hAnsi="Times New Roman" w:cs="Times New Roman"/>
-          <w:sz w:val="24"/>
-          <w:szCs w:val="24"/>
-        </w:rPr>
-        <w:t xml:space="preserve">ure the results obtained are as </w:t>
-      </w:r>
-      <w:r>
-        <w:rPr>
-          <w:rFonts w:ascii="Times New Roman" w:hAnsi="Times New Roman" w:cs="Times New Roman"/>
-          <w:sz w:val="24"/>
-          <w:szCs w:val="24"/>
-        </w:rPr>
-        <w:t xml:space="preserve">intended. More time </w:t>
-      </w:r>
-      <w:proofErr w:type="gramStart"/>
-      <w:r>
-        <w:rPr>
-          <w:rFonts w:ascii="Times New Roman" w:hAnsi="Times New Roman" w:cs="Times New Roman"/>
-          <w:sz w:val="24"/>
-          <w:szCs w:val="24"/>
-        </w:rPr>
-        <w:t>is spent</w:t>
-      </w:r>
-      <w:proofErr w:type="gramEnd"/>
-      <w:r>
-        <w:rPr>
-          <w:rFonts w:ascii="Times New Roman" w:hAnsi="Times New Roman" w:cs="Times New Roman"/>
-          <w:sz w:val="24"/>
-          <w:szCs w:val="24"/>
-        </w:rPr>
-        <w:t xml:space="preserve"> on both development and testing </w:t>
-      </w:r>
-      <w:r>
-        <w:rPr>
-          <w:rFonts w:ascii="Times New Roman" w:hAnsi="Times New Roman" w:cs="Times New Roman"/>
-          <w:sz w:val="24"/>
-          <w:szCs w:val="24"/>
-        </w:rPr>
-        <w:t xml:space="preserve">stages because it is inevitable </w:t>
-      </w:r>
-      <w:r>
-        <w:rPr>
-          <w:rFonts w:ascii="Times New Roman" w:hAnsi="Times New Roman" w:cs="Times New Roman"/>
-          <w:sz w:val="24"/>
-          <w:szCs w:val="24"/>
-        </w:rPr>
-        <w:t>to have errors and issues and buffer time is allocated for troubleshooting.</w:t>
-      </w:r>
-      <w:r>
-        <w:rPr>
-          <w:rFonts w:ascii="Times New Roman" w:hAnsi="Times New Roman" w:cs="Times New Roman"/>
-          <w:sz w:val="24"/>
-          <w:szCs w:val="24"/>
-        </w:rPr>
-        <w:cr/>
+          <w:sz w:val="36"/>
+          <w:szCs w:val="36"/>
+        </w:rPr>
+      </w:pPr>
+      <w:r>
+        <w:rPr>
+          <w:rFonts w:ascii="Times New Roman" w:hAnsi="Times New Roman" w:cs="Times New Roman"/>
+          <w:sz w:val="36"/>
+          <w:szCs w:val="36"/>
+        </w:rPr>
+        <w:t>3.2 Scripting Language Selection</w:t>
       </w:r>
     </w:p>
     <w:p>
@@ -4836,17 +4855,206 @@
         </w:tabs>
         <w:rPr>
           <w:rFonts w:ascii="Times New Roman" w:hAnsi="Times New Roman" w:cs="Times New Roman"/>
-          <w:sz w:val="36"/>
-          <w:szCs w:val="36"/>
-        </w:rPr>
-      </w:pPr>
-      <w:r>
-        <w:rPr>
-          <w:rFonts w:ascii="Times New Roman" w:hAnsi="Times New Roman" w:cs="Times New Roman"/>
-          <w:sz w:val="36"/>
-          <w:szCs w:val="36"/>
-        </w:rPr>
-        <w:t>3.2 Scripting Language Selection</w:t>
+          <w:sz w:val="24"/>
+          <w:szCs w:val="24"/>
+        </w:rPr>
+      </w:pPr>
+      <w:r>
+        <w:rPr>
+          <w:rFonts w:ascii="Times New Roman" w:hAnsi="Times New Roman" w:cs="Times New Roman"/>
+          <w:sz w:val="24"/>
+          <w:szCs w:val="24"/>
+        </w:rPr>
+        <w:t>There are many scripting languages available in the ma</w:t>
+      </w:r>
+      <w:r>
+        <w:rPr>
+          <w:rFonts w:ascii="Times New Roman" w:hAnsi="Times New Roman" w:cs="Times New Roman"/>
+          <w:sz w:val="24"/>
+          <w:szCs w:val="24"/>
+        </w:rPr>
+        <w:t xml:space="preserve">rket. VBScript, Perl, </w:t>
+      </w:r>
+      <w:r>
+        <w:rPr>
+          <w:rFonts w:ascii="Times New Roman" w:hAnsi="Times New Roman" w:cs="Times New Roman"/>
+          <w:sz w:val="24"/>
+          <w:szCs w:val="24"/>
+        </w:rPr>
+        <w:t>and PHP (Hyper</w:t>
+      </w:r>
+      <w:r>
+        <w:rPr>
+          <w:rFonts w:ascii="Times New Roman" w:hAnsi="Times New Roman" w:cs="Times New Roman"/>
+          <w:sz w:val="24"/>
+          <w:szCs w:val="24"/>
+        </w:rPr>
+        <w:t xml:space="preserve">text Pre-processor) are some of </w:t>
+      </w:r>
+      <w:r>
+        <w:rPr>
+          <w:rFonts w:ascii="Times New Roman" w:hAnsi="Times New Roman" w:cs="Times New Roman"/>
+          <w:sz w:val="24"/>
+          <w:szCs w:val="24"/>
+        </w:rPr>
+        <w:t>those commonly used. Yet for this project,</w:t>
+      </w:r>
+      <w:r>
+        <w:rPr>
+          <w:rFonts w:ascii="Times New Roman" w:hAnsi="Times New Roman" w:cs="Times New Roman"/>
+          <w:sz w:val="24"/>
+          <w:szCs w:val="24"/>
+        </w:rPr>
+        <w:t xml:space="preserve"> Python </w:t>
+      </w:r>
+      <w:r>
+        <w:rPr>
+          <w:rFonts w:ascii="Times New Roman" w:hAnsi="Times New Roman" w:cs="Times New Roman"/>
+          <w:sz w:val="24"/>
+          <w:szCs w:val="24"/>
+        </w:rPr>
+        <w:t>is the language that is utilised for</w:t>
+      </w:r>
+      <w:r>
+        <w:rPr>
+          <w:rFonts w:ascii="Times New Roman" w:hAnsi="Times New Roman" w:cs="Times New Roman"/>
+          <w:sz w:val="24"/>
+          <w:szCs w:val="24"/>
+        </w:rPr>
+        <w:t xml:space="preserve"> the </w:t>
+      </w:r>
+      <w:r>
+        <w:rPr>
+          <w:rFonts w:ascii="Times New Roman" w:hAnsi="Times New Roman" w:cs="Times New Roman"/>
+          <w:sz w:val="24"/>
+          <w:szCs w:val="24"/>
+        </w:rPr>
+        <w:t xml:space="preserve">coding piece because </w:t>
+      </w:r>
+      <w:r>
+        <w:rPr>
+          <w:rFonts w:ascii="Times New Roman" w:hAnsi="Times New Roman" w:cs="Times New Roman"/>
+          <w:sz w:val="24"/>
+          <w:szCs w:val="24"/>
+        </w:rPr>
+        <w:t xml:space="preserve">it is a general purpose scripting language, template-able </w:t>
+      </w:r>
+      <w:r>
+        <w:rPr>
+          <w:rFonts w:ascii="Times New Roman" w:hAnsi="Times New Roman" w:cs="Times New Roman"/>
+          <w:sz w:val="24"/>
+          <w:szCs w:val="24"/>
+        </w:rPr>
+        <w:t xml:space="preserve">with </w:t>
+      </w:r>
+      <w:r>
+        <w:rPr>
+          <w:rFonts w:ascii="Times New Roman" w:hAnsi="Times New Roman" w:cs="Times New Roman"/>
+          <w:sz w:val="24"/>
+          <w:szCs w:val="24"/>
+        </w:rPr>
+        <w:t>HTML language.</w:t>
+      </w:r>
+      <w:r>
+        <w:t xml:space="preserve"> </w:t>
+      </w:r>
+      <w:r>
+        <w:rPr>
+          <w:rFonts w:ascii="Times New Roman" w:hAnsi="Times New Roman" w:cs="Times New Roman"/>
+          <w:sz w:val="24"/>
+          <w:szCs w:val="24"/>
+        </w:rPr>
+        <w:t xml:space="preserve">Being a most popular </w:t>
+      </w:r>
+      <w:r>
+        <w:rPr>
+          <w:rFonts w:ascii="Times New Roman" w:hAnsi="Times New Roman" w:cs="Times New Roman"/>
+          <w:sz w:val="24"/>
+          <w:szCs w:val="24"/>
+        </w:rPr>
+        <w:t>open source scripting language, it is free for everyone to use a</w:t>
+      </w:r>
+      <w:r>
+        <w:rPr>
+          <w:rFonts w:ascii="Times New Roman" w:hAnsi="Times New Roman" w:cs="Times New Roman"/>
+          <w:sz w:val="24"/>
+          <w:szCs w:val="24"/>
+        </w:rPr>
+        <w:t xml:space="preserve">nd is especially suited for web development, </w:t>
+      </w:r>
+      <w:proofErr w:type="gramStart"/>
+      <w:r>
+        <w:rPr>
+          <w:rFonts w:ascii="Times New Roman" w:hAnsi="Times New Roman" w:cs="Times New Roman"/>
+          <w:sz w:val="24"/>
+          <w:szCs w:val="24"/>
+        </w:rPr>
+        <w:t>code machine learning models</w:t>
+      </w:r>
+      <w:proofErr w:type="gramEnd"/>
+      <w:r>
+        <w:rPr>
+          <w:rFonts w:ascii="Times New Roman" w:hAnsi="Times New Roman" w:cs="Times New Roman"/>
+          <w:sz w:val="24"/>
+          <w:szCs w:val="24"/>
+        </w:rPr>
+        <w:t xml:space="preserve">, web scrapping, </w:t>
+      </w:r>
+      <w:r>
+        <w:rPr>
+          <w:rFonts w:ascii="Times New Roman" w:hAnsi="Times New Roman" w:cs="Times New Roman"/>
+          <w:sz w:val="24"/>
+          <w:szCs w:val="24"/>
+        </w:rPr>
+        <w:t>creating search engines, and ar</w:t>
+      </w:r>
+      <w:r>
+        <w:rPr>
+          <w:rFonts w:ascii="Times New Roman" w:hAnsi="Times New Roman" w:cs="Times New Roman"/>
+          <w:sz w:val="24"/>
+          <w:szCs w:val="24"/>
+        </w:rPr>
+        <w:t>tificial</w:t>
+      </w:r>
+      <w:r>
+        <w:rPr>
+          <w:rFonts w:ascii="Times New Roman" w:hAnsi="Times New Roman" w:cs="Times New Roman"/>
+          <w:sz w:val="24"/>
+          <w:szCs w:val="24"/>
+        </w:rPr>
+        <w:t xml:space="preserve"> intelligence.</w:t>
+      </w:r>
+      <w:r>
+        <w:rPr>
+          <w:rFonts w:ascii="Times New Roman" w:hAnsi="Times New Roman" w:cs="Times New Roman"/>
+          <w:sz w:val="24"/>
+          <w:szCs w:val="24"/>
+        </w:rPr>
+        <w:t xml:space="preserve"> </w:t>
+      </w:r>
+      <w:r>
+        <w:rPr>
+          <w:rFonts w:ascii="Times New Roman" w:hAnsi="Times New Roman" w:cs="Times New Roman"/>
+          <w:sz w:val="24"/>
+          <w:szCs w:val="24"/>
+        </w:rPr>
+        <w:t>There are many advantages for using Python</w:t>
+      </w:r>
+      <w:r>
+        <w:rPr>
+          <w:rFonts w:ascii="Times New Roman" w:hAnsi="Times New Roman" w:cs="Times New Roman"/>
+          <w:sz w:val="24"/>
+          <w:szCs w:val="24"/>
+        </w:rPr>
+        <w:t xml:space="preserve"> thus no need for the switch</w:t>
+      </w:r>
+      <w:r>
+        <w:rPr>
+          <w:rFonts w:ascii="Times New Roman" w:hAnsi="Times New Roman" w:cs="Times New Roman"/>
+          <w:sz w:val="24"/>
+          <w:szCs w:val="24"/>
+        </w:rPr>
+        <w:t xml:space="preserve"> to another scripting language.</w:t>
       </w:r>
     </w:p>
     <w:p>
@@ -4866,114 +5074,7 @@
           <w:sz w:val="24"/>
           <w:szCs w:val="24"/>
         </w:rPr>
-        <w:t>There are many scripting languages available in the ma</w:t>
-      </w:r>
-      <w:r>
-        <w:rPr>
-          <w:rFonts w:ascii="Times New Roman" w:hAnsi="Times New Roman" w:cs="Times New Roman"/>
-          <w:sz w:val="24"/>
-          <w:szCs w:val="24"/>
-        </w:rPr>
-        <w:t xml:space="preserve">rket. VBScript, Perl, </w:t>
-      </w:r>
-      <w:r>
-        <w:rPr>
-          <w:rFonts w:ascii="Times New Roman" w:hAnsi="Times New Roman" w:cs="Times New Roman"/>
-          <w:sz w:val="24"/>
-          <w:szCs w:val="24"/>
-        </w:rPr>
-        <w:t>and PHP (Hyper</w:t>
-      </w:r>
-      <w:r>
-        <w:rPr>
-          <w:rFonts w:ascii="Times New Roman" w:hAnsi="Times New Roman" w:cs="Times New Roman"/>
-          <w:sz w:val="24"/>
-          <w:szCs w:val="24"/>
-        </w:rPr>
-        <w:t xml:space="preserve">text Pre-processor) are some of </w:t>
-      </w:r>
-      <w:r>
-        <w:rPr>
-          <w:rFonts w:ascii="Times New Roman" w:hAnsi="Times New Roman" w:cs="Times New Roman"/>
-          <w:sz w:val="24"/>
-          <w:szCs w:val="24"/>
-        </w:rPr>
-        <w:t>those commonly used. Yet for this project,</w:t>
-      </w:r>
-      <w:r>
-        <w:rPr>
-          <w:rFonts w:ascii="Times New Roman" w:hAnsi="Times New Roman" w:cs="Times New Roman"/>
-          <w:sz w:val="24"/>
-          <w:szCs w:val="24"/>
-        </w:rPr>
-        <w:t xml:space="preserve"> Python </w:t>
-      </w:r>
-      <w:r>
-        <w:rPr>
-          <w:rFonts w:ascii="Times New Roman" w:hAnsi="Times New Roman" w:cs="Times New Roman"/>
-          <w:sz w:val="24"/>
-          <w:szCs w:val="24"/>
-        </w:rPr>
-        <w:t>is the language that is utilised for</w:t>
-      </w:r>
-      <w:r>
-        <w:rPr>
-          <w:rFonts w:ascii="Times New Roman" w:hAnsi="Times New Roman" w:cs="Times New Roman"/>
-          <w:sz w:val="24"/>
-          <w:szCs w:val="24"/>
-        </w:rPr>
-        <w:t xml:space="preserve"> the </w:t>
-      </w:r>
-      <w:r>
-        <w:rPr>
-          <w:rFonts w:ascii="Times New Roman" w:hAnsi="Times New Roman" w:cs="Times New Roman"/>
-          <w:sz w:val="24"/>
-          <w:szCs w:val="24"/>
-        </w:rPr>
-        <w:t xml:space="preserve">coding piece because </w:t>
-      </w:r>
-      <w:r>
-        <w:rPr>
-          <w:rFonts w:ascii="Times New Roman" w:hAnsi="Times New Roman" w:cs="Times New Roman"/>
-          <w:sz w:val="24"/>
-          <w:szCs w:val="24"/>
-        </w:rPr>
-        <w:t xml:space="preserve">it is a general purpose scripting language, template-able </w:t>
-      </w:r>
-      <w:r>
-        <w:rPr>
-          <w:rFonts w:ascii="Times New Roman" w:hAnsi="Times New Roman" w:cs="Times New Roman"/>
-          <w:sz w:val="24"/>
-          <w:szCs w:val="24"/>
-        </w:rPr>
-        <w:t>HTML language.</w:t>
-      </w:r>
-      <w:r>
-        <w:t xml:space="preserve"> </w:t>
-      </w:r>
-      <w:r>
-        <w:rPr>
-          <w:rFonts w:ascii="Times New Roman" w:hAnsi="Times New Roman" w:cs="Times New Roman"/>
-          <w:sz w:val="24"/>
-          <w:szCs w:val="24"/>
-        </w:rPr>
-        <w:t xml:space="preserve">Being a most popular </w:t>
-      </w:r>
-      <w:r>
-        <w:rPr>
-          <w:rFonts w:ascii="Times New Roman" w:hAnsi="Times New Roman" w:cs="Times New Roman"/>
-          <w:sz w:val="24"/>
-          <w:szCs w:val="24"/>
-        </w:rPr>
-        <w:t>open source scripting language, it is free for everyone to use a</w:t>
-      </w:r>
-      <w:r>
-        <w:rPr>
-          <w:rFonts w:ascii="Times New Roman" w:hAnsi="Times New Roman" w:cs="Times New Roman"/>
-          <w:sz w:val="24"/>
-          <w:szCs w:val="24"/>
-        </w:rPr>
-        <w:t xml:space="preserve">nd is especially suited for web development, </w:t>
+        <w:t xml:space="preserve">In addition to the standard </w:t>
       </w:r>
       <w:proofErr w:type="gramStart"/>
       <w:r>
@@ -4982,7 +5083,7 @@
           <w:sz w:val="24"/>
           <w:szCs w:val="24"/>
         </w:rPr>
-        <w:t>code machine learning models</w:t>
+        <w:t>libraries</w:t>
       </w:r>
       <w:proofErr w:type="gramEnd"/>
       <w:r>
@@ -4991,63 +5092,93 @@
           <w:sz w:val="24"/>
           <w:szCs w:val="24"/>
         </w:rPr>
-        <w:t xml:space="preserve">, web scrapping, </w:t>
-      </w:r>
-      <w:r>
-        <w:rPr>
-          <w:rFonts w:ascii="Times New Roman" w:hAnsi="Times New Roman" w:cs="Times New Roman"/>
-          <w:sz w:val="24"/>
-          <w:szCs w:val="24"/>
-        </w:rPr>
-        <w:t>creating search engines, and ar</w:t>
-      </w:r>
-      <w:r>
-        <w:rPr>
-          <w:rFonts w:ascii="Times New Roman" w:hAnsi="Times New Roman" w:cs="Times New Roman"/>
-          <w:sz w:val="24"/>
-          <w:szCs w:val="24"/>
-        </w:rPr>
-        <w:t>tificial</w:t>
-      </w:r>
-      <w:r>
-        <w:rPr>
-          <w:rFonts w:ascii="Times New Roman" w:hAnsi="Times New Roman" w:cs="Times New Roman"/>
-          <w:sz w:val="24"/>
-          <w:szCs w:val="24"/>
-        </w:rPr>
-        <w:t xml:space="preserve"> intelligence.</w:t>
-      </w:r>
-      <w:r>
-        <w:rPr>
-          <w:rFonts w:ascii="Times New Roman" w:hAnsi="Times New Roman" w:cs="Times New Roman"/>
-          <w:sz w:val="24"/>
-          <w:szCs w:val="24"/>
-        </w:rPr>
-        <w:t xml:space="preserve"> </w:t>
-      </w:r>
-      <w:r>
-        <w:rPr>
-          <w:rFonts w:ascii="Times New Roman" w:hAnsi="Times New Roman" w:cs="Times New Roman"/>
-          <w:sz w:val="24"/>
-          <w:szCs w:val="24"/>
-        </w:rPr>
-        <w:t>There are many advantages for using Python</w:t>
-      </w:r>
-      <w:r>
-        <w:rPr>
-          <w:rFonts w:ascii="Times New Roman" w:hAnsi="Times New Roman" w:cs="Times New Roman"/>
-          <w:sz w:val="24"/>
-          <w:szCs w:val="24"/>
-        </w:rPr>
-        <w:t xml:space="preserve"> thus no need for the switch</w:t>
-      </w:r>
-      <w:r>
-        <w:rPr>
-          <w:rFonts w:ascii="Times New Roman" w:hAnsi="Times New Roman" w:cs="Times New Roman"/>
-          <w:sz w:val="24"/>
-          <w:szCs w:val="24"/>
-        </w:rPr>
-        <w:t xml:space="preserve"> to another scripting language.</w:t>
+        <w:t xml:space="preserve"> there are extensive collections of freely available add-on modules, libraries, frameworks, and tool-kits. These generally conform to similar standards and conventions; for example almost all of the database adapters (to talk to almost any client-server RDBMS engine such as MySQL, </w:t>
+      </w:r>
+      <w:proofErr w:type="spellStart"/>
+      <w:r>
+        <w:rPr>
+          <w:rFonts w:ascii="Times New Roman" w:hAnsi="Times New Roman" w:cs="Times New Roman"/>
+          <w:sz w:val="24"/>
+          <w:szCs w:val="24"/>
+        </w:rPr>
+        <w:t>Postgres</w:t>
+      </w:r>
+      <w:proofErr w:type="spellEnd"/>
+      <w:r>
+        <w:rPr>
+          <w:rFonts w:ascii="Times New Roman" w:hAnsi="Times New Roman" w:cs="Times New Roman"/>
+          <w:sz w:val="24"/>
+          <w:szCs w:val="24"/>
+        </w:rPr>
+        <w:t>,</w:t>
+      </w:r>
+      <w:r>
+        <w:rPr>
+          <w:rFonts w:ascii="Times New Roman" w:hAnsi="Times New Roman" w:cs="Times New Roman"/>
+          <w:sz w:val="24"/>
+          <w:szCs w:val="24"/>
+        </w:rPr>
+        <w:t xml:space="preserve"> SQLite3,</w:t>
+      </w:r>
+      <w:r>
+        <w:rPr>
+          <w:rFonts w:ascii="Times New Roman" w:hAnsi="Times New Roman" w:cs="Times New Roman"/>
+          <w:sz w:val="24"/>
+          <w:szCs w:val="24"/>
+        </w:rPr>
+        <w:t xml:space="preserve"> Oracle, </w:t>
+      </w:r>
+      <w:proofErr w:type="spellStart"/>
+      <w:r>
+        <w:rPr>
+          <w:rFonts w:ascii="Times New Roman" w:hAnsi="Times New Roman" w:cs="Times New Roman"/>
+          <w:sz w:val="24"/>
+          <w:szCs w:val="24"/>
+        </w:rPr>
+        <w:t>etc</w:t>
+      </w:r>
+      <w:proofErr w:type="spellEnd"/>
+      <w:r>
+        <w:rPr>
+          <w:rFonts w:ascii="Times New Roman" w:hAnsi="Times New Roman" w:cs="Times New Roman"/>
+          <w:sz w:val="24"/>
+          <w:szCs w:val="24"/>
+        </w:rPr>
+        <w:t xml:space="preserve">) conform to the Python DBAPI and thus can mostly be accessed using the same code. So it's usually easy to modify a Python program to support any database </w:t>
+      </w:r>
+      <w:proofErr w:type="gramStart"/>
+      <w:r>
+        <w:rPr>
+          <w:rFonts w:ascii="Times New Roman" w:hAnsi="Times New Roman" w:cs="Times New Roman"/>
+          <w:sz w:val="24"/>
+          <w:szCs w:val="24"/>
+        </w:rPr>
+        <w:t>engine</w:t>
+      </w:r>
+      <w:r>
+        <w:rPr>
+          <w:rFonts w:ascii="Times New Roman" w:hAnsi="Times New Roman" w:cs="Times New Roman"/>
+          <w:sz w:val="24"/>
+          <w:szCs w:val="24"/>
+        </w:rPr>
+        <w:t>[</w:t>
+      </w:r>
+      <w:proofErr w:type="gramEnd"/>
+      <w:r>
+        <w:rPr>
+          <w:rFonts w:ascii="Times New Roman" w:hAnsi="Times New Roman" w:cs="Times New Roman"/>
+          <w:sz w:val="24"/>
+          <w:szCs w:val="24"/>
+        </w:rPr>
+        <w:t>1]</w:t>
+      </w:r>
+      <w:r>
+        <w:rPr>
+          <w:rFonts w:ascii="Times New Roman" w:hAnsi="Times New Roman" w:cs="Times New Roman"/>
+          <w:sz w:val="24"/>
+          <w:szCs w:val="24"/>
+        </w:rPr>
+        <w:t>.</w:t>
       </w:r>
     </w:p>
     <w:p>
@@ -5067,7 +5198,15 @@
           <w:sz w:val="24"/>
           <w:szCs w:val="24"/>
         </w:rPr>
-        <w:t xml:space="preserve">In addition to the standard </w:t>
+        <w:t>Python is famous for being the "bat</w:t>
+      </w:r>
+      <w:r>
+        <w:rPr>
+          <w:rFonts w:ascii="Times New Roman" w:hAnsi="Times New Roman" w:cs="Times New Roman"/>
+          <w:sz w:val="24"/>
+          <w:szCs w:val="24"/>
+        </w:rPr>
+        <w:t xml:space="preserve">teries are included" </w:t>
       </w:r>
       <w:proofErr w:type="gramStart"/>
       <w:r>
@@ -5076,7 +5215,7 @@
           <w:sz w:val="24"/>
           <w:szCs w:val="24"/>
         </w:rPr>
-        <w:t>libraries</w:t>
+        <w:t>language[</w:t>
       </w:r>
       <w:proofErr w:type="gramEnd"/>
       <w:r>
@@ -5085,7 +5224,90 @@
           <w:sz w:val="24"/>
           <w:szCs w:val="24"/>
         </w:rPr>
-        <w:t xml:space="preserve"> there are extensive collections of freely available add-on modules, libraries, frameworks, and tool-kits. These generally conform to similar standards and conventions; for example almost all of the database adapters (to talk to almost any client-server RDBMS engine such as MySQL, </w:t>
+        <w:t>2</w:t>
+      </w:r>
+      <w:r>
+        <w:rPr>
+          <w:rFonts w:ascii="Times New Roman" w:hAnsi="Times New Roman" w:cs="Times New Roman"/>
+          <w:sz w:val="24"/>
+          <w:szCs w:val="24"/>
+        </w:rPr>
+        <w:t>]</w:t>
+      </w:r>
+      <w:r>
+        <w:rPr>
+          <w:rFonts w:ascii="Times New Roman" w:hAnsi="Times New Roman" w:cs="Times New Roman"/>
+          <w:sz w:val="24"/>
+          <w:szCs w:val="24"/>
+        </w:rPr>
+        <w:t>.</w:t>
+      </w:r>
+      <w:r>
+        <w:rPr>
+          <w:rFonts w:ascii="Times New Roman" w:hAnsi="Times New Roman" w:cs="Times New Roman"/>
+          <w:sz w:val="24"/>
+          <w:szCs w:val="24"/>
+        </w:rPr>
+        <w:t xml:space="preserve"> There are </w:t>
+      </w:r>
+      <w:proofErr w:type="gramStart"/>
+      <w:r>
+        <w:rPr>
+          <w:rFonts w:ascii="Times New Roman" w:hAnsi="Times New Roman" w:cs="Times New Roman"/>
+          <w:sz w:val="24"/>
+          <w:szCs w:val="24"/>
+        </w:rPr>
+        <w:t xml:space="preserve">over </w:t>
+      </w:r>
+      <w:r>
+        <w:rPr>
+          <w:rFonts w:ascii="Times New Roman" w:hAnsi="Times New Roman" w:cs="Times New Roman"/>
+          <w:sz w:val="24"/>
+          <w:szCs w:val="24"/>
+        </w:rPr>
+        <w:t xml:space="preserve"> </w:t>
+      </w:r>
+      <w:r>
+        <w:rPr>
+          <w:rFonts w:ascii="Times New Roman" w:hAnsi="Times New Roman" w:cs="Times New Roman"/>
+          <w:sz w:val="24"/>
+          <w:szCs w:val="24"/>
+        </w:rPr>
+        <w:t>300</w:t>
+      </w:r>
+      <w:proofErr w:type="gramEnd"/>
+      <w:r>
+        <w:rPr>
+          <w:rFonts w:ascii="Times New Roman" w:hAnsi="Times New Roman" w:cs="Times New Roman"/>
+          <w:sz w:val="24"/>
+          <w:szCs w:val="24"/>
+        </w:rPr>
+        <w:t xml:space="preserve"> standard library modules which contain modules and classes for a wide variety of prog</w:t>
+      </w:r>
+      <w:r>
+        <w:rPr>
+          <w:rFonts w:ascii="Times New Roman" w:hAnsi="Times New Roman" w:cs="Times New Roman"/>
+          <w:sz w:val="24"/>
+          <w:szCs w:val="24"/>
+        </w:rPr>
+        <w:t>ramming tasks.</w:t>
+      </w:r>
+      <w:r>
+        <w:rPr>
+          <w:rFonts w:ascii="Times New Roman" w:hAnsi="Times New Roman" w:cs="Times New Roman"/>
+          <w:sz w:val="24"/>
+          <w:szCs w:val="24"/>
+        </w:rPr>
+        <w:t xml:space="preserve"> </w:t>
+      </w:r>
+      <w:proofErr w:type="gramStart"/>
+      <w:r>
+        <w:rPr>
+          <w:rFonts w:ascii="Times New Roman" w:hAnsi="Times New Roman" w:cs="Times New Roman"/>
+          <w:sz w:val="24"/>
+          <w:szCs w:val="24"/>
+        </w:rPr>
+        <w:t xml:space="preserve">For example the standard library contains modules for safely creating temporary files (named or anonymous), mapping files into memory (including use of shared and anonymous memory mappings), spawning and controlling sub-processes, compressing and decompressing files (compatible with </w:t>
       </w:r>
       <w:proofErr w:type="spellStart"/>
       <w:r>
@@ -5094,7 +5316,7 @@
           <w:sz w:val="24"/>
           <w:szCs w:val="24"/>
         </w:rPr>
-        <w:t>Postgres</w:t>
+        <w:t>gzip</w:t>
       </w:r>
       <w:proofErr w:type="spellEnd"/>
       <w:r>
@@ -5103,23 +5325,7 @@
           <w:sz w:val="24"/>
           <w:szCs w:val="24"/>
         </w:rPr>
-        <w:t>,</w:t>
-      </w:r>
-      <w:r>
-        <w:rPr>
-          <w:rFonts w:ascii="Times New Roman" w:hAnsi="Times New Roman" w:cs="Times New Roman"/>
-          <w:sz w:val="24"/>
-          <w:szCs w:val="24"/>
-        </w:rPr>
-        <w:t xml:space="preserve"> SQLite3,</w:t>
-      </w:r>
-      <w:r>
-        <w:rPr>
-          <w:rFonts w:ascii="Times New Roman" w:hAnsi="Times New Roman" w:cs="Times New Roman"/>
-          <w:sz w:val="24"/>
-          <w:szCs w:val="24"/>
-        </w:rPr>
-        <w:t xml:space="preserve"> Oracle, </w:t>
+        <w:t xml:space="preserve"> or PK-zip) and archives files (such as Unix/Linux "tar"), accessing indexed "DBM" (database) files, interfacing to various graphical user interfaces (such as the TK toolkit and the popular </w:t>
       </w:r>
       <w:proofErr w:type="spellStart"/>
       <w:r>
@@ -5128,7 +5334,7 @@
           <w:sz w:val="24"/>
           <w:szCs w:val="24"/>
         </w:rPr>
-        <w:t>etc</w:t>
+        <w:t>WxWindows</w:t>
       </w:r>
       <w:proofErr w:type="spellEnd"/>
       <w:r>
@@ -5137,16 +5343,61 @@
           <w:sz w:val="24"/>
           <w:szCs w:val="24"/>
         </w:rPr>
-        <w:t xml:space="preserve">) conform to the Python DBAPI and thus can mostly be accessed using the same code. So it's usually easy to modify a Python program to support any database </w:t>
-      </w:r>
-      <w:proofErr w:type="gramStart"/>
-      <w:r>
-        <w:rPr>
-          <w:rFonts w:ascii="Times New Roman" w:hAnsi="Times New Roman" w:cs="Times New Roman"/>
-          <w:sz w:val="24"/>
-          <w:szCs w:val="24"/>
-        </w:rPr>
-        <w:t>engine</w:t>
+        <w:t xml:space="preserve"> multi-platform windowing system), parsing and </w:t>
+      </w:r>
+      <w:r>
+        <w:rPr>
+          <w:rFonts w:ascii="Times New Roman" w:hAnsi="Times New Roman" w:cs="Times New Roman"/>
+          <w:sz w:val="24"/>
+          <w:szCs w:val="24"/>
+        </w:rPr>
+        <w:lastRenderedPageBreak/>
+        <w:t>maintaining CSV (comma-separated values) and ".</w:t>
+      </w:r>
+      <w:proofErr w:type="spellStart"/>
+      <w:r>
+        <w:rPr>
+          <w:rFonts w:ascii="Times New Roman" w:hAnsi="Times New Roman" w:cs="Times New Roman"/>
+          <w:sz w:val="24"/>
+          <w:szCs w:val="24"/>
+        </w:rPr>
+        <w:t>cfg</w:t>
+      </w:r>
+      <w:proofErr w:type="spellEnd"/>
+      <w:r>
+        <w:rPr>
+          <w:rFonts w:ascii="Times New Roman" w:hAnsi="Times New Roman" w:cs="Times New Roman"/>
+          <w:sz w:val="24"/>
+          <w:szCs w:val="24"/>
+        </w:rPr>
+        <w:t>" or ".</w:t>
+      </w:r>
+      <w:proofErr w:type="spellStart"/>
+      <w:r>
+        <w:rPr>
+          <w:rFonts w:ascii="Times New Roman" w:hAnsi="Times New Roman" w:cs="Times New Roman"/>
+          <w:sz w:val="24"/>
+          <w:szCs w:val="24"/>
+        </w:rPr>
+        <w:t>ini</w:t>
+      </w:r>
+      <w:proofErr w:type="spellEnd"/>
+      <w:r>
+        <w:rPr>
+          <w:rFonts w:ascii="Times New Roman" w:hAnsi="Times New Roman" w:cs="Times New Roman"/>
+          <w:sz w:val="24"/>
+          <w:szCs w:val="24"/>
+        </w:rPr>
+        <w:t>" configuration files (similar in syntax to the venerable WIN.INI files from MS-DOS and MS-Windows), for sending e-mail, fetching and parsing web pages, etc.</w:t>
+      </w:r>
+      <w:proofErr w:type="gramEnd"/>
+      <w:r>
+        <w:rPr>
+          <w:rFonts w:ascii="Times New Roman" w:hAnsi="Times New Roman" w:cs="Times New Roman"/>
+          <w:sz w:val="24"/>
+          <w:szCs w:val="24"/>
+        </w:rPr>
+        <w:t xml:space="preserve"> It's possible, for example, to create a custom web server in Python using less than a dozen lines of code, and one of the standard libraries, of course</w:t>
       </w:r>
       <w:r>
         <w:rPr>
@@ -5156,14 +5407,21 @@
         </w:rPr>
         <w:t>[</w:t>
       </w:r>
-      <w:proofErr w:type="gramEnd"/>
-      <w:r>
-        <w:rPr>
-          <w:rFonts w:ascii="Times New Roman" w:hAnsi="Times New Roman" w:cs="Times New Roman"/>
-          <w:sz w:val="24"/>
-          <w:szCs w:val="24"/>
-        </w:rPr>
-        <w:t>1]</w:t>
+      <w:r>
+        <w:rPr>
+          <w:rFonts w:ascii="Times New Roman" w:hAnsi="Times New Roman" w:cs="Times New Roman"/>
+          <w:sz w:val="24"/>
+          <w:szCs w:val="24"/>
+        </w:rPr>
+        <w:t>1</w:t>
+      </w:r>
+      <w:r>
+        <w:rPr>
+          <w:rFonts w:ascii="Times New Roman" w:hAnsi="Times New Roman" w:cs="Times New Roman"/>
+          <w:sz w:val="24"/>
+          <w:szCs w:val="24"/>
+        </w:rPr>
+        <w:t>]</w:t>
       </w:r>
       <w:r>
         <w:rPr>
@@ -5191,15 +5449,39 @@
           <w:sz w:val="24"/>
           <w:szCs w:val="24"/>
         </w:rPr>
-        <w:t>Python is famous for being the "bat</w:t>
-      </w:r>
-      <w:r>
-        <w:rPr>
-          <w:rFonts w:ascii="Times New Roman" w:hAnsi="Times New Roman" w:cs="Times New Roman"/>
-          <w:sz w:val="24"/>
-          <w:szCs w:val="24"/>
-        </w:rPr>
-        <w:t xml:space="preserve">teries are included" </w:t>
+        <w:t>In conclusion, Python</w:t>
+      </w:r>
+      <w:r>
+        <w:rPr>
+          <w:rFonts w:ascii="Times New Roman" w:hAnsi="Times New Roman" w:cs="Times New Roman"/>
+          <w:sz w:val="24"/>
+          <w:szCs w:val="24"/>
+        </w:rPr>
+        <w:t xml:space="preserve"> is the preferred selection due to </w:t>
+      </w:r>
+      <w:r>
+        <w:rPr>
+          <w:rFonts w:ascii="Times New Roman" w:hAnsi="Times New Roman" w:cs="Times New Roman"/>
+          <w:sz w:val="24"/>
+          <w:szCs w:val="24"/>
+        </w:rPr>
+        <w:t xml:space="preserve">the ease of usage and it can be </w:t>
+      </w:r>
+      <w:r>
+        <w:rPr>
+          <w:rFonts w:ascii="Times New Roman" w:hAnsi="Times New Roman" w:cs="Times New Roman"/>
+          <w:sz w:val="24"/>
+          <w:szCs w:val="24"/>
+        </w:rPr>
+        <w:t>uploaded and run on another platform with minimal change</w:t>
+      </w:r>
+      <w:r>
+        <w:rPr>
+          <w:rFonts w:ascii="Times New Roman" w:hAnsi="Times New Roman" w:cs="Times New Roman"/>
+          <w:sz w:val="24"/>
+          <w:szCs w:val="24"/>
+        </w:rPr>
+        <w:t xml:space="preserve">s </w:t>
       </w:r>
       <w:proofErr w:type="gramStart"/>
       <w:r>
@@ -5208,7 +5490,7 @@
           <w:sz w:val="24"/>
           <w:szCs w:val="24"/>
         </w:rPr>
-        <w:t>language[</w:t>
+        <w:t>needed to be done</w:t>
       </w:r>
       <w:proofErr w:type="gramEnd"/>
       <w:r>
@@ -5217,212 +5499,39 @@
           <w:sz w:val="24"/>
           <w:szCs w:val="24"/>
         </w:rPr>
-        <w:t>2</w:t>
-      </w:r>
-      <w:r>
-        <w:rPr>
-          <w:rFonts w:ascii="Times New Roman" w:hAnsi="Times New Roman" w:cs="Times New Roman"/>
-          <w:sz w:val="24"/>
-          <w:szCs w:val="24"/>
-        </w:rPr>
-        <w:t>]</w:t>
-      </w:r>
-      <w:r>
-        <w:rPr>
-          <w:rFonts w:ascii="Times New Roman" w:hAnsi="Times New Roman" w:cs="Times New Roman"/>
-          <w:sz w:val="24"/>
-          <w:szCs w:val="24"/>
-        </w:rPr>
-        <w:t>.</w:t>
-      </w:r>
-      <w:r>
-        <w:rPr>
-          <w:rFonts w:ascii="Times New Roman" w:hAnsi="Times New Roman" w:cs="Times New Roman"/>
-          <w:sz w:val="24"/>
-          <w:szCs w:val="24"/>
-        </w:rPr>
-        <w:t xml:space="preserve"> There are </w:t>
-      </w:r>
-      <w:proofErr w:type="gramStart"/>
-      <w:r>
-        <w:rPr>
-          <w:rFonts w:ascii="Times New Roman" w:hAnsi="Times New Roman" w:cs="Times New Roman"/>
-          <w:sz w:val="24"/>
-          <w:szCs w:val="24"/>
-        </w:rPr>
-        <w:t xml:space="preserve">over </w:t>
-      </w:r>
-      <w:r>
-        <w:rPr>
-          <w:rFonts w:ascii="Times New Roman" w:hAnsi="Times New Roman" w:cs="Times New Roman"/>
-          <w:sz w:val="24"/>
-          <w:szCs w:val="24"/>
-        </w:rPr>
-        <w:t xml:space="preserve"> </w:t>
-      </w:r>
-      <w:r>
-        <w:rPr>
-          <w:rFonts w:ascii="Times New Roman" w:hAnsi="Times New Roman" w:cs="Times New Roman"/>
-          <w:sz w:val="24"/>
-          <w:szCs w:val="24"/>
-        </w:rPr>
-        <w:t>300</w:t>
-      </w:r>
-      <w:proofErr w:type="gramEnd"/>
-      <w:r>
-        <w:rPr>
-          <w:rFonts w:ascii="Times New Roman" w:hAnsi="Times New Roman" w:cs="Times New Roman"/>
-          <w:sz w:val="24"/>
-          <w:szCs w:val="24"/>
-        </w:rPr>
-        <w:t xml:space="preserve"> standard library modules which contain modules and classes for a wide variety of prog</w:t>
-      </w:r>
-      <w:r>
-        <w:rPr>
-          <w:rFonts w:ascii="Times New Roman" w:hAnsi="Times New Roman" w:cs="Times New Roman"/>
-          <w:sz w:val="24"/>
-          <w:szCs w:val="24"/>
-        </w:rPr>
-        <w:t>ramming tasks.</w:t>
-      </w:r>
-      <w:r>
-        <w:rPr>
-          <w:rFonts w:ascii="Times New Roman" w:hAnsi="Times New Roman" w:cs="Times New Roman"/>
-          <w:sz w:val="24"/>
-          <w:szCs w:val="24"/>
-        </w:rPr>
-        <w:t xml:space="preserve"> </w:t>
-      </w:r>
-      <w:proofErr w:type="gramStart"/>
-      <w:r>
-        <w:rPr>
-          <w:rFonts w:ascii="Times New Roman" w:hAnsi="Times New Roman" w:cs="Times New Roman"/>
-          <w:sz w:val="24"/>
-          <w:szCs w:val="24"/>
-        </w:rPr>
-        <w:t xml:space="preserve">For example the standard library contains modules for safely creating temporary files (named or anonymous), mapping files into memory (including use of shared and anonymous memory mappings), spawning and controlling sub-processes, compressing and decompressing files (compatible with </w:t>
-      </w:r>
-      <w:proofErr w:type="spellStart"/>
-      <w:r>
-        <w:rPr>
-          <w:rFonts w:ascii="Times New Roman" w:hAnsi="Times New Roman" w:cs="Times New Roman"/>
-          <w:sz w:val="24"/>
-          <w:szCs w:val="24"/>
-        </w:rPr>
-        <w:t>gzip</w:t>
-      </w:r>
-      <w:proofErr w:type="spellEnd"/>
-      <w:r>
-        <w:rPr>
-          <w:rFonts w:ascii="Times New Roman" w:hAnsi="Times New Roman" w:cs="Times New Roman"/>
-          <w:sz w:val="24"/>
-          <w:szCs w:val="24"/>
-        </w:rPr>
-        <w:t xml:space="preserve"> or PK-zip) and archives files (such as Unix/Linux "tar"), accessing indexed "DBM" (database) files, interfacing to various graphical user interfaces </w:t>
-      </w:r>
-      <w:r>
-        <w:rPr>
-          <w:rFonts w:ascii="Times New Roman" w:hAnsi="Times New Roman" w:cs="Times New Roman"/>
-          <w:sz w:val="24"/>
-          <w:szCs w:val="24"/>
-        </w:rPr>
-        <w:lastRenderedPageBreak/>
-        <w:t xml:space="preserve">(such as the TK toolkit and the popular </w:t>
-      </w:r>
-      <w:proofErr w:type="spellStart"/>
-      <w:r>
-        <w:rPr>
-          <w:rFonts w:ascii="Times New Roman" w:hAnsi="Times New Roman" w:cs="Times New Roman"/>
-          <w:sz w:val="24"/>
-          <w:szCs w:val="24"/>
-        </w:rPr>
-        <w:t>WxWindows</w:t>
-      </w:r>
-      <w:proofErr w:type="spellEnd"/>
-      <w:r>
-        <w:rPr>
-          <w:rFonts w:ascii="Times New Roman" w:hAnsi="Times New Roman" w:cs="Times New Roman"/>
-          <w:sz w:val="24"/>
-          <w:szCs w:val="24"/>
-        </w:rPr>
-        <w:t xml:space="preserve"> multi-platform windowing system), parsing and maintaining CSV (comma-separated values) and ".</w:t>
-      </w:r>
-      <w:proofErr w:type="spellStart"/>
-      <w:r>
-        <w:rPr>
-          <w:rFonts w:ascii="Times New Roman" w:hAnsi="Times New Roman" w:cs="Times New Roman"/>
-          <w:sz w:val="24"/>
-          <w:szCs w:val="24"/>
-        </w:rPr>
-        <w:t>cfg</w:t>
-      </w:r>
-      <w:proofErr w:type="spellEnd"/>
-      <w:r>
-        <w:rPr>
-          <w:rFonts w:ascii="Times New Roman" w:hAnsi="Times New Roman" w:cs="Times New Roman"/>
-          <w:sz w:val="24"/>
-          <w:szCs w:val="24"/>
-        </w:rPr>
-        <w:t>" or ".</w:t>
-      </w:r>
-      <w:proofErr w:type="spellStart"/>
-      <w:r>
-        <w:rPr>
-          <w:rFonts w:ascii="Times New Roman" w:hAnsi="Times New Roman" w:cs="Times New Roman"/>
-          <w:sz w:val="24"/>
-          <w:szCs w:val="24"/>
-        </w:rPr>
-        <w:t>ini</w:t>
-      </w:r>
-      <w:proofErr w:type="spellEnd"/>
-      <w:r>
-        <w:rPr>
-          <w:rFonts w:ascii="Times New Roman" w:hAnsi="Times New Roman" w:cs="Times New Roman"/>
-          <w:sz w:val="24"/>
-          <w:szCs w:val="24"/>
-        </w:rPr>
-        <w:t>" configuration files (similar in syntax to the venerable WIN.INI files from MS-DOS and MS-Windows), for sending e-mail, fetching and parsing web pages, etc.</w:t>
-      </w:r>
-      <w:proofErr w:type="gramEnd"/>
-      <w:r>
-        <w:rPr>
-          <w:rFonts w:ascii="Times New Roman" w:hAnsi="Times New Roman" w:cs="Times New Roman"/>
-          <w:sz w:val="24"/>
-          <w:szCs w:val="24"/>
-        </w:rPr>
-        <w:t xml:space="preserve"> It's possible, for example, to create a custom web server in Python using less than a dozen lines of code, and one of the standard libraries, of course</w:t>
-      </w:r>
-      <w:r>
-        <w:rPr>
-          <w:rFonts w:ascii="Times New Roman" w:hAnsi="Times New Roman" w:cs="Times New Roman"/>
-          <w:sz w:val="24"/>
-          <w:szCs w:val="24"/>
-        </w:rPr>
-        <w:t>[</w:t>
-      </w:r>
-      <w:r>
-        <w:rPr>
-          <w:rFonts w:ascii="Times New Roman" w:hAnsi="Times New Roman" w:cs="Times New Roman"/>
-          <w:sz w:val="24"/>
-          <w:szCs w:val="24"/>
-        </w:rPr>
-        <w:t>1</w:t>
-      </w:r>
-      <w:r>
-        <w:rPr>
-          <w:rFonts w:ascii="Times New Roman" w:hAnsi="Times New Roman" w:cs="Times New Roman"/>
-          <w:sz w:val="24"/>
-          <w:szCs w:val="24"/>
-        </w:rPr>
-        <w:t>]</w:t>
-      </w:r>
-      <w:r>
-        <w:rPr>
-          <w:rFonts w:ascii="Times New Roman" w:hAnsi="Times New Roman" w:cs="Times New Roman"/>
-          <w:sz w:val="24"/>
-          <w:szCs w:val="24"/>
-        </w:rPr>
-        <w:t>.</w:t>
+        <w:t xml:space="preserve"> to the script. </w:t>
+      </w:r>
+      <w:r>
+        <w:rPr>
+          <w:rFonts w:ascii="Times New Roman" w:hAnsi="Times New Roman" w:cs="Times New Roman"/>
+          <w:sz w:val="24"/>
+          <w:szCs w:val="24"/>
+        </w:rPr>
+        <w:t xml:space="preserve">Beyond and above, the </w:t>
+      </w:r>
+      <w:r>
+        <w:rPr>
+          <w:rFonts w:ascii="Times New Roman" w:hAnsi="Times New Roman" w:cs="Times New Roman"/>
+          <w:sz w:val="24"/>
+          <w:szCs w:val="24"/>
+        </w:rPr>
+        <w:t>compiling time and speed for Python</w:t>
+      </w:r>
+      <w:r>
+        <w:rPr>
+          <w:rFonts w:ascii="Times New Roman" w:hAnsi="Times New Roman" w:cs="Times New Roman"/>
+          <w:sz w:val="24"/>
+          <w:szCs w:val="24"/>
+        </w:rPr>
+        <w:t xml:space="preserve"> is faster and more efficient.</w:t>
+      </w:r>
+      <w:r>
+        <w:rPr>
+          <w:rFonts w:ascii="Times New Roman" w:hAnsi="Times New Roman" w:cs="Times New Roman"/>
+          <w:sz w:val="24"/>
+          <w:szCs w:val="24"/>
+        </w:rPr>
+        <w:cr/>
       </w:r>
     </w:p>
     <w:p>
@@ -5432,99 +5541,17 @@
         </w:tabs>
         <w:rPr>
           <w:rFonts w:ascii="Times New Roman" w:hAnsi="Times New Roman" w:cs="Times New Roman"/>
-          <w:sz w:val="24"/>
-          <w:szCs w:val="24"/>
-        </w:rPr>
-      </w:pPr>
-      <w:r>
-        <w:rPr>
-          <w:rFonts w:ascii="Times New Roman" w:hAnsi="Times New Roman" w:cs="Times New Roman"/>
-          <w:sz w:val="24"/>
-          <w:szCs w:val="24"/>
-        </w:rPr>
-        <w:t>In conclusion, Python</w:t>
-      </w:r>
-      <w:r>
-        <w:rPr>
-          <w:rFonts w:ascii="Times New Roman" w:hAnsi="Times New Roman" w:cs="Times New Roman"/>
-          <w:sz w:val="24"/>
-          <w:szCs w:val="24"/>
-        </w:rPr>
-        <w:t xml:space="preserve"> is the preferred selection due to </w:t>
-      </w:r>
-      <w:r>
-        <w:rPr>
-          <w:rFonts w:ascii="Times New Roman" w:hAnsi="Times New Roman" w:cs="Times New Roman"/>
-          <w:sz w:val="24"/>
-          <w:szCs w:val="24"/>
-        </w:rPr>
-        <w:t xml:space="preserve">the ease of usage and it can be </w:t>
-      </w:r>
-      <w:r>
-        <w:rPr>
-          <w:rFonts w:ascii="Times New Roman" w:hAnsi="Times New Roman" w:cs="Times New Roman"/>
-          <w:sz w:val="24"/>
-          <w:szCs w:val="24"/>
-        </w:rPr>
-        <w:t>uploaded and run on another platform with minimal change</w:t>
-      </w:r>
-      <w:r>
-        <w:rPr>
-          <w:rFonts w:ascii="Times New Roman" w:hAnsi="Times New Roman" w:cs="Times New Roman"/>
-          <w:sz w:val="24"/>
-          <w:szCs w:val="24"/>
-        </w:rPr>
-        <w:t xml:space="preserve">s </w:t>
-      </w:r>
-      <w:proofErr w:type="gramStart"/>
-      <w:r>
-        <w:rPr>
-          <w:rFonts w:ascii="Times New Roman" w:hAnsi="Times New Roman" w:cs="Times New Roman"/>
-          <w:sz w:val="24"/>
-          <w:szCs w:val="24"/>
-        </w:rPr>
-        <w:t>needed to be done</w:t>
-      </w:r>
-      <w:proofErr w:type="gramEnd"/>
-      <w:r>
-        <w:rPr>
-          <w:rFonts w:ascii="Times New Roman" w:hAnsi="Times New Roman" w:cs="Times New Roman"/>
-          <w:sz w:val="24"/>
-          <w:szCs w:val="24"/>
-        </w:rPr>
-        <w:t xml:space="preserve"> to the script. </w:t>
-      </w:r>
-      <w:r>
-        <w:rPr>
-          <w:rFonts w:ascii="Times New Roman" w:hAnsi="Times New Roman" w:cs="Times New Roman"/>
-          <w:sz w:val="24"/>
-          <w:szCs w:val="24"/>
-        </w:rPr>
-        <w:t xml:space="preserve">Beyond and above, the </w:t>
-      </w:r>
-      <w:r>
-        <w:rPr>
-          <w:rFonts w:ascii="Times New Roman" w:hAnsi="Times New Roman" w:cs="Times New Roman"/>
-          <w:sz w:val="24"/>
-          <w:szCs w:val="24"/>
-        </w:rPr>
-        <w:t>compiling time and speed for Python</w:t>
-      </w:r>
-      <w:r>
-        <w:rPr>
-          <w:rFonts w:ascii="Times New Roman" w:hAnsi="Times New Roman" w:cs="Times New Roman"/>
-          <w:sz w:val="24"/>
-          <w:szCs w:val="24"/>
-        </w:rPr>
-        <w:t xml:space="preserve"> is faster and more efficient.</w:t>
-      </w:r>
-      <w:r>
-        <w:rPr>
-          <w:rFonts w:ascii="Times New Roman" w:hAnsi="Times New Roman" w:cs="Times New Roman"/>
-          <w:sz w:val="24"/>
-          <w:szCs w:val="24"/>
-        </w:rPr>
-        <w:cr/>
+          <w:sz w:val="36"/>
+          <w:szCs w:val="36"/>
+        </w:rPr>
+      </w:pPr>
+      <w:r>
+        <w:rPr>
+          <w:rFonts w:ascii="Times New Roman" w:hAnsi="Times New Roman" w:cs="Times New Roman"/>
+          <w:sz w:val="36"/>
+          <w:szCs w:val="36"/>
+        </w:rPr>
+        <w:t>3.3 Database Selection</w:t>
       </w:r>
     </w:p>
     <w:p>
@@ -5534,17 +5561,134 @@
         </w:tabs>
         <w:rPr>
           <w:rFonts w:ascii="Times New Roman" w:hAnsi="Times New Roman" w:cs="Times New Roman"/>
-          <w:sz w:val="36"/>
-          <w:szCs w:val="36"/>
-        </w:rPr>
-      </w:pPr>
-      <w:r>
-        <w:rPr>
-          <w:rFonts w:ascii="Times New Roman" w:hAnsi="Times New Roman" w:cs="Times New Roman"/>
-          <w:sz w:val="36"/>
-          <w:szCs w:val="36"/>
-        </w:rPr>
-        <w:t>3.3 Database Selection</w:t>
+          <w:sz w:val="24"/>
+          <w:szCs w:val="24"/>
+        </w:rPr>
+      </w:pPr>
+      <w:r>
+        <w:rPr>
+          <w:rFonts w:ascii="Times New Roman" w:hAnsi="Times New Roman" w:cs="Times New Roman"/>
+          <w:sz w:val="24"/>
+          <w:szCs w:val="24"/>
+        </w:rPr>
+        <w:t xml:space="preserve">There are </w:t>
+      </w:r>
+      <w:r>
+        <w:rPr>
+          <w:rFonts w:ascii="Times New Roman" w:hAnsi="Times New Roman" w:cs="Times New Roman"/>
+          <w:sz w:val="24"/>
+          <w:szCs w:val="24"/>
+        </w:rPr>
+        <w:t>variety of databases that we can select from the market. The widely</w:t>
+      </w:r>
+      <w:r>
+        <w:rPr>
+          <w:rFonts w:ascii="Times New Roman" w:hAnsi="Times New Roman" w:cs="Times New Roman"/>
+          <w:sz w:val="24"/>
+          <w:szCs w:val="24"/>
+        </w:rPr>
+        <w:t xml:space="preserve"> used </w:t>
+      </w:r>
+      <w:r>
+        <w:rPr>
+          <w:rFonts w:ascii="Times New Roman" w:hAnsi="Times New Roman" w:cs="Times New Roman"/>
+          <w:sz w:val="24"/>
+          <w:szCs w:val="24"/>
+        </w:rPr>
+        <w:t xml:space="preserve">databases are Microsoft Access, Microsoft SQL, Oracle </w:t>
+      </w:r>
+      <w:r>
+        <w:rPr>
+          <w:rFonts w:ascii="Times New Roman" w:hAnsi="Times New Roman" w:cs="Times New Roman"/>
+          <w:sz w:val="24"/>
+          <w:szCs w:val="24"/>
+        </w:rPr>
+        <w:t xml:space="preserve">and MySQL. Looking at </w:t>
+      </w:r>
+      <w:proofErr w:type="gramStart"/>
+      <w:r>
+        <w:rPr>
+          <w:rFonts w:ascii="Times New Roman" w:hAnsi="Times New Roman" w:cs="Times New Roman"/>
+          <w:sz w:val="24"/>
+          <w:szCs w:val="24"/>
+        </w:rPr>
+        <w:t xml:space="preserve">Microsoft </w:t>
+      </w:r>
+      <w:r>
+        <w:t xml:space="preserve"> </w:t>
+      </w:r>
+      <w:r>
+        <w:rPr>
+          <w:rFonts w:ascii="Times New Roman" w:hAnsi="Times New Roman" w:cs="Times New Roman"/>
+          <w:sz w:val="24"/>
+          <w:szCs w:val="24"/>
+        </w:rPr>
+        <w:t>Access</w:t>
+      </w:r>
+      <w:proofErr w:type="gramEnd"/>
+      <w:r>
+        <w:rPr>
+          <w:rFonts w:ascii="Times New Roman" w:hAnsi="Times New Roman" w:cs="Times New Roman"/>
+          <w:sz w:val="24"/>
+          <w:szCs w:val="24"/>
+        </w:rPr>
+        <w:t xml:space="preserve">, it does not encourage concurrent usage and it may </w:t>
+      </w:r>
+      <w:r>
+        <w:rPr>
+          <w:rFonts w:ascii="Times New Roman" w:hAnsi="Times New Roman" w:cs="Times New Roman"/>
+          <w:sz w:val="24"/>
+          <w:szCs w:val="24"/>
+        </w:rPr>
+        <w:t xml:space="preserve">be inefficient, as the database </w:t>
+      </w:r>
+      <w:r>
+        <w:rPr>
+          <w:rFonts w:ascii="Times New Roman" w:hAnsi="Times New Roman" w:cs="Times New Roman"/>
+          <w:sz w:val="24"/>
+          <w:szCs w:val="24"/>
+        </w:rPr>
+        <w:t>needs to be saved into one file. It is also unable to process high speed a</w:t>
+      </w:r>
+      <w:r>
+        <w:rPr>
+          <w:rFonts w:ascii="Times New Roman" w:hAnsi="Times New Roman" w:cs="Times New Roman"/>
+          <w:sz w:val="24"/>
+          <w:szCs w:val="24"/>
+        </w:rPr>
+        <w:t xml:space="preserve">nd large size database </w:t>
+      </w:r>
+      <w:r>
+        <w:rPr>
+          <w:rFonts w:ascii="Times New Roman" w:hAnsi="Times New Roman" w:cs="Times New Roman"/>
+          <w:sz w:val="24"/>
+          <w:szCs w:val="24"/>
+        </w:rPr>
+        <w:t xml:space="preserve">as compared to </w:t>
+      </w:r>
+      <w:r>
+        <w:rPr>
+          <w:rFonts w:ascii="Times New Roman" w:hAnsi="Times New Roman" w:cs="Times New Roman"/>
+          <w:sz w:val="24"/>
+          <w:szCs w:val="24"/>
+        </w:rPr>
+        <w:t>SQL</w:t>
+      </w:r>
+      <w:r>
+        <w:rPr>
+          <w:rFonts w:ascii="Times New Roman" w:hAnsi="Times New Roman" w:cs="Times New Roman"/>
+          <w:sz w:val="24"/>
+          <w:szCs w:val="24"/>
+        </w:rPr>
+        <w:t>ite</w:t>
+      </w:r>
+      <w:r>
+        <w:rPr>
+          <w:rFonts w:ascii="Times New Roman" w:hAnsi="Times New Roman" w:cs="Times New Roman"/>
+          <w:sz w:val="24"/>
+          <w:szCs w:val="24"/>
+        </w:rPr>
+        <w:t>.</w:t>
       </w:r>
     </w:p>
     <w:p>
@@ -5554,134 +5698,57 @@
         </w:tabs>
         <w:rPr>
           <w:rFonts w:ascii="Times New Roman" w:hAnsi="Times New Roman" w:cs="Times New Roman"/>
-          <w:sz w:val="24"/>
-          <w:szCs w:val="24"/>
-        </w:rPr>
-      </w:pPr>
-      <w:r>
-        <w:rPr>
-          <w:rFonts w:ascii="Times New Roman" w:hAnsi="Times New Roman" w:cs="Times New Roman"/>
-          <w:sz w:val="24"/>
-          <w:szCs w:val="24"/>
-        </w:rPr>
-        <w:t xml:space="preserve">There are </w:t>
-      </w:r>
-      <w:r>
-        <w:rPr>
-          <w:rFonts w:ascii="Times New Roman" w:hAnsi="Times New Roman" w:cs="Times New Roman"/>
-          <w:sz w:val="24"/>
-          <w:szCs w:val="24"/>
-        </w:rPr>
-        <w:t>variety of databases that we can select from the market. The widely</w:t>
-      </w:r>
-      <w:r>
-        <w:rPr>
-          <w:rFonts w:ascii="Times New Roman" w:hAnsi="Times New Roman" w:cs="Times New Roman"/>
-          <w:sz w:val="24"/>
-          <w:szCs w:val="24"/>
-        </w:rPr>
-        <w:t xml:space="preserve"> used </w:t>
-      </w:r>
-      <w:r>
-        <w:rPr>
-          <w:rFonts w:ascii="Times New Roman" w:hAnsi="Times New Roman" w:cs="Times New Roman"/>
-          <w:sz w:val="24"/>
-          <w:szCs w:val="24"/>
-        </w:rPr>
-        <w:t xml:space="preserve">databases are Microsoft Access, Microsoft SQL, Oracle </w:t>
-      </w:r>
-      <w:r>
-        <w:rPr>
-          <w:rFonts w:ascii="Times New Roman" w:hAnsi="Times New Roman" w:cs="Times New Roman"/>
-          <w:sz w:val="24"/>
-          <w:szCs w:val="24"/>
-        </w:rPr>
-        <w:t xml:space="preserve">and MySQL. Looking at </w:t>
-      </w:r>
+          <w:color w:val="333333"/>
+          <w:sz w:val="24"/>
+          <w:szCs w:val="24"/>
+        </w:rPr>
+      </w:pPr>
+      <w:r>
+        <w:rPr>
+          <w:rFonts w:ascii="Times New Roman" w:hAnsi="Times New Roman" w:cs="Times New Roman"/>
+          <w:sz w:val="24"/>
+          <w:szCs w:val="24"/>
+        </w:rPr>
+        <w:t>In terms of costs, Oracle database requires a licensing fee but MySQL database is a freeware</w:t>
+      </w:r>
+      <w:r>
+        <w:rPr>
+          <w:rFonts w:ascii="Times New Roman" w:hAnsi="Times New Roman" w:cs="Times New Roman"/>
+          <w:sz w:val="24"/>
+          <w:szCs w:val="24"/>
+        </w:rPr>
+        <w:t>.</w:t>
+      </w:r>
+      <w:r>
+        <w:rPr>
+          <w:rFonts w:ascii="Times New Roman" w:hAnsi="Times New Roman" w:cs="Times New Roman"/>
+          <w:color w:val="333333"/>
+          <w:sz w:val="24"/>
+          <w:szCs w:val="24"/>
+        </w:rPr>
+        <w:t xml:space="preserve"> SQLite is also a RDBMS but a lightweight one, it doesn't require </w:t>
+      </w:r>
+      <w:proofErr w:type="spellStart"/>
       <w:proofErr w:type="gramStart"/>
       <w:r>
         <w:rPr>
           <w:rFonts w:ascii="Times New Roman" w:hAnsi="Times New Roman" w:cs="Times New Roman"/>
-          <w:sz w:val="24"/>
-          <w:szCs w:val="24"/>
-        </w:rPr>
-        <w:t xml:space="preserve">Microsoft </w:t>
-      </w:r>
-      <w:r>
-        <w:t xml:space="preserve"> </w:t>
-      </w:r>
-      <w:r>
-        <w:rPr>
-          <w:rFonts w:ascii="Times New Roman" w:hAnsi="Times New Roman" w:cs="Times New Roman"/>
-          <w:sz w:val="24"/>
-          <w:szCs w:val="24"/>
-        </w:rPr>
-        <w:t>Access</w:t>
-      </w:r>
+          <w:color w:val="333333"/>
+          <w:sz w:val="24"/>
+          <w:szCs w:val="24"/>
+        </w:rPr>
+        <w:t>it's</w:t>
+      </w:r>
+      <w:proofErr w:type="spellEnd"/>
       <w:proofErr w:type="gramEnd"/>
       <w:r>
         <w:rPr>
           <w:rFonts w:ascii="Times New Roman" w:hAnsi="Times New Roman" w:cs="Times New Roman"/>
-          <w:sz w:val="24"/>
-          <w:szCs w:val="24"/>
-        </w:rPr>
-        <w:t xml:space="preserve">, it does not encourage concurrent usage and it may </w:t>
-      </w:r>
-      <w:r>
-        <w:rPr>
-          <w:rFonts w:ascii="Times New Roman" w:hAnsi="Times New Roman" w:cs="Times New Roman"/>
-          <w:sz w:val="24"/>
-          <w:szCs w:val="24"/>
-        </w:rPr>
-        <w:t xml:space="preserve">be inefficient, as the database </w:t>
-      </w:r>
-      <w:r>
-        <w:rPr>
-          <w:rFonts w:ascii="Times New Roman" w:hAnsi="Times New Roman" w:cs="Times New Roman"/>
-          <w:sz w:val="24"/>
-          <w:szCs w:val="24"/>
-        </w:rPr>
-        <w:t>needs to be saved into one file. It is also unable to process high speed a</w:t>
-      </w:r>
-      <w:r>
-        <w:rPr>
-          <w:rFonts w:ascii="Times New Roman" w:hAnsi="Times New Roman" w:cs="Times New Roman"/>
-          <w:sz w:val="24"/>
-          <w:szCs w:val="24"/>
-        </w:rPr>
-        <w:t xml:space="preserve">nd large size database </w:t>
-      </w:r>
-      <w:r>
-        <w:rPr>
-          <w:rFonts w:ascii="Times New Roman" w:hAnsi="Times New Roman" w:cs="Times New Roman"/>
-          <w:sz w:val="24"/>
-          <w:szCs w:val="24"/>
-        </w:rPr>
-        <w:t xml:space="preserve">as compared to </w:t>
-      </w:r>
-      <w:r>
-        <w:rPr>
-          <w:rFonts w:ascii="Times New Roman" w:hAnsi="Times New Roman" w:cs="Times New Roman"/>
-          <w:sz w:val="24"/>
-          <w:szCs w:val="24"/>
-        </w:rPr>
-        <w:t>SQL</w:t>
-      </w:r>
-      <w:r>
-        <w:rPr>
-          <w:rFonts w:ascii="Times New Roman" w:hAnsi="Times New Roman" w:cs="Times New Roman"/>
-          <w:sz w:val="24"/>
-          <w:szCs w:val="24"/>
-        </w:rPr>
-        <w:t>ite</w:t>
-      </w:r>
-      <w:r>
-        <w:rPr>
-          <w:rFonts w:ascii="Times New Roman" w:hAnsi="Times New Roman" w:cs="Times New Roman"/>
-          <w:sz w:val="24"/>
-          <w:szCs w:val="24"/>
-        </w:rPr>
-        <w:t>.</w:t>
+          <w:color w:val="333333"/>
+          <w:sz w:val="24"/>
+          <w:szCs w:val="24"/>
+        </w:rPr>
+        <w:t xml:space="preserve"> own process, clustering or user management unlike MySQL or others RDBMS.</w:t>
       </w:r>
     </w:p>
     <w:p>
@@ -5691,57 +5758,85 @@
         </w:tabs>
         <w:rPr>
           <w:rFonts w:ascii="Times New Roman" w:hAnsi="Times New Roman" w:cs="Times New Roman"/>
-          <w:color w:val="333333"/>
-          <w:sz w:val="24"/>
-          <w:szCs w:val="24"/>
-        </w:rPr>
-      </w:pPr>
-      <w:r>
-        <w:rPr>
-          <w:rFonts w:ascii="Times New Roman" w:hAnsi="Times New Roman" w:cs="Times New Roman"/>
-          <w:sz w:val="24"/>
-          <w:szCs w:val="24"/>
-        </w:rPr>
-        <w:t>In terms of costs, Oracle database requires a licensing fee but MySQL database is a freeware</w:t>
-      </w:r>
-      <w:r>
-        <w:rPr>
-          <w:rFonts w:ascii="Times New Roman" w:hAnsi="Times New Roman" w:cs="Times New Roman"/>
-          <w:sz w:val="24"/>
-          <w:szCs w:val="24"/>
+          <w:color w:val="000000"/>
+          <w:sz w:val="24"/>
+          <w:szCs w:val="24"/>
+          <w:shd w:val="clear" w:color="auto" w:fill="FFFFFF"/>
+        </w:rPr>
+      </w:pPr>
+      <w:r>
+        <w:rPr>
+          <w:rFonts w:ascii="Times New Roman" w:hAnsi="Times New Roman" w:cs="Times New Roman"/>
+          <w:color w:val="000000"/>
+          <w:sz w:val="24"/>
+          <w:szCs w:val="24"/>
+          <w:shd w:val="clear" w:color="auto" w:fill="FFFFFF"/>
+        </w:rPr>
+        <w:t xml:space="preserve">SQLite is a C library that provides a lightweight disk-based database that </w:t>
+      </w:r>
+      <w:proofErr w:type="gramStart"/>
+      <w:r>
+        <w:rPr>
+          <w:rFonts w:ascii="Times New Roman" w:hAnsi="Times New Roman" w:cs="Times New Roman"/>
+          <w:color w:val="000000"/>
+          <w:sz w:val="24"/>
+          <w:szCs w:val="24"/>
+          <w:shd w:val="clear" w:color="auto" w:fill="FFFFFF"/>
+        </w:rPr>
+        <w:t>doesn’t</w:t>
+      </w:r>
+      <w:proofErr w:type="gramEnd"/>
+      <w:r>
+        <w:rPr>
+          <w:rFonts w:ascii="Times New Roman" w:hAnsi="Times New Roman" w:cs="Times New Roman"/>
+          <w:color w:val="000000"/>
+          <w:sz w:val="24"/>
+          <w:szCs w:val="24"/>
+          <w:shd w:val="clear" w:color="auto" w:fill="FFFFFF"/>
+        </w:rPr>
+        <w:t xml:space="preserve"> require a separate server process and allows accessing the database using a nonstandard variant of the SQL query language. Some applications can use SQLite for internal data storage. It’s also possible to prototype an application using SQLite and then port the code to a larger database such as PostgreSQL or </w:t>
+      </w:r>
+      <w:proofErr w:type="gramStart"/>
+      <w:r>
+        <w:rPr>
+          <w:rFonts w:ascii="Times New Roman" w:hAnsi="Times New Roman" w:cs="Times New Roman"/>
+          <w:color w:val="000000"/>
+          <w:sz w:val="24"/>
+          <w:szCs w:val="24"/>
+          <w:shd w:val="clear" w:color="auto" w:fill="FFFFFF"/>
+        </w:rPr>
+        <w:t>Oracle</w:t>
+      </w:r>
+      <w:r>
+        <w:rPr>
+          <w:rFonts w:ascii="Times New Roman" w:hAnsi="Times New Roman" w:cs="Times New Roman"/>
+          <w:color w:val="000000"/>
+          <w:sz w:val="24"/>
+          <w:szCs w:val="24"/>
+          <w:shd w:val="clear" w:color="auto" w:fill="FFFFFF"/>
+        </w:rPr>
+        <w:t>[</w:t>
+      </w:r>
+      <w:proofErr w:type="gramEnd"/>
+      <w:r>
+        <w:rPr>
+          <w:rFonts w:ascii="Times New Roman" w:hAnsi="Times New Roman" w:cs="Times New Roman"/>
+          <w:color w:val="000000"/>
+          <w:sz w:val="24"/>
+          <w:szCs w:val="24"/>
+          <w:shd w:val="clear" w:color="auto" w:fill="FFFFFF"/>
+        </w:rPr>
+        <w:t>3]</w:t>
+      </w:r>
+      <w:r>
+        <w:rPr>
+          <w:rFonts w:ascii="Times New Roman" w:hAnsi="Times New Roman" w:cs="Times New Roman"/>
+          <w:color w:val="000000"/>
+          <w:sz w:val="24"/>
+          <w:szCs w:val="24"/>
+          <w:shd w:val="clear" w:color="auto" w:fill="FFFFFF"/>
         </w:rPr>
         <w:t>.</w:t>
-      </w:r>
-      <w:r>
-        <w:rPr>
-          <w:rFonts w:ascii="Times New Roman" w:hAnsi="Times New Roman" w:cs="Times New Roman"/>
-          <w:color w:val="333333"/>
-          <w:sz w:val="24"/>
-          <w:szCs w:val="24"/>
-        </w:rPr>
-        <w:t xml:space="preserve"> SQLite is also a RDBMS but a lightweight one, it doesn't require </w:t>
-      </w:r>
-      <w:proofErr w:type="spellStart"/>
-      <w:proofErr w:type="gramStart"/>
-      <w:r>
-        <w:rPr>
-          <w:rFonts w:ascii="Times New Roman" w:hAnsi="Times New Roman" w:cs="Times New Roman"/>
-          <w:color w:val="333333"/>
-          <w:sz w:val="24"/>
-          <w:szCs w:val="24"/>
-        </w:rPr>
-        <w:t>it's</w:t>
-      </w:r>
-      <w:proofErr w:type="spellEnd"/>
-      <w:proofErr w:type="gramEnd"/>
-      <w:r>
-        <w:rPr>
-          <w:rFonts w:ascii="Times New Roman" w:hAnsi="Times New Roman" w:cs="Times New Roman"/>
-          <w:color w:val="333333"/>
-          <w:sz w:val="24"/>
-          <w:szCs w:val="24"/>
-        </w:rPr>
-        <w:t xml:space="preserve"> own process, clustering or user management unlike MySQL or others RDBMS.</w:t>
       </w:r>
     </w:p>
     <w:p>
@@ -5751,85 +5846,137 @@
         </w:tabs>
         <w:rPr>
           <w:rFonts w:ascii="Times New Roman" w:hAnsi="Times New Roman" w:cs="Times New Roman"/>
-          <w:color w:val="000000"/>
-          <w:sz w:val="24"/>
-          <w:szCs w:val="24"/>
-          <w:shd w:val="clear" w:color="auto" w:fill="FFFFFF"/>
-        </w:rPr>
-      </w:pPr>
-      <w:r>
-        <w:rPr>
-          <w:rFonts w:ascii="Times New Roman" w:hAnsi="Times New Roman" w:cs="Times New Roman"/>
-          <w:color w:val="000000"/>
-          <w:sz w:val="24"/>
-          <w:szCs w:val="24"/>
-          <w:shd w:val="clear" w:color="auto" w:fill="FFFFFF"/>
-        </w:rPr>
-        <w:t xml:space="preserve">SQLite is a C library that provides a lightweight disk-based database that </w:t>
-      </w:r>
-      <w:proofErr w:type="gramStart"/>
-      <w:r>
-        <w:rPr>
-          <w:rFonts w:ascii="Times New Roman" w:hAnsi="Times New Roman" w:cs="Times New Roman"/>
-          <w:color w:val="000000"/>
-          <w:sz w:val="24"/>
-          <w:szCs w:val="24"/>
-          <w:shd w:val="clear" w:color="auto" w:fill="FFFFFF"/>
-        </w:rPr>
-        <w:t>doesn’t</w:t>
-      </w:r>
-      <w:proofErr w:type="gramEnd"/>
-      <w:r>
-        <w:rPr>
-          <w:rFonts w:ascii="Times New Roman" w:hAnsi="Times New Roman" w:cs="Times New Roman"/>
-          <w:color w:val="000000"/>
-          <w:sz w:val="24"/>
-          <w:szCs w:val="24"/>
-          <w:shd w:val="clear" w:color="auto" w:fill="FFFFFF"/>
-        </w:rPr>
-        <w:t xml:space="preserve"> require a separate server process and allows accessing the database using a nonstandard variant of the SQL query language. Some applications can use SQLite for internal data storage. It’s also possible to prototype an application using SQLite and then port the code to a larger database such as PostgreSQL or </w:t>
-      </w:r>
-      <w:proofErr w:type="gramStart"/>
-      <w:r>
-        <w:rPr>
-          <w:rFonts w:ascii="Times New Roman" w:hAnsi="Times New Roman" w:cs="Times New Roman"/>
-          <w:color w:val="000000"/>
-          <w:sz w:val="24"/>
-          <w:szCs w:val="24"/>
-          <w:shd w:val="clear" w:color="auto" w:fill="FFFFFF"/>
-        </w:rPr>
-        <w:t>Oracle</w:t>
-      </w:r>
-      <w:r>
-        <w:rPr>
-          <w:rFonts w:ascii="Times New Roman" w:hAnsi="Times New Roman" w:cs="Times New Roman"/>
-          <w:color w:val="000000"/>
-          <w:sz w:val="24"/>
-          <w:szCs w:val="24"/>
-          <w:shd w:val="clear" w:color="auto" w:fill="FFFFFF"/>
-        </w:rPr>
-        <w:t>[</w:t>
-      </w:r>
-      <w:proofErr w:type="gramEnd"/>
-      <w:r>
-        <w:rPr>
-          <w:rFonts w:ascii="Times New Roman" w:hAnsi="Times New Roman" w:cs="Times New Roman"/>
-          <w:color w:val="000000"/>
-          <w:sz w:val="24"/>
-          <w:szCs w:val="24"/>
-          <w:shd w:val="clear" w:color="auto" w:fill="FFFFFF"/>
-        </w:rPr>
-        <w:t>3]</w:t>
-      </w:r>
-      <w:r>
-        <w:rPr>
-          <w:rFonts w:ascii="Times New Roman" w:hAnsi="Times New Roman" w:cs="Times New Roman"/>
-          <w:color w:val="000000"/>
-          <w:sz w:val="24"/>
-          <w:szCs w:val="24"/>
-          <w:shd w:val="clear" w:color="auto" w:fill="FFFFFF"/>
+          <w:sz w:val="24"/>
+          <w:szCs w:val="24"/>
+        </w:rPr>
+      </w:pPr>
+      <w:r>
+        <w:rPr>
+          <w:rFonts w:ascii="Times New Roman" w:hAnsi="Times New Roman" w:cs="Times New Roman"/>
+          <w:sz w:val="24"/>
+          <w:szCs w:val="24"/>
+        </w:rPr>
+        <w:t xml:space="preserve">To conclude, Python script is able to run faster </w:t>
+      </w:r>
+      <w:r>
+        <w:rPr>
+          <w:rFonts w:ascii="Times New Roman" w:hAnsi="Times New Roman" w:cs="Times New Roman"/>
+          <w:sz w:val="24"/>
+          <w:szCs w:val="24"/>
+        </w:rPr>
+        <w:t xml:space="preserve">with </w:t>
+      </w:r>
+      <w:r>
+        <w:rPr>
+          <w:rFonts w:ascii="Times New Roman" w:hAnsi="Times New Roman" w:cs="Times New Roman"/>
+          <w:sz w:val="24"/>
+          <w:szCs w:val="24"/>
+        </w:rPr>
+        <w:t>SQL</w:t>
+      </w:r>
+      <w:r>
+        <w:rPr>
+          <w:rFonts w:ascii="Times New Roman" w:hAnsi="Times New Roman" w:cs="Times New Roman"/>
+          <w:sz w:val="24"/>
+          <w:szCs w:val="24"/>
+        </w:rPr>
+        <w:t>ite</w:t>
+      </w:r>
+      <w:r>
+        <w:rPr>
+          <w:rFonts w:ascii="Times New Roman" w:hAnsi="Times New Roman" w:cs="Times New Roman"/>
+          <w:sz w:val="24"/>
+          <w:szCs w:val="24"/>
+        </w:rPr>
+        <w:t xml:space="preserve"> database </w:t>
+      </w:r>
+      <w:r>
+        <w:rPr>
+          <w:rFonts w:ascii="Times New Roman" w:hAnsi="Times New Roman" w:cs="Times New Roman"/>
+          <w:sz w:val="24"/>
+          <w:szCs w:val="24"/>
+        </w:rPr>
+        <w:t xml:space="preserve">as it is built-in </w:t>
+      </w:r>
+      <w:r>
+        <w:rPr>
+          <w:rFonts w:ascii="Times New Roman" w:hAnsi="Times New Roman" w:cs="Times New Roman"/>
+          <w:sz w:val="24"/>
+          <w:szCs w:val="24"/>
+        </w:rPr>
+        <w:t>and the processing time will defin</w:t>
+      </w:r>
+      <w:r>
+        <w:rPr>
+          <w:rFonts w:ascii="Times New Roman" w:hAnsi="Times New Roman" w:cs="Times New Roman"/>
+          <w:sz w:val="24"/>
+          <w:szCs w:val="24"/>
+        </w:rPr>
+        <w:t>itely be shorter. This project</w:t>
+      </w:r>
+      <w:r>
+        <w:rPr>
+          <w:rFonts w:ascii="Times New Roman" w:hAnsi="Times New Roman" w:cs="Times New Roman"/>
+          <w:sz w:val="24"/>
+          <w:szCs w:val="24"/>
+        </w:rPr>
+        <w:t xml:space="preserve"> does not require complex and costly software for its dat</w:t>
+      </w:r>
+      <w:r>
+        <w:rPr>
+          <w:rFonts w:ascii="Times New Roman" w:hAnsi="Times New Roman" w:cs="Times New Roman"/>
+          <w:sz w:val="24"/>
+          <w:szCs w:val="24"/>
+        </w:rPr>
+        <w:t xml:space="preserve">abase management system hence </w:t>
+      </w:r>
+      <w:r>
+        <w:rPr>
+          <w:rFonts w:ascii="Times New Roman" w:hAnsi="Times New Roman" w:cs="Times New Roman"/>
+          <w:sz w:val="24"/>
+          <w:szCs w:val="24"/>
+        </w:rPr>
+        <w:t>SQL</w:t>
+      </w:r>
+      <w:r>
+        <w:rPr>
+          <w:rFonts w:ascii="Times New Roman" w:hAnsi="Times New Roman" w:cs="Times New Roman"/>
+          <w:sz w:val="24"/>
+          <w:szCs w:val="24"/>
+        </w:rPr>
+        <w:t>ite</w:t>
+      </w:r>
+      <w:r>
+        <w:rPr>
+          <w:rFonts w:ascii="Times New Roman" w:hAnsi="Times New Roman" w:cs="Times New Roman"/>
+          <w:sz w:val="24"/>
+          <w:szCs w:val="24"/>
+        </w:rPr>
+        <w:t xml:space="preserve"> is the</w:t>
+      </w:r>
+      <w:r>
+        <w:rPr>
+          <w:rFonts w:ascii="Times New Roman" w:hAnsi="Times New Roman" w:cs="Times New Roman"/>
+          <w:sz w:val="24"/>
+          <w:szCs w:val="24"/>
+        </w:rPr>
+        <w:t xml:space="preserve"> ideal database</w:t>
+      </w:r>
+      <w:r>
+        <w:rPr>
+          <w:rFonts w:ascii="Times New Roman" w:hAnsi="Times New Roman" w:cs="Times New Roman"/>
+          <w:sz w:val="24"/>
+          <w:szCs w:val="24"/>
         </w:rPr>
         <w:t>.</w:t>
+      </w:r>
+      <w:r>
+        <w:rPr>
+          <w:rFonts w:ascii="Times New Roman" w:hAnsi="Times New Roman" w:cs="Times New Roman"/>
+          <w:sz w:val="24"/>
+          <w:szCs w:val="24"/>
+        </w:rPr>
+        <w:cr/>
       </w:r>
     </w:p>
     <w:p>
@@ -5840,189 +5987,18 @@
         <w:rPr>
           <w:rFonts w:ascii="Times New Roman" w:hAnsi="Times New Roman" w:cs="Times New Roman"/>
           <w:color w:val="333333"/>
-          <w:sz w:val="24"/>
-          <w:szCs w:val="24"/>
+          <w:sz w:val="36"/>
+          <w:szCs w:val="36"/>
         </w:rPr>
       </w:pPr>
       <w:r>
         <w:rPr>
           <w:rFonts w:ascii="Times New Roman" w:hAnsi="Times New Roman" w:cs="Times New Roman"/>
           <w:color w:val="333333"/>
-          <w:sz w:val="24"/>
-          <w:szCs w:val="24"/>
-        </w:rPr>
-        <w:t>To conclude, Python</w:t>
-      </w:r>
-      <w:r>
-        <w:rPr>
-          <w:rFonts w:ascii="Times New Roman" w:hAnsi="Times New Roman" w:cs="Times New Roman"/>
-          <w:color w:val="333333"/>
-          <w:sz w:val="24"/>
-          <w:szCs w:val="24"/>
-        </w:rPr>
-        <w:t xml:space="preserve"> script is able to run faster </w:t>
-      </w:r>
-      <w:r>
-        <w:rPr>
-          <w:rFonts w:ascii="Times New Roman" w:hAnsi="Times New Roman" w:cs="Times New Roman"/>
-          <w:color w:val="333333"/>
-          <w:sz w:val="24"/>
-          <w:szCs w:val="24"/>
-        </w:rPr>
-        <w:t xml:space="preserve">with </w:t>
-      </w:r>
-      <w:r>
-        <w:rPr>
-          <w:rFonts w:ascii="Times New Roman" w:hAnsi="Times New Roman" w:cs="Times New Roman"/>
-          <w:color w:val="333333"/>
-          <w:sz w:val="24"/>
-          <w:szCs w:val="24"/>
-        </w:rPr>
-        <w:t>SQL</w:t>
-      </w:r>
-      <w:r>
-        <w:rPr>
-          <w:rFonts w:ascii="Times New Roman" w:hAnsi="Times New Roman" w:cs="Times New Roman"/>
-          <w:color w:val="333333"/>
-          <w:sz w:val="24"/>
-          <w:szCs w:val="24"/>
-        </w:rPr>
-        <w:t>ite</w:t>
-      </w:r>
-      <w:r>
-        <w:rPr>
-          <w:rFonts w:ascii="Times New Roman" w:hAnsi="Times New Roman" w:cs="Times New Roman"/>
-          <w:color w:val="333333"/>
-          <w:sz w:val="24"/>
-          <w:szCs w:val="24"/>
-        </w:rPr>
-        <w:t xml:space="preserve"> database </w:t>
-      </w:r>
-      <w:r>
-        <w:rPr>
-          <w:rFonts w:ascii="Times New Roman" w:hAnsi="Times New Roman" w:cs="Times New Roman"/>
-          <w:color w:val="333333"/>
-          <w:sz w:val="24"/>
-          <w:szCs w:val="24"/>
-        </w:rPr>
-        <w:t xml:space="preserve">as it is built-in </w:t>
-      </w:r>
-      <w:r>
-        <w:rPr>
-          <w:rFonts w:ascii="Times New Roman" w:hAnsi="Times New Roman" w:cs="Times New Roman"/>
-          <w:color w:val="333333"/>
-          <w:sz w:val="24"/>
-          <w:szCs w:val="24"/>
-        </w:rPr>
-        <w:t xml:space="preserve">and the processing </w:t>
-      </w:r>
-      <w:r>
-        <w:rPr>
-          <w:rFonts w:ascii="Times New Roman" w:hAnsi="Times New Roman" w:cs="Times New Roman"/>
-          <w:color w:val="333333"/>
-          <w:sz w:val="24"/>
-          <w:szCs w:val="24"/>
-        </w:rPr>
-        <w:t>time will defin</w:t>
-      </w:r>
-      <w:r>
-        <w:rPr>
-          <w:rFonts w:ascii="Times New Roman" w:hAnsi="Times New Roman" w:cs="Times New Roman"/>
-          <w:color w:val="333333"/>
-          <w:sz w:val="24"/>
-          <w:szCs w:val="24"/>
-        </w:rPr>
-        <w:t>itely be shorter. This project</w:t>
-      </w:r>
-      <w:r>
-        <w:rPr>
-          <w:rFonts w:ascii="Times New Roman" w:hAnsi="Times New Roman" w:cs="Times New Roman"/>
-          <w:color w:val="333333"/>
-          <w:sz w:val="24"/>
-          <w:szCs w:val="24"/>
-        </w:rPr>
-        <w:t xml:space="preserve"> does not requ</w:t>
-      </w:r>
-      <w:r>
-        <w:rPr>
-          <w:rFonts w:ascii="Times New Roman" w:hAnsi="Times New Roman" w:cs="Times New Roman"/>
-          <w:color w:val="333333"/>
-          <w:sz w:val="24"/>
-          <w:szCs w:val="24"/>
-        </w:rPr>
-        <w:t xml:space="preserve">ire complex and costly software </w:t>
-      </w:r>
-      <w:r>
-        <w:rPr>
-          <w:rFonts w:ascii="Times New Roman" w:hAnsi="Times New Roman" w:cs="Times New Roman"/>
-          <w:color w:val="333333"/>
-          <w:sz w:val="24"/>
-          <w:szCs w:val="24"/>
-        </w:rPr>
-        <w:t>for its dat</w:t>
-      </w:r>
-      <w:r>
-        <w:rPr>
-          <w:rFonts w:ascii="Times New Roman" w:hAnsi="Times New Roman" w:cs="Times New Roman"/>
-          <w:color w:val="333333"/>
-          <w:sz w:val="24"/>
-          <w:szCs w:val="24"/>
-        </w:rPr>
-        <w:t xml:space="preserve">abase management system hence </w:t>
-      </w:r>
-      <w:r>
-        <w:rPr>
-          <w:rFonts w:ascii="Times New Roman" w:hAnsi="Times New Roman" w:cs="Times New Roman"/>
-          <w:color w:val="333333"/>
-          <w:sz w:val="24"/>
-          <w:szCs w:val="24"/>
-        </w:rPr>
-        <w:t>SQL</w:t>
-      </w:r>
-      <w:r>
-        <w:rPr>
-          <w:rFonts w:ascii="Times New Roman" w:hAnsi="Times New Roman" w:cs="Times New Roman"/>
-          <w:color w:val="333333"/>
-          <w:sz w:val="24"/>
-          <w:szCs w:val="24"/>
-        </w:rPr>
-        <w:t>ite</w:t>
-      </w:r>
-      <w:r>
-        <w:rPr>
-          <w:rFonts w:ascii="Times New Roman" w:hAnsi="Times New Roman" w:cs="Times New Roman"/>
-          <w:color w:val="333333"/>
-          <w:sz w:val="24"/>
-          <w:szCs w:val="24"/>
-        </w:rPr>
-        <w:t xml:space="preserve"> is the</w:t>
-      </w:r>
-      <w:r>
-        <w:rPr>
-          <w:rFonts w:ascii="Times New Roman" w:hAnsi="Times New Roman" w:cs="Times New Roman"/>
-          <w:color w:val="333333"/>
-          <w:sz w:val="24"/>
-          <w:szCs w:val="24"/>
-        </w:rPr>
-        <w:t xml:space="preserve"> ideal database</w:t>
-      </w:r>
-      <w:r>
-        <w:rPr>
-          <w:rFonts w:ascii="Times New Roman" w:hAnsi="Times New Roman" w:cs="Times New Roman"/>
-          <w:color w:val="333333"/>
-          <w:sz w:val="24"/>
-          <w:szCs w:val="24"/>
-        </w:rPr>
-        <w:t>.</w:t>
-      </w:r>
-      <w:r>
-        <w:rPr>
-          <w:rFonts w:ascii="Times New Roman" w:hAnsi="Times New Roman" w:cs="Times New Roman"/>
-          <w:color w:val="333333"/>
-          <w:sz w:val="24"/>
-          <w:szCs w:val="24"/>
-        </w:rPr>
-        <w:cr/>
+          <w:sz w:val="36"/>
+          <w:szCs w:val="36"/>
+        </w:rPr>
+        <w:t>3.4 Web Server Selection</w:t>
       </w:r>
     </w:p>
     <w:p>
@@ -6032,19 +6008,114 @@
         </w:tabs>
         <w:rPr>
           <w:rFonts w:ascii="Times New Roman" w:hAnsi="Times New Roman" w:cs="Times New Roman"/>
-          <w:color w:val="333333"/>
-          <w:sz w:val="36"/>
-          <w:szCs w:val="36"/>
-        </w:rPr>
-      </w:pPr>
-      <w:r>
-        <w:rPr>
-          <w:rFonts w:ascii="Times New Roman" w:hAnsi="Times New Roman" w:cs="Times New Roman"/>
-          <w:color w:val="333333"/>
-          <w:sz w:val="36"/>
-          <w:szCs w:val="36"/>
-        </w:rPr>
-        <w:t>3.4 Web Server Selection</w:t>
+          <w:sz w:val="24"/>
+          <w:szCs w:val="24"/>
+          <w:shd w:val="clear" w:color="auto" w:fill="FFFFFF"/>
+        </w:rPr>
+      </w:pPr>
+      <w:r>
+        <w:rPr>
+          <w:rFonts w:ascii="Times New Roman" w:hAnsi="Times New Roman" w:cs="Times New Roman"/>
+          <w:sz w:val="24"/>
+          <w:szCs w:val="24"/>
+        </w:rPr>
+        <w:t xml:space="preserve">After deciding on the scripting language and database, next is to select the web server that can support them. Web server is necessary for the delivery of </w:t>
+      </w:r>
+      <w:r>
+        <w:rPr>
+          <w:rFonts w:ascii="Times New Roman" w:hAnsi="Times New Roman" w:cs="Times New Roman"/>
+          <w:sz w:val="24"/>
+          <w:szCs w:val="24"/>
+        </w:rPr>
+        <w:t>web content to the web browser. As such,</w:t>
+      </w:r>
+      <w:r>
+        <w:rPr>
+          <w:rFonts w:ascii="Arial" w:hAnsi="Arial" w:cs="Arial"/>
+          <w:b/>
+          <w:bCs/>
+          <w:sz w:val="21"/>
+          <w:szCs w:val="21"/>
+          <w:shd w:val="clear" w:color="auto" w:fill="FFFFFF"/>
+        </w:rPr>
+        <w:t xml:space="preserve"> </w:t>
+      </w:r>
+      <w:r>
+        <w:rPr>
+          <w:rFonts w:ascii="Times New Roman" w:hAnsi="Times New Roman" w:cs="Times New Roman"/>
+          <w:b/>
+          <w:bCs/>
+          <w:sz w:val="24"/>
+          <w:szCs w:val="24"/>
+          <w:shd w:val="clear" w:color="auto" w:fill="FFFFFF"/>
+        </w:rPr>
+        <w:t>Flask</w:t>
+      </w:r>
+      <w:r>
+        <w:rPr>
+          <w:rFonts w:ascii="Times New Roman" w:hAnsi="Times New Roman" w:cs="Times New Roman"/>
+          <w:sz w:val="24"/>
+          <w:szCs w:val="24"/>
+          <w:shd w:val="clear" w:color="auto" w:fill="FFFFFF"/>
+        </w:rPr>
+        <w:t> is a micro </w:t>
+      </w:r>
+      <w:r>
+        <w:rPr>
+          <w:rFonts w:ascii="Times New Roman" w:hAnsi="Times New Roman" w:cs="Times New Roman"/>
+          <w:sz w:val="24"/>
+          <w:szCs w:val="24"/>
+        </w:rPr>
+        <w:t>web framework</w:t>
+      </w:r>
+      <w:r>
+        <w:rPr>
+          <w:rFonts w:ascii="Times New Roman" w:hAnsi="Times New Roman" w:cs="Times New Roman"/>
+          <w:sz w:val="24"/>
+          <w:szCs w:val="24"/>
+          <w:shd w:val="clear" w:color="auto" w:fill="FFFFFF"/>
+        </w:rPr>
+        <w:t xml:space="preserve"> written in Python and based on the </w:t>
+      </w:r>
+      <w:proofErr w:type="spellStart"/>
+      <w:r>
+        <w:rPr>
+          <w:rFonts w:ascii="Times New Roman" w:hAnsi="Times New Roman" w:cs="Times New Roman"/>
+          <w:sz w:val="24"/>
+          <w:szCs w:val="24"/>
+          <w:shd w:val="clear" w:color="auto" w:fill="FFFFFF"/>
+        </w:rPr>
+        <w:t>Werkzeug</w:t>
+      </w:r>
+      <w:proofErr w:type="spellEnd"/>
+      <w:r>
+        <w:rPr>
+          <w:rFonts w:ascii="Times New Roman" w:hAnsi="Times New Roman" w:cs="Times New Roman"/>
+          <w:sz w:val="24"/>
+          <w:szCs w:val="24"/>
+          <w:shd w:val="clear" w:color="auto" w:fill="FFFFFF"/>
+        </w:rPr>
+        <w:t xml:space="preserve"> toolkit and Jinja2 template </w:t>
+      </w:r>
+      <w:proofErr w:type="gramStart"/>
+      <w:r>
+        <w:rPr>
+          <w:rFonts w:ascii="Times New Roman" w:hAnsi="Times New Roman" w:cs="Times New Roman"/>
+          <w:sz w:val="24"/>
+          <w:szCs w:val="24"/>
+          <w:shd w:val="clear" w:color="auto" w:fill="FFFFFF"/>
+        </w:rPr>
+        <w:t>engine[</w:t>
+      </w:r>
+      <w:proofErr w:type="gramEnd"/>
+      <w:r>
+        <w:rPr>
+          <w:rFonts w:ascii="Times New Roman" w:hAnsi="Times New Roman" w:cs="Times New Roman"/>
+          <w:sz w:val="24"/>
+          <w:szCs w:val="24"/>
+          <w:shd w:val="clear" w:color="auto" w:fill="FFFFFF"/>
+        </w:rPr>
+        <w:t>4].</w:t>
       </w:r>
     </w:p>
     <w:p>
@@ -6054,221 +6125,33 @@
         </w:tabs>
         <w:rPr>
           <w:rFonts w:ascii="Times New Roman" w:hAnsi="Times New Roman" w:cs="Times New Roman"/>
-          <w:color w:val="222222"/>
+          <w:sz w:val="24"/>
+          <w:szCs w:val="24"/>
+        </w:rPr>
+      </w:pPr>
+      <w:r>
+        <w:rPr>
+          <w:rFonts w:ascii="Times New Roman" w:hAnsi="Times New Roman" w:cs="Times New Roman"/>
           <w:sz w:val="24"/>
           <w:szCs w:val="24"/>
           <w:shd w:val="clear" w:color="auto" w:fill="FFFFFF"/>
         </w:rPr>
-      </w:pPr>
-      <w:r>
-        <w:rPr>
-          <w:rFonts w:ascii="Times New Roman" w:hAnsi="Times New Roman" w:cs="Times New Roman"/>
-          <w:color w:val="333333"/>
-          <w:sz w:val="24"/>
-          <w:szCs w:val="24"/>
-        </w:rPr>
-        <w:t>After deciding on the scripting language and database, next i</w:t>
-      </w:r>
-      <w:r>
-        <w:rPr>
-          <w:rFonts w:ascii="Times New Roman" w:hAnsi="Times New Roman" w:cs="Times New Roman"/>
-          <w:color w:val="333333"/>
-          <w:sz w:val="24"/>
-          <w:szCs w:val="24"/>
-        </w:rPr>
-        <w:t xml:space="preserve">s to select the web server that </w:t>
-      </w:r>
-      <w:r>
-        <w:rPr>
-          <w:rFonts w:ascii="Times New Roman" w:hAnsi="Times New Roman" w:cs="Times New Roman"/>
-          <w:color w:val="333333"/>
-          <w:sz w:val="24"/>
-          <w:szCs w:val="24"/>
-        </w:rPr>
-        <w:t xml:space="preserve">can support them. Web server is necessary for the delivery of </w:t>
-      </w:r>
-      <w:r>
-        <w:rPr>
-          <w:rFonts w:ascii="Times New Roman" w:hAnsi="Times New Roman" w:cs="Times New Roman"/>
-          <w:color w:val="333333"/>
-          <w:sz w:val="24"/>
-          <w:szCs w:val="24"/>
-        </w:rPr>
-        <w:t>web content to the web browser. As such,</w:t>
-      </w:r>
-      <w:r>
-        <w:rPr>
-          <w:rFonts w:ascii="Arial" w:hAnsi="Arial" w:cs="Arial"/>
-          <w:b/>
-          <w:bCs/>
-          <w:color w:val="222222"/>
-          <w:sz w:val="21"/>
-          <w:szCs w:val="21"/>
+        <w:t xml:space="preserve">Flask </w:t>
+      </w:r>
+      <w:proofErr w:type="gramStart"/>
+      <w:r>
+        <w:rPr>
+          <w:rFonts w:ascii="Times New Roman" w:hAnsi="Times New Roman" w:cs="Times New Roman"/>
+          <w:sz w:val="24"/>
+          <w:szCs w:val="24"/>
           <w:shd w:val="clear" w:color="auto" w:fill="FFFFFF"/>
         </w:rPr>
-        <w:t xml:space="preserve"> </w:t>
-      </w:r>
-      <w:r>
-        <w:rPr>
-          <w:rFonts w:ascii="Times New Roman" w:hAnsi="Times New Roman" w:cs="Times New Roman"/>
-          <w:b/>
-          <w:bCs/>
-          <w:color w:val="222222"/>
-          <w:sz w:val="24"/>
-          <w:szCs w:val="24"/>
-          <w:shd w:val="clear" w:color="auto" w:fill="FFFFFF"/>
-        </w:rPr>
-        <w:t>Flask</w:t>
-      </w:r>
-      <w:r>
-        <w:rPr>
-          <w:rFonts w:ascii="Times New Roman" w:hAnsi="Times New Roman" w:cs="Times New Roman"/>
-          <w:color w:val="222222"/>
-          <w:sz w:val="24"/>
-          <w:szCs w:val="24"/>
-          <w:shd w:val="clear" w:color="auto" w:fill="FFFFFF"/>
-        </w:rPr>
-        <w:t> is a micro </w:t>
-      </w:r>
-      <w:r>
-        <w:rPr>
-          <w:rFonts w:ascii="Times New Roman" w:hAnsi="Times New Roman" w:cs="Times New Roman"/>
-          <w:sz w:val="24"/>
-          <w:szCs w:val="24"/>
-        </w:rPr>
-        <w:t>web framework</w:t>
-      </w:r>
-      <w:r>
-        <w:rPr>
-          <w:rFonts w:ascii="Times New Roman" w:hAnsi="Times New Roman" w:cs="Times New Roman"/>
-          <w:color w:val="222222"/>
-          <w:sz w:val="24"/>
-          <w:szCs w:val="24"/>
-          <w:shd w:val="clear" w:color="auto" w:fill="FFFFFF"/>
-        </w:rPr>
-        <w:t> written in </w:t>
-      </w:r>
-      <w:r>
-        <w:rPr>
-          <w:rFonts w:ascii="Times New Roman" w:hAnsi="Times New Roman" w:cs="Times New Roman"/>
-          <w:sz w:val="24"/>
-          <w:szCs w:val="24"/>
-          <w:shd w:val="clear" w:color="auto" w:fill="FFFFFF"/>
-        </w:rPr>
-        <w:t>Python</w:t>
-      </w:r>
-      <w:r>
-        <w:rPr>
-          <w:rFonts w:ascii="Times New Roman" w:hAnsi="Times New Roman" w:cs="Times New Roman"/>
-          <w:color w:val="222222"/>
-          <w:sz w:val="24"/>
-          <w:szCs w:val="24"/>
-          <w:shd w:val="clear" w:color="auto" w:fill="FFFFFF"/>
-        </w:rPr>
-        <w:t xml:space="preserve"> and based on the </w:t>
-      </w:r>
-      <w:proofErr w:type="spellStart"/>
-      <w:r>
-        <w:rPr>
-          <w:rFonts w:ascii="Times New Roman" w:hAnsi="Times New Roman" w:cs="Times New Roman"/>
-          <w:color w:val="222222"/>
-          <w:sz w:val="24"/>
-          <w:szCs w:val="24"/>
-          <w:shd w:val="clear" w:color="auto" w:fill="FFFFFF"/>
-        </w:rPr>
-        <w:t>Werkzeug</w:t>
-      </w:r>
-      <w:proofErr w:type="spellEnd"/>
-      <w:r>
-        <w:rPr>
-          <w:rFonts w:ascii="Times New Roman" w:hAnsi="Times New Roman" w:cs="Times New Roman"/>
-          <w:color w:val="222222"/>
-          <w:sz w:val="24"/>
-          <w:szCs w:val="24"/>
-          <w:shd w:val="clear" w:color="auto" w:fill="FFFFFF"/>
-        </w:rPr>
-        <w:t xml:space="preserve"> toolkit and </w:t>
-      </w:r>
-      <w:r>
-        <w:rPr>
-          <w:rFonts w:ascii="Times New Roman" w:hAnsi="Times New Roman" w:cs="Times New Roman"/>
-          <w:sz w:val="24"/>
-          <w:szCs w:val="24"/>
-          <w:shd w:val="clear" w:color="auto" w:fill="FFFFFF"/>
-        </w:rPr>
-        <w:t>Jinja2</w:t>
-      </w:r>
-      <w:r>
-        <w:rPr>
-          <w:rFonts w:ascii="Times New Roman" w:hAnsi="Times New Roman" w:cs="Times New Roman"/>
-          <w:color w:val="222222"/>
-          <w:sz w:val="24"/>
-          <w:szCs w:val="24"/>
-          <w:shd w:val="clear" w:color="auto" w:fill="FFFFFF"/>
-        </w:rPr>
-        <w:t xml:space="preserve"> template </w:t>
-      </w:r>
-      <w:proofErr w:type="gramStart"/>
-      <w:r>
-        <w:rPr>
-          <w:rFonts w:ascii="Times New Roman" w:hAnsi="Times New Roman" w:cs="Times New Roman"/>
-          <w:color w:val="222222"/>
-          <w:sz w:val="24"/>
-          <w:szCs w:val="24"/>
-          <w:shd w:val="clear" w:color="auto" w:fill="FFFFFF"/>
-        </w:rPr>
-        <w:t>engine[</w:t>
+        <w:t>is called</w:t>
       </w:r>
       <w:proofErr w:type="gramEnd"/>
       <w:r>
         <w:rPr>
           <w:rFonts w:ascii="Times New Roman" w:hAnsi="Times New Roman" w:cs="Times New Roman"/>
-          <w:color w:val="222222"/>
-          <w:sz w:val="24"/>
-          <w:szCs w:val="24"/>
-          <w:shd w:val="clear" w:color="auto" w:fill="FFFFFF"/>
-        </w:rPr>
-        <w:t>4].</w:t>
-      </w:r>
-    </w:p>
-    <w:p>
-      <w:pPr>
-        <w:tabs>
-          <w:tab w:val="left" w:pos="3135"/>
-        </w:tabs>
-        <w:rPr>
-          <w:rFonts w:ascii="Times New Roman" w:hAnsi="Times New Roman" w:cs="Times New Roman"/>
-          <w:color w:val="333333"/>
-          <w:sz w:val="24"/>
-          <w:szCs w:val="24"/>
-        </w:rPr>
-      </w:pPr>
-      <w:r>
-        <w:rPr>
-          <w:rFonts w:ascii="Times New Roman" w:hAnsi="Times New Roman" w:cs="Times New Roman"/>
-          <w:color w:val="222222"/>
-          <w:sz w:val="24"/>
-          <w:szCs w:val="24"/>
-          <w:shd w:val="clear" w:color="auto" w:fill="FFFFFF"/>
-        </w:rPr>
-        <w:t xml:space="preserve">Flask </w:t>
-      </w:r>
-      <w:proofErr w:type="gramStart"/>
-      <w:r>
-        <w:rPr>
-          <w:rFonts w:ascii="Times New Roman" w:hAnsi="Times New Roman" w:cs="Times New Roman"/>
-          <w:color w:val="222222"/>
-          <w:sz w:val="24"/>
-          <w:szCs w:val="24"/>
-          <w:shd w:val="clear" w:color="auto" w:fill="FFFFFF"/>
-        </w:rPr>
-        <w:t>is called</w:t>
-      </w:r>
-      <w:proofErr w:type="gramEnd"/>
-      <w:r>
-        <w:rPr>
-          <w:rFonts w:ascii="Times New Roman" w:hAnsi="Times New Roman" w:cs="Times New Roman"/>
-          <w:color w:val="222222"/>
           <w:sz w:val="24"/>
           <w:szCs w:val="24"/>
           <w:shd w:val="clear" w:color="auto" w:fill="FFFFFF"/>
@@ -6280,7 +6163,7 @@
           <w:rPr>
             <w:rStyle w:val="Hyperlink"/>
             <w:rFonts w:ascii="Times New Roman" w:hAnsi="Times New Roman" w:cs="Times New Roman"/>
-            <w:color w:val="0B0080"/>
+            <w:color w:val="auto"/>
             <w:sz w:val="24"/>
             <w:szCs w:val="24"/>
             <w:shd w:val="clear" w:color="auto" w:fill="FFFFFF"/>
@@ -6292,7 +6175,6 @@
       <w:r>
         <w:rPr>
           <w:rFonts w:ascii="Times New Roman" w:hAnsi="Times New Roman" w:cs="Times New Roman"/>
-          <w:color w:val="222222"/>
           <w:sz w:val="24"/>
           <w:szCs w:val="24"/>
           <w:shd w:val="clear" w:color="auto" w:fill="FFFFFF"/>
@@ -6303,77 +6185,44 @@
       <w:r>
         <w:rPr>
           <w:rFonts w:ascii="Times New Roman" w:hAnsi="Times New Roman" w:cs="Times New Roman"/>
-          <w:color w:val="222222"/>
           <w:sz w:val="24"/>
           <w:szCs w:val="24"/>
           <w:shd w:val="clear" w:color="auto" w:fill="FFFFFF"/>
         </w:rPr>
-        <w:t xml:space="preserve">were </w:t>
-      </w:r>
-      <w:r>
-        <w:rPr>
-          <w:rFonts w:ascii="Times New Roman" w:hAnsi="Times New Roman" w:cs="Times New Roman"/>
-          <w:color w:val="222222"/>
+        <w:t>were implemented</w:t>
+      </w:r>
+      <w:proofErr w:type="gramEnd"/>
+      <w:r>
+        <w:rPr>
+          <w:rFonts w:ascii="Times New Roman" w:hAnsi="Times New Roman" w:cs="Times New Roman"/>
           <w:sz w:val="24"/>
           <w:szCs w:val="24"/>
           <w:shd w:val="clear" w:color="auto" w:fill="FFFFFF"/>
         </w:rPr>
-        <w:lastRenderedPageBreak/>
-        <w:t>implemented</w:t>
+        <w:t xml:space="preserve"> in Flask itself. Extensions exist for object-relational mappers, form validation, upload handling, various open authentication technologies and several common framework related </w:t>
+      </w:r>
+      <w:proofErr w:type="gramStart"/>
+      <w:r>
+        <w:rPr>
+          <w:rFonts w:ascii="Times New Roman" w:hAnsi="Times New Roman" w:cs="Times New Roman"/>
+          <w:sz w:val="24"/>
+          <w:szCs w:val="24"/>
+          <w:shd w:val="clear" w:color="auto" w:fill="FFFFFF"/>
+        </w:rPr>
+        <w:t>tools[</w:t>
       </w:r>
       <w:proofErr w:type="gramEnd"/>
       <w:r>
         <w:rPr>
           <w:rFonts w:ascii="Times New Roman" w:hAnsi="Times New Roman" w:cs="Times New Roman"/>
-          <w:color w:val="222222"/>
           <w:sz w:val="24"/>
           <w:szCs w:val="24"/>
           <w:shd w:val="clear" w:color="auto" w:fill="FFFFFF"/>
         </w:rPr>
-        <w:t xml:space="preserve"> in Flask itself. Extensions exist for object-relational mappers, form validation, upload handling, various open authentication technologies and several common framework related </w:t>
-      </w:r>
-      <w:proofErr w:type="gramStart"/>
-      <w:r>
-        <w:rPr>
-          <w:rFonts w:ascii="Times New Roman" w:hAnsi="Times New Roman" w:cs="Times New Roman"/>
-          <w:color w:val="222222"/>
-          <w:sz w:val="24"/>
-          <w:szCs w:val="24"/>
-          <w:shd w:val="clear" w:color="auto" w:fill="FFFFFF"/>
-        </w:rPr>
-        <w:t>tools</w:t>
-      </w:r>
-      <w:r>
-        <w:rPr>
-          <w:rFonts w:ascii="Times New Roman" w:hAnsi="Times New Roman" w:cs="Times New Roman"/>
-          <w:color w:val="222222"/>
-          <w:sz w:val="24"/>
-          <w:szCs w:val="24"/>
-          <w:shd w:val="clear" w:color="auto" w:fill="FFFFFF"/>
-        </w:rPr>
-        <w:t>[</w:t>
-      </w:r>
-      <w:proofErr w:type="gramEnd"/>
-      <w:r>
-        <w:rPr>
-          <w:rFonts w:ascii="Times New Roman" w:hAnsi="Times New Roman" w:cs="Times New Roman"/>
-          <w:color w:val="222222"/>
-          <w:sz w:val="24"/>
-          <w:szCs w:val="24"/>
-          <w:shd w:val="clear" w:color="auto" w:fill="FFFFFF"/>
-        </w:rPr>
-        <w:t>4]</w:t>
-      </w:r>
-      <w:r>
-        <w:rPr>
-          <w:rFonts w:ascii="Times New Roman" w:hAnsi="Times New Roman" w:cs="Times New Roman"/>
-          <w:color w:val="222222"/>
-          <w:sz w:val="24"/>
-          <w:szCs w:val="24"/>
-          <w:shd w:val="clear" w:color="auto" w:fill="FFFFFF"/>
-        </w:rPr>
-        <w:t>.</w:t>
-      </w:r>
+        <w:t>4].</w:t>
+      </w:r>
+      <w:bookmarkStart w:id="1" w:name="_GoBack"/>
+      <w:bookmarkEnd w:id="1"/>
     </w:p>
     <w:p>
       <w:pPr>
@@ -6873,10 +6722,128 @@
           <w:sz w:val="24"/>
           <w:szCs w:val="24"/>
         </w:rPr>
-        <w:t xml:space="preserve">       Figure</w:t>
-      </w:r>
-      <w:bookmarkStart w:id="1" w:name="_GoBack"/>
-      <w:bookmarkEnd w:id="1"/>
+        <w:t xml:space="preserve">      </w:t>
+      </w:r>
+      <w:r>
+        <w:rPr>
+          <w:rFonts w:ascii="Times New Roman" w:hAnsi="Times New Roman" w:cs="Times New Roman"/>
+          <w:sz w:val="24"/>
+          <w:szCs w:val="24"/>
+        </w:rPr>
+        <w:t xml:space="preserve">                            </w:t>
+      </w:r>
+      <w:r>
+        <w:rPr>
+          <w:rFonts w:ascii="Times New Roman" w:hAnsi="Times New Roman" w:cs="Times New Roman"/>
+          <w:sz w:val="24"/>
+          <w:szCs w:val="24"/>
+        </w:rPr>
+        <w:t xml:space="preserve"> Figure</w:t>
+      </w:r>
+      <w:r>
+        <w:rPr>
+          <w:rFonts w:ascii="Times New Roman" w:hAnsi="Times New Roman" w:cs="Times New Roman"/>
+          <w:sz w:val="24"/>
+          <w:szCs w:val="24"/>
+        </w:rPr>
+        <w:t xml:space="preserve"> 4.3.1: A Team Add Form</w:t>
+      </w:r>
+    </w:p>
+    <w:p>
+      <w:pPr>
+        <w:rPr>
+          <w:rFonts w:ascii="Times New Roman" w:hAnsi="Times New Roman" w:cs="Times New Roman"/>
+          <w:sz w:val="24"/>
+          <w:szCs w:val="24"/>
+        </w:rPr>
+      </w:pPr>
+    </w:p>
+    <w:p>
+      <w:pPr>
+        <w:rPr>
+          <w:rFonts w:ascii="Times New Roman" w:hAnsi="Times New Roman" w:cs="Times New Roman"/>
+          <w:sz w:val="24"/>
+          <w:szCs w:val="24"/>
+        </w:rPr>
+      </w:pPr>
+      <w:r>
+        <w:rPr>
+          <w:rFonts w:ascii="Times New Roman" w:hAnsi="Times New Roman" w:cs="Times New Roman"/>
+          <w:sz w:val="24"/>
+          <w:szCs w:val="24"/>
+        </w:rPr>
+        <w:t xml:space="preserve">Here the fields are much precise so that the user can input all the imperative information. Every field has its own requirements specified as their input. Fields like Team Logo </w:t>
+      </w:r>
+      <w:proofErr w:type="gramStart"/>
+      <w:r>
+        <w:rPr>
+          <w:rFonts w:ascii="Times New Roman" w:hAnsi="Times New Roman" w:cs="Times New Roman"/>
+          <w:sz w:val="24"/>
+          <w:szCs w:val="24"/>
+        </w:rPr>
+        <w:t>URL and Squad Picture URL accepts the URL</w:t>
+      </w:r>
+      <w:proofErr w:type="gramEnd"/>
+      <w:r>
+        <w:rPr>
+          <w:rFonts w:ascii="Times New Roman" w:hAnsi="Times New Roman" w:cs="Times New Roman"/>
+          <w:sz w:val="24"/>
+          <w:szCs w:val="24"/>
+        </w:rPr>
+        <w:t xml:space="preserve"> and it’ll be accessed from the web. These fields present the user with an aesthetic </w:t>
+      </w:r>
+      <w:r>
+        <w:rPr>
+          <w:rFonts w:ascii="Times New Roman" w:hAnsi="Times New Roman" w:cs="Times New Roman"/>
+          <w:sz w:val="24"/>
+          <w:szCs w:val="24"/>
+        </w:rPr>
+        <w:t xml:space="preserve">output once the data </w:t>
+      </w:r>
+      <w:proofErr w:type="gramStart"/>
+      <w:r>
+        <w:rPr>
+          <w:rFonts w:ascii="Times New Roman" w:hAnsi="Times New Roman" w:cs="Times New Roman"/>
+          <w:sz w:val="24"/>
+          <w:szCs w:val="24"/>
+        </w:rPr>
+        <w:t>is viewed</w:t>
+      </w:r>
+      <w:proofErr w:type="gramEnd"/>
+      <w:r>
+        <w:rPr>
+          <w:rFonts w:ascii="Times New Roman" w:hAnsi="Times New Roman" w:cs="Times New Roman"/>
+          <w:sz w:val="24"/>
+          <w:szCs w:val="24"/>
+        </w:rPr>
+        <w:t>.</w:t>
+      </w:r>
+      <w:r>
+        <w:rPr>
+          <w:rFonts w:ascii="Times New Roman" w:hAnsi="Times New Roman" w:cs="Times New Roman"/>
+          <w:sz w:val="24"/>
+          <w:szCs w:val="24"/>
+        </w:rPr>
+        <w:t xml:space="preserve"> The image below depicts the webpage after the </w:t>
+      </w:r>
+      <w:proofErr w:type="gramStart"/>
+      <w:r>
+        <w:rPr>
+          <w:rFonts w:ascii="Times New Roman" w:hAnsi="Times New Roman" w:cs="Times New Roman"/>
+          <w:sz w:val="24"/>
+          <w:szCs w:val="24"/>
+        </w:rPr>
+        <w:t>information  is</w:t>
+      </w:r>
+      <w:proofErr w:type="gramEnd"/>
+      <w:r>
+        <w:rPr>
+          <w:rFonts w:ascii="Times New Roman" w:hAnsi="Times New Roman" w:cs="Times New Roman"/>
+          <w:sz w:val="24"/>
+          <w:szCs w:val="24"/>
+        </w:rPr>
+        <w:t xml:space="preserve"> added in the Team Add Form and submitted.</w:t>
+      </w:r>
       <w:r>
         <w:rPr>
           <w:rFonts w:ascii="Times New Roman" w:hAnsi="Times New Roman" w:cs="Times New Roman"/>
@@ -6896,29 +6863,669 @@
       </w:pPr>
       <w:r>
         <w:rPr>
-          <w:rFonts w:ascii="Times New Roman" w:hAnsi="Times New Roman" w:cs="Times New Roman"/>
-          <w:sz w:val="24"/>
-          <w:szCs w:val="24"/>
+          <w:noProof/>
+          <w:lang w:eastAsia="en-IN"/>
         </w:rPr>
         <w:lastRenderedPageBreak/>
+        <w:drawing>
+          <wp:inline distT="0" distB="0" distL="0" distR="0" wp14:anchorId="48C4AEA6" wp14:editId="2D413C6C">
+            <wp:extent cx="6677025" cy="3404235"/>
+            <wp:effectExtent l="0" t="0" r="9525" b="5715"/>
+            <wp:docPr id="11" name="Picture 11"/>
+            <wp:cNvGraphicFramePr>
+              <a:graphicFrameLocks xmlns:a="http://schemas.openxmlformats.org/drawingml/2006/main" noChangeAspect="1"/>
+            </wp:cNvGraphicFramePr>
+            <a:graphic xmlns:a="http://schemas.openxmlformats.org/drawingml/2006/main">
+              <a:graphicData uri="http://schemas.openxmlformats.org/drawingml/2006/picture">
+                <pic:pic xmlns:pic="http://schemas.openxmlformats.org/drawingml/2006/picture">
+                  <pic:nvPicPr>
+                    <pic:cNvPr id="1" name=""/>
+                    <pic:cNvPicPr/>
+                  </pic:nvPicPr>
+                  <pic:blipFill rotWithShape="1">
+                    <a:blip r:embed="rId11"/>
+                    <a:srcRect t="10291" r="1082"/>
+                    <a:stretch/>
+                  </pic:blipFill>
+                  <pic:spPr bwMode="auto">
+                    <a:xfrm>
+                      <a:off x="0" y="0"/>
+                      <a:ext cx="6677025" cy="3404235"/>
+                    </a:xfrm>
+                    <a:prstGeom prst="rect">
+                      <a:avLst/>
+                    </a:prstGeom>
+                    <a:ln>
+                      <a:noFill/>
+                    </a:ln>
+                    <a:extLst>
+                      <a:ext uri="{53640926-AAD7-44D8-BBD7-CCE9431645EC}">
+                        <a14:shadowObscured xmlns:a14="http://schemas.microsoft.com/office/drawing/2010/main"/>
+                      </a:ext>
+                    </a:extLst>
+                  </pic:spPr>
+                </pic:pic>
+              </a:graphicData>
+            </a:graphic>
+          </wp:inline>
+        </w:drawing>
+      </w:r>
+    </w:p>
+    <w:p>
+      <w:pPr>
+        <w:rPr>
+          <w:rFonts w:ascii="Times New Roman" w:hAnsi="Times New Roman" w:cs="Times New Roman"/>
+          <w:sz w:val="24"/>
+          <w:szCs w:val="24"/>
+        </w:rPr>
+      </w:pPr>
+      <w:r>
+        <w:rPr>
+          <w:rFonts w:ascii="Times New Roman" w:hAnsi="Times New Roman" w:cs="Times New Roman"/>
+          <w:sz w:val="24"/>
+          <w:szCs w:val="24"/>
+        </w:rPr>
+        <w:t xml:space="preserve">                                                              Figure 4.3.2: Team Display Form</w:t>
+      </w:r>
+    </w:p>
+    <w:p>
+      <w:pPr>
+        <w:rPr>
+          <w:rFonts w:ascii="Times New Roman" w:hAnsi="Times New Roman" w:cs="Times New Roman"/>
+          <w:sz w:val="24"/>
+          <w:szCs w:val="24"/>
+        </w:rPr>
+      </w:pPr>
+    </w:p>
+    <w:p>
+      <w:pPr>
+        <w:rPr>
+          <w:rFonts w:ascii="Times New Roman" w:hAnsi="Times New Roman" w:cs="Times New Roman"/>
+          <w:sz w:val="24"/>
+          <w:szCs w:val="24"/>
+        </w:rPr>
+      </w:pPr>
+      <w:r>
+        <w:rPr>
+          <w:rFonts w:ascii="Times New Roman" w:hAnsi="Times New Roman" w:cs="Times New Roman"/>
+          <w:sz w:val="24"/>
+          <w:szCs w:val="24"/>
+        </w:rPr>
+        <w:t xml:space="preserve">The Team Display Form </w:t>
+      </w:r>
+      <w:r>
+        <w:rPr>
+          <w:rFonts w:ascii="Times New Roman" w:hAnsi="Times New Roman" w:cs="Times New Roman"/>
+          <w:sz w:val="24"/>
+          <w:szCs w:val="24"/>
+        </w:rPr>
+        <w:t xml:space="preserve">will display the information of the team </w:t>
+      </w:r>
+      <w:proofErr w:type="gramStart"/>
+      <w:r>
+        <w:rPr>
+          <w:rFonts w:ascii="Times New Roman" w:hAnsi="Times New Roman" w:cs="Times New Roman"/>
+          <w:sz w:val="24"/>
+          <w:szCs w:val="24"/>
+        </w:rPr>
+        <w:t>inserted  in</w:t>
+      </w:r>
+      <w:proofErr w:type="gramEnd"/>
+      <w:r>
+        <w:rPr>
+          <w:rFonts w:ascii="Times New Roman" w:hAnsi="Times New Roman" w:cs="Times New Roman"/>
+          <w:sz w:val="24"/>
+          <w:szCs w:val="24"/>
+        </w:rPr>
+        <w:t xml:space="preserve"> the </w:t>
+      </w:r>
+      <w:proofErr w:type="spellStart"/>
+      <w:r>
+        <w:rPr>
+          <w:rFonts w:ascii="Times New Roman" w:hAnsi="Times New Roman" w:cs="Times New Roman"/>
+          <w:sz w:val="24"/>
+          <w:szCs w:val="24"/>
+        </w:rPr>
+        <w:t>from</w:t>
+      </w:r>
+      <w:proofErr w:type="spellEnd"/>
+      <w:r>
+        <w:rPr>
+          <w:rFonts w:ascii="Times New Roman" w:hAnsi="Times New Roman" w:cs="Times New Roman"/>
+          <w:sz w:val="24"/>
+          <w:szCs w:val="24"/>
+        </w:rPr>
+        <w:t xml:space="preserve"> of a card.</w:t>
+      </w:r>
+    </w:p>
+    <w:p>
+      <w:pPr>
+        <w:rPr>
+          <w:rFonts w:ascii="Times New Roman" w:hAnsi="Times New Roman" w:cs="Times New Roman"/>
+          <w:sz w:val="24"/>
+          <w:szCs w:val="24"/>
+        </w:rPr>
+      </w:pPr>
+      <w:r>
+        <w:rPr>
+          <w:rFonts w:ascii="Times New Roman" w:hAnsi="Times New Roman" w:cs="Times New Roman"/>
+          <w:sz w:val="24"/>
+          <w:szCs w:val="24"/>
+        </w:rPr>
+        <w:t>The card holds the team logo and three buttons namely VIEW, UPDATE, and DELETE .These three buttons hold a specific functi</w:t>
+      </w:r>
+      <w:r>
+        <w:rPr>
+          <w:rFonts w:ascii="Times New Roman" w:hAnsi="Times New Roman" w:cs="Times New Roman"/>
+          <w:sz w:val="24"/>
+          <w:szCs w:val="24"/>
+        </w:rPr>
+        <w:t xml:space="preserve">onality. The view button </w:t>
+      </w:r>
+      <w:proofErr w:type="gramStart"/>
+      <w:r>
+        <w:rPr>
+          <w:rFonts w:ascii="Times New Roman" w:hAnsi="Times New Roman" w:cs="Times New Roman"/>
+          <w:sz w:val="24"/>
+          <w:szCs w:val="24"/>
+        </w:rPr>
+        <w:t>is used</w:t>
+      </w:r>
+      <w:proofErr w:type="gramEnd"/>
+      <w:r>
+        <w:rPr>
+          <w:rFonts w:ascii="Times New Roman" w:hAnsi="Times New Roman" w:cs="Times New Roman"/>
+          <w:sz w:val="24"/>
+          <w:szCs w:val="24"/>
+        </w:rPr>
+        <w:t xml:space="preserve"> to view all the details of the team. The picture below depicts the operation of VIEW button. </w:t>
+      </w:r>
+    </w:p>
+    <w:p>
+      <w:pPr>
+        <w:rPr>
+          <w:rFonts w:ascii="Times New Roman" w:hAnsi="Times New Roman" w:cs="Times New Roman"/>
+          <w:sz w:val="24"/>
+          <w:szCs w:val="24"/>
+        </w:rPr>
+      </w:pPr>
+    </w:p>
+    <w:p>
+      <w:pPr>
+        <w:rPr>
+          <w:rFonts w:ascii="Times New Roman" w:hAnsi="Times New Roman" w:cs="Times New Roman"/>
+          <w:sz w:val="24"/>
+          <w:szCs w:val="24"/>
+        </w:rPr>
+      </w:pPr>
+      <w:r>
+        <w:rPr>
+          <w:noProof/>
+          <w:lang w:eastAsia="en-IN"/>
+        </w:rPr>
+        <w:drawing>
+          <wp:inline distT="0" distB="0" distL="0" distR="0" wp14:anchorId="0B0DB284" wp14:editId="634EC6D5">
+            <wp:extent cx="6667500" cy="3356610"/>
+            <wp:effectExtent l="0" t="0" r="0" b="0"/>
+            <wp:docPr id="12" name="Picture 12"/>
+            <wp:cNvGraphicFramePr>
+              <a:graphicFrameLocks xmlns:a="http://schemas.openxmlformats.org/drawingml/2006/main" noChangeAspect="1"/>
+            </wp:cNvGraphicFramePr>
+            <a:graphic xmlns:a="http://schemas.openxmlformats.org/drawingml/2006/main">
+              <a:graphicData uri="http://schemas.openxmlformats.org/drawingml/2006/picture">
+                <pic:pic xmlns:pic="http://schemas.openxmlformats.org/drawingml/2006/picture">
+                  <pic:nvPicPr>
+                    <pic:cNvPr id="1" name=""/>
+                    <pic:cNvPicPr/>
+                  </pic:nvPicPr>
+                  <pic:blipFill rotWithShape="1">
+                    <a:blip r:embed="rId12"/>
+                    <a:srcRect t="11546" r="1223"/>
+                    <a:stretch/>
+                  </pic:blipFill>
+                  <pic:spPr bwMode="auto">
+                    <a:xfrm>
+                      <a:off x="0" y="0"/>
+                      <a:ext cx="6667500" cy="3356610"/>
+                    </a:xfrm>
+                    <a:prstGeom prst="rect">
+                      <a:avLst/>
+                    </a:prstGeom>
+                    <a:ln>
+                      <a:noFill/>
+                    </a:ln>
+                    <a:extLst>
+                      <a:ext uri="{53640926-AAD7-44D8-BBD7-CCE9431645EC}">
+                        <a14:shadowObscured xmlns:a14="http://schemas.microsoft.com/office/drawing/2010/main"/>
+                      </a:ext>
+                    </a:extLst>
+                  </pic:spPr>
+                </pic:pic>
+              </a:graphicData>
+            </a:graphic>
+          </wp:inline>
+        </w:drawing>
+      </w:r>
+    </w:p>
+    <w:p>
+      <w:pPr>
+        <w:rPr>
+          <w:rFonts w:ascii="Times New Roman" w:hAnsi="Times New Roman" w:cs="Times New Roman"/>
+          <w:sz w:val="24"/>
+          <w:szCs w:val="24"/>
+        </w:rPr>
+      </w:pPr>
+      <w:r>
+        <w:rPr>
+          <w:rFonts w:ascii="Times New Roman" w:hAnsi="Times New Roman" w:cs="Times New Roman"/>
+          <w:sz w:val="24"/>
+          <w:szCs w:val="24"/>
+        </w:rPr>
+        <w:t xml:space="preserve">                                                            Figure 4.3.3: Team View Form</w:t>
+      </w:r>
+    </w:p>
+    <w:p>
+      <w:pPr>
+        <w:rPr>
+          <w:rFonts w:ascii="Times New Roman" w:hAnsi="Times New Roman" w:cs="Times New Roman"/>
+          <w:sz w:val="24"/>
+          <w:szCs w:val="24"/>
+        </w:rPr>
+      </w:pPr>
+      <w:r>
+        <w:rPr>
+          <w:rFonts w:ascii="Times New Roman" w:hAnsi="Times New Roman" w:cs="Times New Roman"/>
+          <w:sz w:val="24"/>
+          <w:szCs w:val="24"/>
+        </w:rPr>
+        <w:lastRenderedPageBreak/>
+        <w:t xml:space="preserve">The UPDATE button </w:t>
+      </w:r>
+      <w:proofErr w:type="gramStart"/>
+      <w:r>
+        <w:rPr>
+          <w:rFonts w:ascii="Times New Roman" w:hAnsi="Times New Roman" w:cs="Times New Roman"/>
+          <w:sz w:val="24"/>
+          <w:szCs w:val="24"/>
+        </w:rPr>
+        <w:t>is used</w:t>
+      </w:r>
+      <w:proofErr w:type="gramEnd"/>
+      <w:r>
+        <w:rPr>
+          <w:rFonts w:ascii="Times New Roman" w:hAnsi="Times New Roman" w:cs="Times New Roman"/>
+          <w:sz w:val="24"/>
+          <w:szCs w:val="24"/>
+        </w:rPr>
+        <w:t xml:space="preserve"> to update the details of the team. When the update button is </w:t>
+      </w:r>
+      <w:proofErr w:type="gramStart"/>
+      <w:r>
+        <w:rPr>
+          <w:rFonts w:ascii="Times New Roman" w:hAnsi="Times New Roman" w:cs="Times New Roman"/>
+          <w:sz w:val="24"/>
+          <w:szCs w:val="24"/>
+        </w:rPr>
+        <w:t>clicked</w:t>
+      </w:r>
+      <w:proofErr w:type="gramEnd"/>
+      <w:r>
+        <w:rPr>
+          <w:rFonts w:ascii="Times New Roman" w:hAnsi="Times New Roman" w:cs="Times New Roman"/>
+          <w:sz w:val="24"/>
+          <w:szCs w:val="24"/>
+        </w:rPr>
+        <w:t xml:space="preserve"> it</w:t>
+      </w:r>
+      <w:r>
+        <w:rPr>
+          <w:rFonts w:ascii="Times New Roman" w:hAnsi="Times New Roman" w:cs="Times New Roman"/>
+          <w:sz w:val="24"/>
+          <w:szCs w:val="24"/>
+        </w:rPr>
+        <w:t xml:space="preserve"> redirects the user to a team update page. Here the user can change the required fields and few fields remain constant to avoid database conflicts. The pictu</w:t>
+      </w:r>
+      <w:r>
+        <w:rPr>
+          <w:rFonts w:ascii="Times New Roman" w:hAnsi="Times New Roman" w:cs="Times New Roman"/>
+          <w:sz w:val="24"/>
+          <w:szCs w:val="24"/>
+        </w:rPr>
+        <w:t>re below depicts the</w:t>
+      </w:r>
+      <w:r>
+        <w:rPr>
+          <w:rFonts w:ascii="Times New Roman" w:hAnsi="Times New Roman" w:cs="Times New Roman"/>
+          <w:sz w:val="24"/>
+          <w:szCs w:val="24"/>
+        </w:rPr>
+        <w:t xml:space="preserve"> team update form.</w:t>
+      </w:r>
+    </w:p>
+    <w:p>
+      <w:pPr>
+        <w:rPr>
+          <w:rFonts w:ascii="Times New Roman" w:hAnsi="Times New Roman" w:cs="Times New Roman"/>
+          <w:sz w:val="24"/>
+          <w:szCs w:val="24"/>
+        </w:rPr>
+      </w:pPr>
+      <w:r>
+        <w:rPr>
+          <w:noProof/>
+          <w:lang w:eastAsia="en-IN"/>
+        </w:rPr>
+        <w:drawing>
+          <wp:inline distT="0" distB="0" distL="0" distR="0" wp14:anchorId="4756FB8E" wp14:editId="2AEE9FED">
+            <wp:extent cx="6648450" cy="3318510"/>
+            <wp:effectExtent l="0" t="0" r="0" b="0"/>
+            <wp:docPr id="22" name="Picture 22"/>
+            <wp:cNvGraphicFramePr>
+              <a:graphicFrameLocks xmlns:a="http://schemas.openxmlformats.org/drawingml/2006/main" noChangeAspect="1"/>
+            </wp:cNvGraphicFramePr>
+            <a:graphic xmlns:a="http://schemas.openxmlformats.org/drawingml/2006/main">
+              <a:graphicData uri="http://schemas.openxmlformats.org/drawingml/2006/picture">
+                <pic:pic xmlns:pic="http://schemas.openxmlformats.org/drawingml/2006/picture">
+                  <pic:nvPicPr>
+                    <pic:cNvPr id="1" name=""/>
+                    <pic:cNvPicPr/>
+                  </pic:nvPicPr>
+                  <pic:blipFill rotWithShape="1">
+                    <a:blip r:embed="rId13"/>
+                    <a:srcRect t="12550" r="1505"/>
+                    <a:stretch/>
+                  </pic:blipFill>
+                  <pic:spPr bwMode="auto">
+                    <a:xfrm>
+                      <a:off x="0" y="0"/>
+                      <a:ext cx="6648450" cy="3318510"/>
+                    </a:xfrm>
+                    <a:prstGeom prst="rect">
+                      <a:avLst/>
+                    </a:prstGeom>
+                    <a:ln>
+                      <a:noFill/>
+                    </a:ln>
+                    <a:extLst>
+                      <a:ext uri="{53640926-AAD7-44D8-BBD7-CCE9431645EC}">
+                        <a14:shadowObscured xmlns:a14="http://schemas.microsoft.com/office/drawing/2010/main"/>
+                      </a:ext>
+                    </a:extLst>
+                  </pic:spPr>
+                </pic:pic>
+              </a:graphicData>
+            </a:graphic>
+          </wp:inline>
+        </w:drawing>
+      </w:r>
+    </w:p>
+    <w:p>
+      <w:pPr>
+        <w:rPr>
+          <w:rFonts w:ascii="Times New Roman" w:hAnsi="Times New Roman" w:cs="Times New Roman"/>
+          <w:sz w:val="24"/>
+          <w:szCs w:val="24"/>
+        </w:rPr>
+      </w:pPr>
+      <w:r>
+        <w:rPr>
+          <w:rFonts w:ascii="Times New Roman" w:hAnsi="Times New Roman" w:cs="Times New Roman"/>
+          <w:sz w:val="24"/>
+          <w:szCs w:val="24"/>
+        </w:rPr>
+        <w:t xml:space="preserve">                                                   Figure 4.3.4: </w:t>
+      </w:r>
+      <w:r>
+        <w:rPr>
+          <w:rFonts w:ascii="Times New Roman" w:hAnsi="Times New Roman" w:cs="Times New Roman"/>
+          <w:sz w:val="24"/>
+          <w:szCs w:val="24"/>
+        </w:rPr>
+        <w:t>Team Update</w:t>
+      </w:r>
+      <w:r>
+        <w:rPr>
+          <w:rFonts w:ascii="Times New Roman" w:hAnsi="Times New Roman" w:cs="Times New Roman"/>
+          <w:sz w:val="24"/>
+          <w:szCs w:val="24"/>
+        </w:rPr>
+        <w:t xml:space="preserve"> Form</w:t>
+      </w:r>
+    </w:p>
+    <w:p>
+      <w:pPr>
+        <w:rPr>
+          <w:rFonts w:ascii="Times New Roman" w:hAnsi="Times New Roman" w:cs="Times New Roman"/>
+          <w:sz w:val="24"/>
+          <w:szCs w:val="24"/>
+        </w:rPr>
+      </w:pPr>
+      <w:r>
+        <w:rPr>
+          <w:rFonts w:ascii="Times New Roman" w:hAnsi="Times New Roman" w:cs="Times New Roman"/>
+          <w:sz w:val="24"/>
+          <w:szCs w:val="24"/>
+        </w:rPr>
+        <w:t xml:space="preserve">The update form shows all the previous input and the user can change the required fields and click on the submit button. All the changed information </w:t>
+      </w:r>
+      <w:proofErr w:type="gramStart"/>
+      <w:r>
+        <w:rPr>
+          <w:rFonts w:ascii="Times New Roman" w:hAnsi="Times New Roman" w:cs="Times New Roman"/>
+          <w:sz w:val="24"/>
+          <w:szCs w:val="24"/>
+        </w:rPr>
+        <w:t>will be written</w:t>
+      </w:r>
+      <w:proofErr w:type="gramEnd"/>
+      <w:r>
+        <w:rPr>
+          <w:rFonts w:ascii="Times New Roman" w:hAnsi="Times New Roman" w:cs="Times New Roman"/>
+          <w:sz w:val="24"/>
+          <w:szCs w:val="24"/>
+        </w:rPr>
+        <w:t xml:space="preserve"> into the database.</w:t>
+      </w:r>
+    </w:p>
+    <w:p>
+      <w:pPr>
+        <w:rPr>
+          <w:rFonts w:ascii="Times New Roman" w:hAnsi="Times New Roman" w:cs="Times New Roman"/>
+          <w:sz w:val="24"/>
+          <w:szCs w:val="24"/>
+        </w:rPr>
+      </w:pPr>
+      <w:r>
+        <w:rPr>
+          <w:rFonts w:ascii="Times New Roman" w:hAnsi="Times New Roman" w:cs="Times New Roman"/>
+          <w:sz w:val="24"/>
+          <w:szCs w:val="24"/>
+        </w:rPr>
+        <w:t xml:space="preserve">The DELETE button deletes the data of the particular team from the database. Along </w:t>
+      </w:r>
+      <w:r>
+        <w:rPr>
+          <w:rFonts w:ascii="Times New Roman" w:hAnsi="Times New Roman" w:cs="Times New Roman"/>
+          <w:sz w:val="24"/>
+          <w:szCs w:val="24"/>
+        </w:rPr>
+        <w:t>with the team information</w:t>
+      </w:r>
+      <w:r>
+        <w:rPr>
+          <w:rFonts w:ascii="Times New Roman" w:hAnsi="Times New Roman" w:cs="Times New Roman"/>
+          <w:sz w:val="24"/>
+          <w:szCs w:val="24"/>
+        </w:rPr>
+        <w:t xml:space="preserve">, all the details of players in the team also </w:t>
+      </w:r>
+      <w:proofErr w:type="gramStart"/>
+      <w:r>
+        <w:rPr>
+          <w:rFonts w:ascii="Times New Roman" w:hAnsi="Times New Roman" w:cs="Times New Roman"/>
+          <w:sz w:val="24"/>
+          <w:szCs w:val="24"/>
+        </w:rPr>
+        <w:t>gets</w:t>
+      </w:r>
+      <w:proofErr w:type="gramEnd"/>
+      <w:r>
+        <w:rPr>
+          <w:rFonts w:ascii="Times New Roman" w:hAnsi="Times New Roman" w:cs="Times New Roman"/>
+          <w:sz w:val="24"/>
+          <w:szCs w:val="24"/>
+        </w:rPr>
+        <w:t xml:space="preserve"> deleted.</w:t>
+      </w:r>
+    </w:p>
+    <w:p>
+      <w:pPr>
+        <w:rPr>
+          <w:rFonts w:ascii="Times New Roman" w:hAnsi="Times New Roman" w:cs="Times New Roman"/>
+          <w:sz w:val="24"/>
+          <w:szCs w:val="24"/>
+        </w:rPr>
+      </w:pPr>
+    </w:p>
+    <w:p>
+      <w:pPr>
+        <w:rPr>
+          <w:rFonts w:ascii="Times New Roman" w:hAnsi="Times New Roman" w:cs="Times New Roman"/>
+          <w:sz w:val="24"/>
+          <w:szCs w:val="24"/>
+        </w:rPr>
+      </w:pPr>
+    </w:p>
+    <w:p>
+      <w:pPr>
+        <w:rPr>
+          <w:rFonts w:ascii="Times New Roman" w:hAnsi="Times New Roman" w:cs="Times New Roman"/>
+          <w:sz w:val="24"/>
+          <w:szCs w:val="24"/>
+        </w:rPr>
+      </w:pPr>
+    </w:p>
+    <w:p>
+      <w:pPr>
+        <w:rPr>
+          <w:rFonts w:ascii="Times New Roman" w:hAnsi="Times New Roman" w:cs="Times New Roman"/>
+          <w:sz w:val="24"/>
+          <w:szCs w:val="24"/>
+        </w:rPr>
+      </w:pPr>
+    </w:p>
+    <w:p>
+      <w:pPr>
+        <w:rPr>
+          <w:rFonts w:ascii="Times New Roman" w:hAnsi="Times New Roman" w:cs="Times New Roman"/>
+          <w:sz w:val="24"/>
+          <w:szCs w:val="24"/>
+        </w:rPr>
+      </w:pPr>
+    </w:p>
+    <w:p>
+      <w:pPr>
+        <w:rPr>
+          <w:rFonts w:ascii="Times New Roman" w:hAnsi="Times New Roman" w:cs="Times New Roman"/>
+          <w:sz w:val="24"/>
+          <w:szCs w:val="24"/>
+        </w:rPr>
+      </w:pPr>
+    </w:p>
+    <w:p>
+      <w:pPr>
+        <w:rPr>
+          <w:rFonts w:ascii="Times New Roman" w:hAnsi="Times New Roman" w:cs="Times New Roman"/>
+          <w:sz w:val="24"/>
+          <w:szCs w:val="24"/>
+        </w:rPr>
+      </w:pPr>
+    </w:p>
+    <w:p>
+      <w:pPr>
+        <w:rPr>
+          <w:rFonts w:ascii="Times New Roman" w:hAnsi="Times New Roman" w:cs="Times New Roman"/>
+          <w:sz w:val="24"/>
+          <w:szCs w:val="24"/>
+        </w:rPr>
+      </w:pPr>
+    </w:p>
+    <w:p>
+      <w:pPr>
+        <w:rPr>
+          <w:rFonts w:ascii="Times New Roman" w:hAnsi="Times New Roman" w:cs="Times New Roman"/>
+          <w:sz w:val="24"/>
+          <w:szCs w:val="24"/>
+        </w:rPr>
+      </w:pPr>
+    </w:p>
+    <w:p>
+      <w:pPr>
+        <w:rPr>
+          <w:rFonts w:ascii="Times New Roman" w:hAnsi="Times New Roman" w:cs="Times New Roman"/>
+          <w:sz w:val="24"/>
+          <w:szCs w:val="24"/>
+        </w:rPr>
+      </w:pPr>
+    </w:p>
+    <w:p>
+      <w:pPr>
+        <w:rPr>
+          <w:rFonts w:ascii="Times New Roman" w:hAnsi="Times New Roman" w:cs="Times New Roman"/>
+          <w:sz w:val="24"/>
+          <w:szCs w:val="24"/>
+        </w:rPr>
+      </w:pPr>
+    </w:p>
+    <w:p>
+      <w:pPr>
+        <w:rPr>
+          <w:rFonts w:ascii="Times New Roman" w:hAnsi="Times New Roman" w:cs="Times New Roman"/>
+          <w:sz w:val="24"/>
+          <w:szCs w:val="24"/>
+        </w:rPr>
+      </w:pPr>
+    </w:p>
+    <w:p>
+      <w:pPr>
+        <w:rPr>
+          <w:rFonts w:ascii="Times New Roman" w:hAnsi="Times New Roman" w:cs="Times New Roman"/>
+          <w:sz w:val="24"/>
+          <w:szCs w:val="24"/>
+        </w:rPr>
+      </w:pPr>
+      <w:r>
+        <w:rPr>
+          <w:rFonts w:ascii="Times New Roman" w:hAnsi="Times New Roman" w:cs="Times New Roman"/>
+          <w:sz w:val="24"/>
+          <w:szCs w:val="24"/>
+        </w:rPr>
         <w:br w:type="page"/>
       </w:r>
     </w:p>
     <w:p>
       <w:pPr>
+        <w:rPr>
+          <w:rFonts w:ascii="Times New Roman" w:hAnsi="Times New Roman" w:cs="Times New Roman"/>
+          <w:sz w:val="24"/>
+          <w:szCs w:val="24"/>
+        </w:rPr>
+      </w:pPr>
+    </w:p>
+    <w:p>
+      <w:pPr>
+        <w:rPr>
+          <w:rFonts w:ascii="Times New Roman" w:hAnsi="Times New Roman" w:cs="Times New Roman"/>
+          <w:sz w:val="24"/>
+          <w:szCs w:val="24"/>
+        </w:rPr>
+      </w:pPr>
+      <w:r>
         <w:rPr>
           <w:rFonts w:ascii="Times New Roman" w:hAnsi="Times New Roman" w:cs="Times New Roman"/>
           <w:sz w:val="36"/>
           <w:szCs w:val="36"/>
         </w:rPr>
-      </w:pPr>
-      <w:r>
-        <w:rPr>
-          <w:rFonts w:ascii="Times New Roman" w:hAnsi="Times New Roman" w:cs="Times New Roman"/>
-          <w:sz w:val="36"/>
-          <w:szCs w:val="36"/>
-        </w:rPr>
-        <w:lastRenderedPageBreak/>
         <w:t>References</w:t>
       </w:r>
     </w:p>
@@ -6962,7 +7569,7 @@
         </w:rPr>
         <w:t>“</w:t>
       </w:r>
-      <w:hyperlink r:id="rId11" w:anchor="cite_note-3" w:history="1">
+      <w:hyperlink r:id="rId14" w:anchor="cite_note-3" w:history="1">
         <w:r>
           <w:rPr>
             <w:rStyle w:val="Hyperlink"/>
@@ -7014,7 +7621,7 @@
         </w:rPr>
         <w:t>“</w:t>
       </w:r>
-      <w:hyperlink r:id="rId12" w:anchor="Libraries" w:history="1">
+      <w:hyperlink r:id="rId15" w:anchor="Libraries" w:history="1">
         <w:r>
           <w:rPr>
             <w:rStyle w:val="Hyperlink"/>
@@ -7066,7 +7673,7 @@
         </w:rPr>
         <w:t>“</w:t>
       </w:r>
-      <w:hyperlink r:id="rId13" w:history="1">
+      <w:hyperlink r:id="rId16" w:history="1">
         <w:r>
           <w:rPr>
             <w:rStyle w:val="Hyperlink"/>
@@ -7102,7 +7709,7 @@
         </w:rPr>
         <w:t>[4]:  “</w:t>
       </w:r>
-      <w:hyperlink r:id="rId14" w:history="1">
+      <w:hyperlink r:id="rId17" w:history="1">
         <w:r>
           <w:rPr>
             <w:rStyle w:val="Hyperlink"/>
@@ -7149,7 +7756,7 @@
       </w:pPr>
     </w:p>
     <w:sectPr>
-      <w:footerReference w:type="default" r:id="rId15"/>
+      <w:footerReference w:type="default" r:id="rId18"/>
       <w:pgSz w:w="11906" w:h="16838" w:code="9"/>
       <w:pgMar w:top="425" w:right="567" w:bottom="425" w:left="709" w:header="709" w:footer="709" w:gutter="0"/>
       <w:cols w:space="708"/>
@@ -7218,7 +7825,7 @@
           <w:rPr>
             <w:noProof/>
           </w:rPr>
-          <w:t>10</w:t>
+          <w:t>12</w:t>
         </w:r>
         <w:r>
           <w:rPr>
@@ -8139,7 +8746,7 @@
 </file>
 
 <file path=customXml/itemProps1.xml><?xml version="1.0" encoding="utf-8"?>
-<ds:datastoreItem xmlns:ds="http://schemas.openxmlformats.org/officeDocument/2006/customXml" ds:itemID="{909EE081-337C-485B-BC14-F47A4DCE6E73}">
+<ds:datastoreItem xmlns:ds="http://schemas.openxmlformats.org/officeDocument/2006/customXml" ds:itemID="{F6AEFA94-389A-433B-BED4-B5FA997B28F4}">
   <ds:schemaRefs>
     <ds:schemaRef ds:uri="http://schemas.openxmlformats.org/officeDocument/2006/bibliography"/>
   </ds:schemaRefs>

</xml_diff>